<commit_message>
Correct a flaw in setting width of Rx/Tx frequency markers.
</commit_message>
<xml_diff>
--- a/branches/wsjtx_k1jt_p1/WSJT-X_Users_Guide_v1.1.docx
+++ b/branches/wsjtx_k1jt_p1/WSJT-X_Users_Guide_v1.1.docx
@@ -7,8 +7,6 @@
         <w:pStyle w:val="Title"/>
         <w:jc w:val="center"/>
       </w:pPr>
-      <w:bookmarkStart w:id="0" w:name="_GoBack"/>
-      <w:bookmarkEnd w:id="0"/>
     </w:p>
     <w:p>
       <w:pPr>
@@ -92,7 +90,7 @@
           <w:sz w:val="32"/>
           <w:szCs w:val="32"/>
         </w:rPr>
-        <w:t>Version 1.0</w:t>
+        <w:t>Version 1.1</w:t>
       </w:r>
     </w:p>
     <w:p>
@@ -238,7 +236,7 @@
           <w:b/>
           <w:color w:val="365F91"/>
         </w:rPr>
-        <w:t>May 30</w:t>
+        <w:t>July 2</w:t>
       </w:r>
       <w:r>
         <w:rPr>
@@ -1398,12 +1396,12 @@
       <w:pPr>
         <w:pStyle w:val="Heading1"/>
       </w:pPr>
-      <w:bookmarkStart w:id="1" w:name="_Toc357676417"/>
+      <w:bookmarkStart w:id="0" w:name="_Toc357676417"/>
       <w:r>
         <w:lastRenderedPageBreak/>
         <w:t>Introduction</w:t>
       </w:r>
-      <w:bookmarkEnd w:id="1"/>
+      <w:bookmarkEnd w:id="0"/>
     </w:p>
     <w:p>
       <w:hyperlink r:id="rId9" w:history="1">
@@ -1491,7 +1489,13 @@
         <w:t>tarted as</w:t>
       </w:r>
       <w:r>
-        <w:t xml:space="preserve"> an experimental</w:t>
+        <w:t xml:space="preserve"> an </w:t>
+      </w:r>
+      <w:r>
+        <w:t xml:space="preserve">extended, </w:t>
+      </w:r>
+      <w:r>
+        <w:t>experimental</w:t>
       </w:r>
       <w:r>
         <w:t xml:space="preserve"> branch </w:t>
@@ -1511,7 +1515,10 @@
     </w:p>
     <w:p>
       <w:r>
-        <w:t xml:space="preserve">Version 1.0 of </w:t>
+        <w:t>Version 1.1</w:t>
+      </w:r>
+      <w:r>
+        <w:t xml:space="preserve"> of </w:t>
       </w:r>
       <w:r>
         <w:rPr>
@@ -1526,58 +1533,150 @@
         <w:t>offers</w:t>
       </w:r>
       <w:r>
-        <w:t xml:space="preserve"> a</w:t>
-      </w:r>
-      <w:r>
-        <w:t xml:space="preserve"> new mode </w:t>
-      </w:r>
-      <w:r>
-        <w:t xml:space="preserve">called </w:t>
-      </w:r>
-      <w:r>
-        <w:t xml:space="preserve">JT9, designed for use on the </w:t>
-      </w:r>
-      <w:r>
-        <w:t>L</w:t>
-      </w:r>
-      <w:r>
-        <w:t xml:space="preserve">F, </w:t>
-      </w:r>
-      <w:r>
-        <w:t>MF</w:t>
-      </w:r>
-      <w:r>
-        <w:t>,</w:t>
-      </w:r>
-      <w:r>
-        <w:t xml:space="preserve"> and H</w:t>
-      </w:r>
-      <w:r>
-        <w:t>F bands.  JT9 shares many characteristics with the modes JT65 and JT4</w:t>
-      </w:r>
-      <w:r>
-        <w:t xml:space="preserve"> made popular in </w:t>
+        <w:t xml:space="preserve"> </w:t>
+      </w:r>
+      <w:r>
+        <w:t xml:space="preserve">two protocols or “modes”: JT9 and JT65.  Both </w:t>
+      </w:r>
+      <w:r>
+        <w:t xml:space="preserve">are designed for making </w:t>
+      </w:r>
+      <w:r>
+        <w:t xml:space="preserve">reliable, confirmed </w:t>
+      </w:r>
+      <w:r>
+        <w:t>QSOs under extreme weak-signal conditio</w:t>
+      </w:r>
+      <w:r>
+        <w:t>ns</w:t>
+      </w:r>
+      <w:r>
+        <w:t>.</w:t>
+      </w:r>
+      <w:r>
+        <w:t xml:space="preserve"> </w:t>
+      </w:r>
+      <w:r>
+        <w:t>T</w:t>
+      </w:r>
+      <w:r>
+        <w:t>hey use nearly identical messag</w:t>
+      </w:r>
+      <w:r>
+        <w:t>e</w:t>
+      </w:r>
+      <w:r>
+        <w:t xml:space="preserve"> structure and source encoding.</w:t>
+      </w:r>
+      <w:r>
+        <w:t xml:space="preserve"> </w:t>
+      </w:r>
+      <w:r>
+        <w:t xml:space="preserve"> </w:t>
+      </w:r>
+      <w:r>
+        <w:t xml:space="preserve">JT65 </w:t>
+      </w:r>
+      <w:r>
+        <w:t xml:space="preserve">was designed </w:t>
+      </w:r>
+      <w:r>
+        <w:t xml:space="preserve">for EME </w:t>
+      </w:r>
+      <w:r>
+        <w:t>(“</w:t>
+      </w:r>
+      <w:proofErr w:type="spellStart"/>
+      <w:r>
+        <w:t>moonbounce</w:t>
+      </w:r>
+      <w:proofErr w:type="spellEnd"/>
+      <w:r>
+        <w:t xml:space="preserve">”) </w:t>
+      </w:r>
+      <w:r>
+        <w:t>on the VHF/UHF bands</w:t>
+      </w:r>
+      <w:r>
+        <w:t xml:space="preserve"> and </w:t>
+      </w:r>
+      <w:r>
+        <w:t xml:space="preserve">has also proved very effective </w:t>
+      </w:r>
+      <w:r>
+        <w:t>for wo</w:t>
+      </w:r>
+      <w:r>
+        <w:t>rldwide QRP communicat</w:t>
+      </w:r>
+      <w:r>
+        <w:t xml:space="preserve">ion at HF.  </w:t>
+      </w:r>
+      <w:r>
+        <w:t xml:space="preserve">JT9 is optimized for </w:t>
+      </w:r>
+      <w:r>
+        <w:t xml:space="preserve">the LF, MF, and </w:t>
+      </w:r>
+      <w:r>
+        <w:t>HF</w:t>
+      </w:r>
+      <w:r>
+        <w:t xml:space="preserve"> bands</w:t>
+      </w:r>
+      <w:r>
+        <w:t xml:space="preserve">.  </w:t>
+      </w:r>
+      <w:r>
+        <w:t xml:space="preserve">It </w:t>
+      </w:r>
+      <w:r>
+        <w:t xml:space="preserve">is about 2 dB more sensitive </w:t>
+      </w:r>
+      <w:r>
+        <w:t xml:space="preserve">than JT65 </w:t>
+      </w:r>
+      <w:r>
+        <w:t>while using less than 10% of the bandwidth.</w:t>
+      </w:r>
+      <w:r>
+        <w:t xml:space="preserve">  Both modes use one-minute timed sequences </w:t>
+      </w:r>
+      <w:r>
+        <w:t>of alternating transmission and reception</w:t>
+      </w:r>
+      <w:r>
+        <w:rPr>
+          <w:rStyle w:val="FootnoteReference"/>
+        </w:rPr>
+        <w:footnoteReference w:id="1"/>
+      </w:r>
+      <w:r>
+        <w:t>, so a</w:t>
+      </w:r>
+      <w:r>
+        <w:t xml:space="preserve"> minimal QSO takes 4 to 6 minutes:  2 or 3 transmissions by each station, one transmitting in odd minutes and the other even.  </w:t>
+      </w:r>
+      <w:r>
+        <w:t>World-wide QSOs are possible with power levels of a few watts and compromise antennas.</w:t>
+      </w:r>
+    </w:p>
+    <w:p>
+      <w:r>
+        <w:t xml:space="preserve">Starting with version 1.1, </w:t>
       </w:r>
       <w:r>
         <w:rPr>
           <w:i/>
         </w:rPr>
-        <w:t>WSJT</w:t>
-      </w:r>
-      <w:r>
-        <w:t xml:space="preserve">.  All three are designed for making </w:t>
-      </w:r>
-      <w:r>
-        <w:t xml:space="preserve">reliable, confirmed </w:t>
-      </w:r>
-      <w:r>
-        <w:t>QSOs under extreme weak-signal conditions.  They use nearly identical messag</w:t>
-      </w:r>
-      <w:r>
-        <w:t>e</w:t>
-      </w:r>
-      <w:r>
-        <w:t xml:space="preserve"> structure and source encoding.</w:t>
+        <w:t>WSJT-</w:t>
+      </w:r>
+      <w:proofErr w:type="gramStart"/>
+      <w:r>
+        <w:rPr>
+          <w:i/>
+        </w:rPr>
+        <w:t>X</w:t>
       </w:r>
       <w:r>
         <w:t xml:space="preserve"> </w:t>
@@ -1586,138 +1685,55 @@
         <w:t xml:space="preserve"> </w:t>
       </w:r>
       <w:r>
-        <w:t xml:space="preserve">JT65 </w:t>
-      </w:r>
-      <w:r>
-        <w:t xml:space="preserve">was designed </w:t>
-      </w:r>
-      <w:r>
-        <w:t xml:space="preserve">for EME </w:t>
-      </w:r>
-      <w:r>
-        <w:t xml:space="preserve">(“moonbounce”) </w:t>
-      </w:r>
-      <w:r>
-        <w:t>on the VHF/UHF bands</w:t>
-      </w:r>
-      <w:r>
-        <w:t xml:space="preserve"> and </w:t>
-      </w:r>
-      <w:r>
-        <w:t xml:space="preserve">has also proved very effective </w:t>
-      </w:r>
-      <w:r>
-        <w:t>for wo</w:t>
-      </w:r>
-      <w:r>
-        <w:t>rldwide QRP communicat</w:t>
-      </w:r>
-      <w:r>
-        <w:t>ion at HF;</w:t>
-      </w:r>
+        <w:t>increases</w:t>
+      </w:r>
+      <w:proofErr w:type="gramEnd"/>
       <w:r>
         <w:t xml:space="preserve"> </w:t>
       </w:r>
       <w:r>
-        <w:t xml:space="preserve">JT4 is used mainly on the microwave bands. In contrast, JT9 is optimized for </w:t>
-      </w:r>
-      <w:r>
-        <w:t>HF and lower frequencies</w:t>
-      </w:r>
-      <w:r>
-        <w:t xml:space="preserve">.  </w:t>
-      </w:r>
-      <w:r>
-        <w:t xml:space="preserve">JT9 is about 2 dB more sensitive than JT65A </w:t>
-      </w:r>
-      <w:r>
-        <w:t>while using less than 10% of the bandwidth.</w:t>
-      </w:r>
-      <w:r>
-        <w:t xml:space="preserve">  World-wide QSOs are possible with power levels </w:t>
-      </w:r>
-      <w:r>
-        <w:t xml:space="preserve">of a few </w:t>
-      </w:r>
-      <w:r>
-        <w:t>w</w:t>
-      </w:r>
-      <w:r>
-        <w:t>atts</w:t>
-      </w:r>
-      <w:r>
-        <w:t xml:space="preserve"> and compromise antennas.  S</w:t>
-      </w:r>
-      <w:r>
-        <w:t xml:space="preserve">everal dozen </w:t>
-      </w:r>
-      <w:r>
-        <w:t>JT9 signals fit easily into a 1 kHz slice of spectrum.</w:t>
-      </w:r>
-    </w:p>
-    <w:p>
-      <w:r>
-        <w:t xml:space="preserve">All WSJT modes use timed sequences of </w:t>
-      </w:r>
-      <w:r>
-        <w:t>alternating transmission</w:t>
-      </w:r>
-      <w:r>
-        <w:t xml:space="preserve"> and reception</w:t>
-      </w:r>
-      <w:r>
-        <w:t>.</w:t>
-      </w:r>
-      <w:r>
-        <w:t xml:space="preserve"> </w:t>
-      </w:r>
-      <w:r>
-        <w:t xml:space="preserve"> </w:t>
-      </w:r>
-      <w:r>
-        <w:t xml:space="preserve">The basic </w:t>
-      </w:r>
-      <w:r>
-        <w:t xml:space="preserve">JT9 </w:t>
-      </w:r>
-      <w:r>
-        <w:t xml:space="preserve">mode (sometimes called JT9-1) uses 1-minute sequences.  A minimal QSO takes 4 to 6 minutes:  2 or 3 transmissions by each station, one transmitting in odd minutes and the other even.  </w:t>
-      </w:r>
-      <w:r>
-        <w:rPr>
-          <w:i/>
-        </w:rPr>
-        <w:t>WSJT-X</w:t>
-      </w:r>
-      <w:r>
-        <w:t xml:space="preserve"> also offers </w:t>
-      </w:r>
-      <w:r>
-        <w:t xml:space="preserve">submode JT9-2, with </w:t>
-      </w:r>
-      <w:r>
-        <w:t>2-minu</w:t>
-      </w:r>
-      <w:r>
-        <w:t>te sequences and 3 dB better sensitivity under optimum circumstances</w:t>
-      </w:r>
-      <w:r>
-        <w:rPr>
-          <w:rStyle w:val="FootnoteReference"/>
-        </w:rPr>
-        <w:footnoteReference w:id="1"/>
-      </w:r>
-      <w:r>
-        <w:t xml:space="preserve">.  </w:t>
-      </w:r>
-      <w:r>
-        <w:t xml:space="preserve">JT9-1 is </w:t>
-      </w:r>
-      <w:r>
-        <w:t xml:space="preserve">always </w:t>
-      </w:r>
-      <w:r>
-        <w:t>the recommended submode unless you really need the additional sensitivity.</w:t>
+        <w:t xml:space="preserve">the </w:t>
+      </w:r>
+      <w:r>
+        <w:t>maximum displayed ban</w:t>
+      </w:r>
+      <w:r>
+        <w:t xml:space="preserve">dwidth from 1000 to </w:t>
+      </w:r>
+      <w:proofErr w:type="spellStart"/>
+      <w:r>
+        <w:t>to</w:t>
+      </w:r>
+      <w:proofErr w:type="spellEnd"/>
+      <w:r>
+        <w:t xml:space="preserve"> 5000 Hz and provides dual-mode reception</w:t>
+      </w:r>
+      <w:r>
+        <w:t xml:space="preserve">.  If your receiver </w:t>
+      </w:r>
+      <w:r>
+        <w:t xml:space="preserve">has </w:t>
+      </w:r>
+      <w:r>
+        <w:t xml:space="preserve">an SSB filter with at least 4 kHz bandwidth, </w:t>
+      </w:r>
+      <w:r>
+        <w:t xml:space="preserve">you can </w:t>
+      </w:r>
+      <w:r>
+        <w:t>set your HF dial frequency to one of the standard JT65 frequencies — for example, 14.076 MHz for 20 meters.  The full range of frequencies occupied by JT65 and JT9 signals will then be displayed on the waterfall, and you can make QSOs</w:t>
+      </w:r>
+      <w:r>
+        <w:t xml:space="preserve"> i</w:t>
+      </w:r>
+      <w:r>
+        <w:t xml:space="preserve">n both modes using </w:t>
+      </w:r>
+      <w:r>
+        <w:t>nothing more than the usual double-</w:t>
+      </w:r>
+      <w:r>
+        <w:t xml:space="preserve">mouse-click procedure.  </w:t>
       </w:r>
     </w:p>
     <w:p>
@@ -1813,7 +1829,7 @@
       <w:r>
         <w:br w:type="page"/>
       </w:r>
-      <w:bookmarkStart w:id="2" w:name="_Toc357676418"/>
+      <w:bookmarkStart w:id="1" w:name="_Toc357676418"/>
       <w:r>
         <w:lastRenderedPageBreak/>
         <w:t>System</w:t>
@@ -1821,7 +1837,7 @@
       <w:r>
         <w:t xml:space="preserve"> Requirements</w:t>
       </w:r>
-      <w:bookmarkEnd w:id="2"/>
+      <w:bookmarkEnd w:id="1"/>
     </w:p>
     <w:p>
       <w:pPr>
@@ -1869,7 +1885,15 @@
         <w:t xml:space="preserve">OS X, </w:t>
       </w:r>
       <w:r>
-        <w:t>and probably FreeBSD and other unix-like operating systems</w:t>
+        <w:t xml:space="preserve">and probably FreeBSD and other </w:t>
+      </w:r>
+      <w:proofErr w:type="spellStart"/>
+      <w:r>
+        <w:t>unix</w:t>
+      </w:r>
+      <w:proofErr w:type="spellEnd"/>
+      <w:r>
+        <w:t>-like operating systems</w:t>
       </w:r>
       <w:r>
         <w:t>.</w:t>
@@ -2006,12 +2030,21 @@
       <w:r>
         <w:t xml:space="preserve">I recommend </w:t>
       </w:r>
+      <w:proofErr w:type="spellStart"/>
       <w:r>
         <w:rPr>
           <w:rFonts w:ascii="Arial" w:eastAsia="Times New Roman" w:hAnsi="Arial" w:cs="Arial"/>
           <w:i/>
         </w:rPr>
-        <w:t>Meinberg NTP</w:t>
+        <w:t>Meinberg</w:t>
+      </w:r>
+      <w:proofErr w:type="spellEnd"/>
+      <w:r>
+        <w:rPr>
+          <w:rFonts w:ascii="Arial" w:eastAsia="Times New Roman" w:hAnsi="Arial" w:cs="Arial"/>
+          <w:i/>
+        </w:rPr>
+        <w:t xml:space="preserve"> NTP</w:t>
       </w:r>
       <w:r>
         <w:rPr>
@@ -2059,7 +2092,7 @@
       <w:pPr>
         <w:pStyle w:val="Heading1"/>
       </w:pPr>
-      <w:bookmarkStart w:id="3" w:name="_Toc357676419"/>
+      <w:bookmarkStart w:id="2" w:name="_Toc357676419"/>
       <w:r>
         <w:t>Ins</w:t>
       </w:r>
@@ -2072,7 +2105,7 @@
       <w:r>
         <w:t>Setup</w:t>
       </w:r>
-      <w:bookmarkEnd w:id="3"/>
+      <w:bookmarkEnd w:id="2"/>
       <w:r>
         <w:t xml:space="preserve"> </w:t>
       </w:r>
@@ -2599,6 +2632,7 @@
         </w:rPr>
         <w:t xml:space="preserve">audio input from the </w:t>
       </w:r>
+      <w:proofErr w:type="spellStart"/>
       <w:r>
         <w:rPr>
           <w:rFonts w:eastAsia="Times New Roman"/>
@@ -2606,6 +2640,7 @@
         </w:rPr>
         <w:t>Mic</w:t>
       </w:r>
+      <w:proofErr w:type="spellEnd"/>
       <w:r>
         <w:rPr>
           <w:rFonts w:eastAsia="Times New Roman"/>
@@ -2846,9 +2881,9 @@
         </w:rPr>
         <w:drawing>
           <wp:inline distT="0" distB="0" distL="0" distR="0">
-            <wp:extent cx="5367528" cy="5321808"/>
+            <wp:extent cx="5448300" cy="5067300"/>
             <wp:effectExtent l="0" t="0" r="0" b="0"/>
-            <wp:docPr id="3" name="Picture 1"/>
+            <wp:docPr id="22" name="Picture 22"/>
             <wp:cNvGraphicFramePr>
               <a:graphicFrameLocks xmlns:a="http://schemas.openxmlformats.org/drawingml/2006/main" noChangeAspect="1"/>
             </wp:cNvGraphicFramePr>
@@ -2856,13 +2891,19 @@
               <a:graphicData uri="http://schemas.openxmlformats.org/drawingml/2006/picture">
                 <pic:pic xmlns:pic="http://schemas.openxmlformats.org/drawingml/2006/picture">
                   <pic:nvPicPr>
-                    <pic:cNvPr id="0" name="Picture 1"/>
+                    <pic:cNvPr id="0" name="Picture 4"/>
                     <pic:cNvPicPr>
                       <a:picLocks noChangeAspect="1" noChangeArrowheads="1"/>
                     </pic:cNvPicPr>
                   </pic:nvPicPr>
                   <pic:blipFill>
-                    <a:blip r:embed="rId15" cstate="print"/>
+                    <a:blip r:embed="rId15">
+                      <a:extLst>
+                        <a:ext uri="{28A0092B-C50C-407E-A947-70E740481C1C}">
+                          <a14:useLocalDpi xmlns:a14="http://schemas.microsoft.com/office/drawing/2010/main" val="0"/>
+                        </a:ext>
+                      </a:extLst>
+                    </a:blip>
                     <a:srcRect/>
                     <a:stretch>
                       <a:fillRect/>
@@ -2871,17 +2912,14 @@
                   <pic:spPr bwMode="auto">
                     <a:xfrm>
                       <a:off x="0" y="0"/>
-                      <a:ext cx="5367528" cy="5321808"/>
+                      <a:ext cx="5448300" cy="5067300"/>
                     </a:xfrm>
                     <a:prstGeom prst="rect">
                       <a:avLst/>
                     </a:prstGeom>
                     <a:noFill/>
-                    <a:ln w="9525">
+                    <a:ln>
                       <a:noFill/>
-                      <a:miter lim="800000"/>
-                      <a:headEnd/>
-                      <a:tailEnd/>
                     </a:ln>
                   </pic:spPr>
                 </pic:pic>
@@ -2906,13 +2944,26 @@
         <w:rPr>
           <w:rFonts w:eastAsia="Times New Roman"/>
         </w:rPr>
-        <w:t xml:space="preserve">If you use the program </w:t>
+        <w:t xml:space="preserve">If you use </w:t>
       </w:r>
       <w:r>
         <w:rPr>
           <w:rFonts w:eastAsia="Times New Roman"/>
           <w:i/>
         </w:rPr>
+        <w:t>Commander</w:t>
+      </w:r>
+      <w:r>
+        <w:rPr>
+          <w:rFonts w:eastAsia="Times New Roman"/>
+        </w:rPr>
+        <w:t xml:space="preserve"> or </w:t>
+      </w:r>
+      <w:r>
+        <w:rPr>
+          <w:rFonts w:eastAsia="Times New Roman"/>
+          <w:i/>
+        </w:rPr>
         <w:t>Ham Radio Deluxe</w:t>
       </w:r>
       <w:r>
@@ -2932,20 +2983,74 @@
         <w:rPr>
           <w:rFonts w:eastAsia="Times New Roman"/>
         </w:rPr>
-        <w:t xml:space="preserve"> to communicate with the radio through </w:t>
+        <w:t xml:space="preserve"> to communicate with the radio through</w:t>
+      </w:r>
+      <w:r>
+        <w:rPr>
+          <w:rFonts w:eastAsia="Times New Roman"/>
+        </w:rPr>
+        <w:t xml:space="preserve"> that program</w:t>
+      </w:r>
+      <w:r>
+        <w:rPr>
+          <w:rFonts w:eastAsia="Times New Roman"/>
+        </w:rPr>
+        <w:t xml:space="preserve">.  </w:t>
+      </w:r>
+      <w:r>
+        <w:rPr>
+          <w:rFonts w:eastAsia="Times New Roman"/>
+        </w:rPr>
+        <w:t>S</w:t>
+      </w:r>
+      <w:r>
+        <w:rPr>
+          <w:rFonts w:eastAsia="Times New Roman"/>
+        </w:rPr>
+        <w:t xml:space="preserve">elect </w:t>
+      </w:r>
+      <w:r>
+        <w:rPr>
+          <w:rFonts w:eastAsia="Times New Roman"/>
+        </w:rPr>
+        <w:t>“9998 Commander”</w:t>
+      </w:r>
+      <w:r>
+        <w:rPr>
+          <w:rFonts w:eastAsia="Times New Roman"/>
+        </w:rPr>
+        <w:t xml:space="preserve"> </w:t>
+      </w:r>
+      <w:r>
+        <w:rPr>
+          <w:rFonts w:eastAsia="Times New Roman"/>
+        </w:rPr>
+        <w:t xml:space="preserve">or </w:t>
+      </w:r>
+      <w:r>
+        <w:rPr>
+          <w:rFonts w:eastAsia="Times New Roman"/>
+        </w:rPr>
+        <w:t xml:space="preserve">“9999 Ham Radio deluxe” </w:t>
+      </w:r>
+      <w:r>
+        <w:rPr>
+          <w:rFonts w:eastAsia="Times New Roman"/>
+        </w:rPr>
+        <w:t xml:space="preserve">from the drop-down list of rigs.  </w:t>
       </w:r>
       <w:r>
         <w:rPr>
           <w:rFonts w:eastAsia="Times New Roman"/>
           <w:i/>
         </w:rPr>
-        <w:t>HRD</w:t>
-      </w:r>
-      <w:r>
-        <w:rPr>
-          <w:rFonts w:eastAsia="Times New Roman"/>
-        </w:rPr>
-        <w:t xml:space="preserve">.  In this case, select the last very entry (“9999 Ham Radio deluxe”) from the drop-down list of rigs.  </w:t>
+        <w:t>Commander</w:t>
+      </w:r>
+      <w:r>
+        <w:rPr>
+          <w:rFonts w:eastAsia="Times New Roman"/>
+        </w:rPr>
+        <w:t xml:space="preserve"> or </w:t>
       </w:r>
       <w:r>
         <w:rPr>
@@ -3252,11 +3357,11 @@
       <w:pPr>
         <w:pStyle w:val="Heading1"/>
       </w:pPr>
-      <w:bookmarkStart w:id="4" w:name="_Toc357676420"/>
+      <w:bookmarkStart w:id="3" w:name="_Toc357676420"/>
       <w:r>
         <w:t>Basic Operating Tutorial</w:t>
       </w:r>
-      <w:bookmarkEnd w:id="4"/>
+      <w:bookmarkEnd w:id="3"/>
     </w:p>
     <w:p>
       <w:pPr>
@@ -3316,14 +3421,49 @@
         <w:rPr>
           <w:rFonts w:eastAsia="Times New Roman"/>
         </w:rPr>
-        <w:t xml:space="preserve">Select submode </w:t>
-      </w:r>
-      <w:r>
-        <w:rPr>
-          <w:rFonts w:eastAsia="Times New Roman"/>
-          <w:b/>
-        </w:rPr>
-        <w:t>JT9-1</w:t>
+        <w:t xml:space="preserve">Select </w:t>
+      </w:r>
+      <w:r>
+        <w:rPr>
+          <w:rFonts w:eastAsia="Times New Roman"/>
+          <w:b/>
+        </w:rPr>
+        <w:t>J</w:t>
+      </w:r>
+      <w:r>
+        <w:rPr>
+          <w:rFonts w:eastAsia="Times New Roman"/>
+          <w:b/>
+        </w:rPr>
+        <w:t xml:space="preserve">T9 </w:t>
+      </w:r>
+      <w:bookmarkStart w:id="4" w:name="_GoBack"/>
+      <w:bookmarkEnd w:id="4"/>
+      <w:r>
+        <w:rPr>
+          <w:rFonts w:eastAsia="Times New Roman"/>
+        </w:rPr>
+        <w:t xml:space="preserve">from the </w:t>
+      </w:r>
+      <w:r>
+        <w:rPr>
+          <w:rFonts w:eastAsia="Times New Roman"/>
+          <w:b/>
+        </w:rPr>
+        <w:t>Mode</w:t>
+      </w:r>
+      <w:r>
+        <w:rPr>
+          <w:rFonts w:eastAsia="Times New Roman"/>
+        </w:rPr>
+        <w:t xml:space="preserve"> menu and </w:t>
+      </w:r>
+      <w:r>
+        <w:rPr>
+          <w:rFonts w:eastAsia="Times New Roman"/>
+          <w:b/>
+        </w:rPr>
+        <w:t>Deepest</w:t>
       </w:r>
       <w:r>
         <w:rPr>
@@ -3336,39 +3476,100 @@
           <w:rFonts w:eastAsia="Times New Roman"/>
           <w:b/>
         </w:rPr>
-        <w:t>Mode</w:t>
-      </w:r>
-      <w:r>
-        <w:rPr>
-          <w:rFonts w:eastAsia="Times New Roman"/>
-        </w:rPr>
-        <w:t xml:space="preserve"> menu and </w:t>
-      </w:r>
-      <w:r>
-        <w:rPr>
-          <w:rFonts w:eastAsia="Times New Roman"/>
-          <w:b/>
-        </w:rPr>
-        <w:t>Deepest</w:t>
-      </w:r>
-      <w:r>
-        <w:rPr>
-          <w:rFonts w:eastAsia="Times New Roman"/>
-        </w:rPr>
-        <w:t xml:space="preserve"> from the </w:t>
-      </w:r>
-      <w:r>
-        <w:rPr>
-          <w:rFonts w:eastAsia="Times New Roman"/>
-          <w:b/>
-        </w:rPr>
         <w:t>Decode</w:t>
       </w:r>
       <w:r>
         <w:rPr>
           <w:rFonts w:eastAsia="Times New Roman"/>
         </w:rPr>
-        <w:t xml:space="preserve"> menu.  On the Wide Graph window select </w:t>
+        <w:t xml:space="preserve"> menu.  On the Wide Graph window </w:t>
+      </w:r>
+      <w:r>
+        <w:rPr>
+          <w:rFonts w:eastAsia="Times New Roman"/>
+        </w:rPr>
+        <w:t xml:space="preserve">set </w:t>
+      </w:r>
+      <w:r>
+        <w:rPr>
+          <w:rFonts w:eastAsia="Times New Roman"/>
+          <w:b/>
+        </w:rPr>
+        <w:t>Bins/Pixel</w:t>
+      </w:r>
+      <w:r>
+        <w:rPr>
+          <w:rFonts w:eastAsia="Times New Roman"/>
+        </w:rPr>
+        <w:t xml:space="preserve"> = 4, </w:t>
+      </w:r>
+      <w:r>
+        <w:rPr>
+          <w:rFonts w:eastAsia="Times New Roman"/>
+          <w:b/>
+        </w:rPr>
+        <w:t xml:space="preserve">N </w:t>
+      </w:r>
+      <w:proofErr w:type="spellStart"/>
+      <w:r>
+        <w:rPr>
+          <w:rFonts w:eastAsia="Times New Roman"/>
+          <w:b/>
+        </w:rPr>
+        <w:t>Avg</w:t>
+      </w:r>
+      <w:proofErr w:type="spellEnd"/>
+      <w:r>
+        <w:rPr>
+          <w:rFonts w:eastAsia="Times New Roman"/>
+        </w:rPr>
+        <w:t xml:space="preserve"> = 5, </w:t>
+      </w:r>
+      <w:r>
+        <w:rPr>
+          <w:rFonts w:eastAsia="Times New Roman"/>
+          <w:b/>
+        </w:rPr>
+        <w:t>Gain</w:t>
+      </w:r>
+      <w:r>
+        <w:rPr>
+          <w:rFonts w:eastAsia="Times New Roman"/>
+        </w:rPr>
+        <w:t xml:space="preserve"> = 0, </w:t>
+      </w:r>
+      <w:r>
+        <w:rPr>
+          <w:rFonts w:eastAsia="Times New Roman"/>
+          <w:b/>
+        </w:rPr>
+        <w:t>Zero</w:t>
+      </w:r>
+      <w:r>
+        <w:rPr>
+          <w:rFonts w:eastAsia="Times New Roman"/>
+        </w:rPr>
+        <w:t xml:space="preserve"> = –10, </w:t>
+      </w:r>
+      <w:r>
+        <w:rPr>
+          <w:rFonts w:eastAsia="Times New Roman"/>
+          <w:b/>
+        </w:rPr>
+        <w:t>Slope</w:t>
+      </w:r>
+      <w:r>
+        <w:rPr>
+          <w:rFonts w:eastAsia="Times New Roman"/>
+        </w:rPr>
+        <w:t xml:space="preserve"> = 0.6, </w:t>
+      </w:r>
+      <w:proofErr w:type="gramStart"/>
+      <w:r>
+        <w:rPr>
+          <w:rFonts w:eastAsia="Times New Roman"/>
+        </w:rPr>
+        <w:t xml:space="preserve">and  </w:t>
       </w:r>
       <w:r>
         <w:rPr>
@@ -3377,6 +3578,7 @@
         </w:rPr>
         <w:t>Cumulative</w:t>
       </w:r>
+      <w:proofErr w:type="gramEnd"/>
       <w:r>
         <w:rPr>
           <w:rFonts w:eastAsia="Times New Roman"/>
@@ -3395,19 +3597,6 @@
           <w:b/>
         </w:rPr>
         <w:t>Current</w:t>
-      </w:r>
-      <w:r>
-        <w:rPr>
-          <w:rFonts w:eastAsia="Times New Roman"/>
-        </w:rPr>
-        <w:t xml:space="preserve"> or </w:t>
-      </w:r>
-      <w:r>
-        <w:rPr>
-          <w:rFonts w:eastAsia="Times New Roman"/>
-          <w:b/>
-        </w:rPr>
-        <w:t>JT9 Sync</w:t>
       </w:r>
       <w:r>
         <w:rPr>
@@ -3525,7 +3714,10 @@
         </w:numPr>
       </w:pPr>
       <w:r>
-        <w:t xml:space="preserve">Notice the green, red, and blue markers on the waterfall frequency scale.  Decoding in JT9 mode takes place at the end of a receive sequence and is organized in two stages.  The first decodes </w:t>
+        <w:t>Notice the green and red</w:t>
+      </w:r>
+      <w:r>
+        <w:t xml:space="preserve"> markers on the waterfall frequency scale.  Decoding takes place at the end of a receive sequence and is organized in two stages.  The first decodes </w:t>
       </w:r>
       <w:r>
         <w:t xml:space="preserve">take place </w:t>
@@ -3555,40 +3747,26 @@
         <w:t xml:space="preserve"> on the main screen</w:t>
       </w:r>
       <w:r>
-        <w:t>.  The decoder then finds and decodes all JT9 signals between the blue markers</w:t>
-      </w:r>
-      <w:r>
-        <w:rPr>
-          <w:b/>
-        </w:rPr>
-        <w:t xml:space="preserve">. </w:t>
-      </w:r>
-      <w:r>
-        <w:t xml:space="preserve">The normal wideband decoding range is 1000 – 2000 Hz, but you can move the limits using the  </w:t>
-      </w:r>
-      <w:r>
-        <w:rPr>
-          <w:b/>
-        </w:rPr>
-        <w:t xml:space="preserve">f Min </w:t>
-      </w:r>
-      <w:r>
-        <w:t xml:space="preserve">and  </w:t>
-      </w:r>
-      <w:r>
-        <w:rPr>
-          <w:b/>
-        </w:rPr>
-        <w:t xml:space="preserve">f Max </w:t>
-      </w:r>
-      <w:r>
-        <w:t xml:space="preserve">controls.  The red marker indicates </w:t>
+        <w:t xml:space="preserve">.  The decoder then finds and decodes all signals </w:t>
+      </w:r>
+      <w:r>
+        <w:t xml:space="preserve">in the selected mode and displayed frequency range.  </w:t>
+      </w:r>
+      <w:r>
+        <w:t xml:space="preserve">The red marker indicates </w:t>
       </w:r>
       <w:r>
         <w:t xml:space="preserve">your </w:t>
       </w:r>
-      <w:r>
-        <w:t>Tx frequency.</w:t>
+      <w:proofErr w:type="spellStart"/>
+      <w:proofErr w:type="gramStart"/>
+      <w:r>
+        <w:t>Tx</w:t>
+      </w:r>
+      <w:proofErr w:type="spellEnd"/>
+      <w:proofErr w:type="gramEnd"/>
+      <w:r>
+        <w:t xml:space="preserve"> frequency.</w:t>
       </w:r>
     </w:p>
     <w:p>
@@ -4178,12 +4356,23 @@
         </w:rPr>
         <w:t xml:space="preserve"> the </w:t>
       </w:r>
-      <w:r>
-        <w:rPr>
-          <w:rFonts w:eastAsia="Times New Roman"/>
-          <w:b/>
-        </w:rPr>
-        <w:t>Tx even</w:t>
+      <w:proofErr w:type="spellStart"/>
+      <w:proofErr w:type="gramStart"/>
+      <w:r>
+        <w:rPr>
+          <w:rFonts w:eastAsia="Times New Roman"/>
+          <w:b/>
+        </w:rPr>
+        <w:t>Tx</w:t>
+      </w:r>
+      <w:proofErr w:type="spellEnd"/>
+      <w:proofErr w:type="gramEnd"/>
+      <w:r>
+        <w:rPr>
+          <w:rFonts w:eastAsia="Times New Roman"/>
+          <w:b/>
+        </w:rPr>
+        <w:t xml:space="preserve"> even</w:t>
       </w:r>
       <w:r>
         <w:rPr>
@@ -4237,7 +4426,23 @@
         <w:rPr>
           <w:rFonts w:eastAsia="Times New Roman"/>
         </w:rPr>
-        <w:t xml:space="preserve">.  Rx and Tx </w:t>
+        <w:t xml:space="preserve">.  Rx and </w:t>
+      </w:r>
+      <w:proofErr w:type="spellStart"/>
+      <w:proofErr w:type="gramStart"/>
+      <w:r>
+        <w:rPr>
+          <w:rFonts w:eastAsia="Times New Roman"/>
+        </w:rPr>
+        <w:t>Tx</w:t>
+      </w:r>
+      <w:proofErr w:type="spellEnd"/>
+      <w:proofErr w:type="gramEnd"/>
+      <w:r>
+        <w:rPr>
+          <w:rFonts w:eastAsia="Times New Roman"/>
+        </w:rPr>
+        <w:t xml:space="preserve"> </w:t>
       </w:r>
       <w:r>
         <w:rPr>
@@ -4261,7 +4466,21 @@
         <w:rPr>
           <w:rFonts w:eastAsia="Times New Roman"/>
         </w:rPr>
-        <w:t xml:space="preserve">the CQing station’s </w:t>
+        <w:t xml:space="preserve">the </w:t>
+      </w:r>
+      <w:proofErr w:type="spellStart"/>
+      <w:r>
+        <w:rPr>
+          <w:rFonts w:eastAsia="Times New Roman"/>
+        </w:rPr>
+        <w:t>CQing</w:t>
+      </w:r>
+      <w:proofErr w:type="spellEnd"/>
+      <w:r>
+        <w:rPr>
+          <w:rFonts w:eastAsia="Times New Roman"/>
+        </w:rPr>
+        <w:t xml:space="preserve"> station’s </w:t>
       </w:r>
       <w:r>
         <w:rPr>
@@ -4280,8 +4499,17 @@
           <w:rFonts w:eastAsia="Times New Roman"/>
           <w:b/>
         </w:rPr>
-        <w:t>Gen Msg</w:t>
-      </w:r>
+        <w:t xml:space="preserve">Gen </w:t>
+      </w:r>
+      <w:proofErr w:type="spellStart"/>
+      <w:r>
+        <w:rPr>
+          <w:rFonts w:eastAsia="Times New Roman"/>
+          <w:b/>
+        </w:rPr>
+        <w:t>Msg</w:t>
+      </w:r>
+      <w:proofErr w:type="spellEnd"/>
       <w:r>
         <w:rPr>
           <w:rFonts w:eastAsia="Times New Roman"/>
@@ -4310,7 +4538,21 @@
         <w:rPr>
           <w:rFonts w:eastAsia="Times New Roman"/>
         </w:rPr>
-        <w:t xml:space="preserve">“Double-click on call sets Tx Enable” on the </w:t>
+        <w:t xml:space="preserve">“Double-click on call sets </w:t>
+      </w:r>
+      <w:proofErr w:type="spellStart"/>
+      <w:r>
+        <w:rPr>
+          <w:rFonts w:eastAsia="Times New Roman"/>
+        </w:rPr>
+        <w:t>Tx</w:t>
+      </w:r>
+      <w:proofErr w:type="spellEnd"/>
+      <w:r>
+        <w:rPr>
+          <w:rFonts w:eastAsia="Times New Roman"/>
+        </w:rPr>
+        <w:t xml:space="preserve"> Enable” on the </w:t>
       </w:r>
       <w:r>
         <w:rPr>
@@ -4330,8 +4572,17 @@
           <w:rFonts w:eastAsia="Times New Roman"/>
           <w:b/>
         </w:rPr>
-        <w:t>Enable Tx</w:t>
-      </w:r>
+        <w:t xml:space="preserve">Enable </w:t>
+      </w:r>
+      <w:proofErr w:type="spellStart"/>
+      <w:r>
+        <w:rPr>
+          <w:rFonts w:eastAsia="Times New Roman"/>
+          <w:b/>
+        </w:rPr>
+        <w:t>Tx</w:t>
+      </w:r>
+      <w:proofErr w:type="spellEnd"/>
       <w:r>
         <w:rPr>
           <w:rFonts w:eastAsia="Times New Roman"/>
@@ -4434,11 +4685,21 @@
         </w:rPr>
         <w:t xml:space="preserve">the </w:t>
       </w:r>
-      <w:r>
-        <w:rPr>
-          <w:rFonts w:eastAsia="Times New Roman"/>
-        </w:rPr>
-        <w:t xml:space="preserve">Tx frequency </w:t>
+      <w:proofErr w:type="spellStart"/>
+      <w:proofErr w:type="gramStart"/>
+      <w:r>
+        <w:rPr>
+          <w:rFonts w:eastAsia="Times New Roman"/>
+        </w:rPr>
+        <w:t>Tx</w:t>
+      </w:r>
+      <w:proofErr w:type="spellEnd"/>
+      <w:proofErr w:type="gramEnd"/>
+      <w:r>
+        <w:rPr>
+          <w:rFonts w:eastAsia="Times New Roman"/>
+        </w:rPr>
+        <w:t xml:space="preserve"> frequency </w:t>
       </w:r>
       <w:r>
         <w:rPr>
@@ -4480,7 +4741,23 @@
         <w:rPr>
           <w:rFonts w:eastAsia="Times New Roman"/>
         </w:rPr>
-        <w:t>ou probably want your Tx frequency to stay where it was.</w:t>
+        <w:t xml:space="preserve">ou probably want your </w:t>
+      </w:r>
+      <w:proofErr w:type="spellStart"/>
+      <w:proofErr w:type="gramStart"/>
+      <w:r>
+        <w:rPr>
+          <w:rFonts w:eastAsia="Times New Roman"/>
+        </w:rPr>
+        <w:t>Tx</w:t>
+      </w:r>
+      <w:proofErr w:type="spellEnd"/>
+      <w:proofErr w:type="gramEnd"/>
+      <w:r>
+        <w:rPr>
+          <w:rFonts w:eastAsia="Times New Roman"/>
+        </w:rPr>
+        <w:t xml:space="preserve"> frequency to stay where it was.</w:t>
       </w:r>
       <w:r>
         <w:rPr>
@@ -4516,7 +4793,49 @@
         <w:rPr>
           <w:rFonts w:eastAsia="Times New Roman"/>
         </w:rPr>
-        <w:t xml:space="preserve"> (or checking “Tx freq locked to Rx freq” on the </w:t>
+        <w:t xml:space="preserve"> (or checking “</w:t>
+      </w:r>
+      <w:proofErr w:type="spellStart"/>
+      <w:r>
+        <w:rPr>
+          <w:rFonts w:eastAsia="Times New Roman"/>
+        </w:rPr>
+        <w:t>Tx</w:t>
+      </w:r>
+      <w:proofErr w:type="spellEnd"/>
+      <w:r>
+        <w:rPr>
+          <w:rFonts w:eastAsia="Times New Roman"/>
+        </w:rPr>
+        <w:t xml:space="preserve"> </w:t>
+      </w:r>
+      <w:proofErr w:type="spellStart"/>
+      <w:r>
+        <w:rPr>
+          <w:rFonts w:eastAsia="Times New Roman"/>
+        </w:rPr>
+        <w:t>freq</w:t>
+      </w:r>
+      <w:proofErr w:type="spellEnd"/>
+      <w:r>
+        <w:rPr>
+          <w:rFonts w:eastAsia="Times New Roman"/>
+        </w:rPr>
+        <w:t xml:space="preserve"> locked to Rx </w:t>
+      </w:r>
+      <w:proofErr w:type="spellStart"/>
+      <w:r>
+        <w:rPr>
+          <w:rFonts w:eastAsia="Times New Roman"/>
+        </w:rPr>
+        <w:t>freq</w:t>
+      </w:r>
+      <w:proofErr w:type="spellEnd"/>
+      <w:r>
+        <w:rPr>
+          <w:rFonts w:eastAsia="Times New Roman"/>
+        </w:rPr>
+        <w:t xml:space="preserve">” on the </w:t>
       </w:r>
       <w:r>
         <w:rPr>
@@ -4553,7 +4872,23 @@
         <w:rPr>
           <w:rFonts w:eastAsia="Times New Roman"/>
         </w:rPr>
-        <w:t xml:space="preserve">both Tx and Rx frequencies </w:t>
+        <w:t xml:space="preserve">both </w:t>
+      </w:r>
+      <w:proofErr w:type="spellStart"/>
+      <w:proofErr w:type="gramStart"/>
+      <w:r>
+        <w:rPr>
+          <w:rFonts w:eastAsia="Times New Roman"/>
+        </w:rPr>
+        <w:t>Tx</w:t>
+      </w:r>
+      <w:proofErr w:type="spellEnd"/>
+      <w:proofErr w:type="gramEnd"/>
+      <w:r>
+        <w:rPr>
+          <w:rFonts w:eastAsia="Times New Roman"/>
+        </w:rPr>
+        <w:t xml:space="preserve"> and Rx frequencies </w:t>
       </w:r>
       <w:r>
         <w:rPr>
@@ -4823,7 +5158,23 @@
         <w:rPr>
           <w:rFonts w:eastAsia="Times New Roman"/>
         </w:rPr>
-        <w:t xml:space="preserve"> Rx and Tx frequencies.</w:t>
+        <w:t xml:space="preserve"> Rx and </w:t>
+      </w:r>
+      <w:proofErr w:type="spellStart"/>
+      <w:proofErr w:type="gramStart"/>
+      <w:r>
+        <w:rPr>
+          <w:rFonts w:eastAsia="Times New Roman"/>
+        </w:rPr>
+        <w:t>Tx</w:t>
+      </w:r>
+      <w:proofErr w:type="spellEnd"/>
+      <w:proofErr w:type="gramEnd"/>
+      <w:r>
+        <w:rPr>
+          <w:rFonts w:eastAsia="Times New Roman"/>
+        </w:rPr>
+        <w:t xml:space="preserve"> frequencies.</w:t>
       </w:r>
     </w:p>
     <w:p>
@@ -4974,7 +5325,23 @@
         <w:rPr>
           <w:rFonts w:eastAsia="Times New Roman"/>
         </w:rPr>
-        <w:t>Rx and Tx frequencies and decode</w:t>
+        <w:t xml:space="preserve">Rx and </w:t>
+      </w:r>
+      <w:proofErr w:type="spellStart"/>
+      <w:proofErr w:type="gramStart"/>
+      <w:r>
+        <w:rPr>
+          <w:rFonts w:eastAsia="Times New Roman"/>
+        </w:rPr>
+        <w:t>Tx</w:t>
+      </w:r>
+      <w:proofErr w:type="spellEnd"/>
+      <w:proofErr w:type="gramEnd"/>
+      <w:r>
+        <w:rPr>
+          <w:rFonts w:eastAsia="Times New Roman"/>
+        </w:rPr>
+        <w:t xml:space="preserve"> frequencies and decode</w:t>
       </w:r>
       <w:r>
         <w:rPr>
@@ -5281,7 +5648,15 @@
     </w:p>
     <w:p>
       <w:r>
-        <w:t xml:space="preserve">By longstanding tradition, a minimal valid QSO requires the exchange of callsigns, a signal report or some other information, and acknowledgments.  </w:t>
+        <w:t xml:space="preserve">By longstanding tradition, a minimal valid QSO requires the exchange of </w:t>
+      </w:r>
+      <w:proofErr w:type="spellStart"/>
+      <w:r>
+        <w:t>callsigns</w:t>
+      </w:r>
+      <w:proofErr w:type="spellEnd"/>
+      <w:r>
+        <w:t xml:space="preserve">, a signal report or some other information, and acknowledgments.  </w:t>
       </w:r>
       <w:r>
         <w:rPr>
@@ -5443,8 +5818,17 @@
           <w:sz w:val="24"/>
         </w:rPr>
         <w:tab/>
-        <w:t>G0XYZ K1ABC  –</w:t>
-      </w:r>
+        <w:t xml:space="preserve">G0XYZ </w:t>
+      </w:r>
+      <w:proofErr w:type="gramStart"/>
+      <w:r>
+        <w:rPr>
+          <w:rFonts w:ascii="Arial" w:hAnsi="Arial" w:cs="Arial"/>
+          <w:sz w:val="24"/>
+        </w:rPr>
+        <w:t>K1ABC  –</w:t>
+      </w:r>
+      <w:proofErr w:type="gramEnd"/>
       <w:r>
         <w:rPr>
           <w:rFonts w:ascii="Arial" w:hAnsi="Arial" w:cs="Arial"/>
@@ -5504,7 +5888,23 @@
           <w:sz w:val="24"/>
         </w:rPr>
         <w:tab/>
-        <w:t>K1ABC G0XYZ  R–</w:t>
+        <w:t xml:space="preserve">K1ABC </w:t>
+      </w:r>
+      <w:proofErr w:type="gramStart"/>
+      <w:r>
+        <w:rPr>
+          <w:rFonts w:ascii="Arial" w:hAnsi="Arial" w:cs="Arial"/>
+          <w:sz w:val="24"/>
+        </w:rPr>
+        <w:t>G0XYZ  R</w:t>
+      </w:r>
+      <w:proofErr w:type="gramEnd"/>
+      <w:r>
+        <w:rPr>
+          <w:rFonts w:ascii="Arial" w:hAnsi="Arial" w:cs="Arial"/>
+          <w:sz w:val="24"/>
+        </w:rPr>
+        <w:t>–</w:t>
       </w:r>
       <w:r>
         <w:rPr>
@@ -5602,7 +6002,15 @@
         <w:t xml:space="preserve">standard </w:t>
       </w:r>
       <w:r>
-        <w:t xml:space="preserve">messages consist of two callsigns </w:t>
+        <w:t xml:space="preserve">messages consist of two </w:t>
+      </w:r>
+      <w:proofErr w:type="spellStart"/>
+      <w:r>
+        <w:t>callsigns</w:t>
+      </w:r>
+      <w:proofErr w:type="spellEnd"/>
+      <w:r>
+        <w:t xml:space="preserve"> </w:t>
       </w:r>
       <w:r>
         <w:t xml:space="preserve">(or CQ, QRZ, or DE and one callsign) </w:t>
@@ -5653,7 +6061,15 @@
         <w:t>the standard refe</w:t>
       </w:r>
       <w:r>
-        <w:t xml:space="preserve">rence noise bandwidth 2500 Hz; they must lie in the range –50 to +49 dB.  </w:t>
+        <w:t xml:space="preserve">rence noise bandwidth 2500 Hz; they must lie in the range –50 to +49 </w:t>
+      </w:r>
+      <w:proofErr w:type="spellStart"/>
+      <w:r>
+        <w:t>dB.</w:t>
+      </w:r>
+      <w:proofErr w:type="spellEnd"/>
+      <w:r>
+        <w:t xml:space="preserve">  </w:t>
       </w:r>
       <w:r>
         <w:t xml:space="preserve">Thus, in example message #2 </w:t>
@@ -5754,10 +6170,18 @@
         <w:t xml:space="preserve">.  </w:t>
       </w:r>
       <w:r>
-        <w:t>It should be obvious</w:t>
-      </w:r>
-      <w:r>
-        <w:t>, however,</w:t>
+        <w:t xml:space="preserve">It should be </w:t>
+      </w:r>
+      <w:proofErr w:type="gramStart"/>
+      <w:r>
+        <w:t>obvious</w:t>
+      </w:r>
+      <w:r>
+        <w:t>,</w:t>
+      </w:r>
+      <w:proofErr w:type="gramEnd"/>
+      <w:r>
+        <w:t xml:space="preserve"> however,</w:t>
       </w:r>
       <w:r>
         <w:t xml:space="preserve"> </w:t>
@@ -5785,7 +6209,15 @@
         </w:rPr>
       </w:pPr>
       <w:r>
-        <w:t>Compound callsigns such as PJ4/K1ABC or G0XYZ/P are handled in a slightly different way.  The following formats are all valid:</w:t>
+        <w:t xml:space="preserve">Compound </w:t>
+      </w:r>
+      <w:proofErr w:type="spellStart"/>
+      <w:r>
+        <w:t>callsigns</w:t>
+      </w:r>
+      <w:proofErr w:type="spellEnd"/>
+      <w:r>
+        <w:t xml:space="preserve"> such as PJ4/K1ABC or G0XYZ/P are handled in a slightly different way.  The following formats are all valid:</w:t>
       </w:r>
       <w:r>
         <w:br/>
@@ -5796,7 +6228,15 @@
       </w:r>
       <w:r>
         <w:tab/>
-        <w:t xml:space="preserve">CQ pfx/callsign grid </w:t>
+        <w:t xml:space="preserve">CQ </w:t>
+      </w:r>
+      <w:proofErr w:type="spellStart"/>
+      <w:r>
+        <w:t>pfx</w:t>
+      </w:r>
+      <w:proofErr w:type="spellEnd"/>
+      <w:r>
+        <w:t xml:space="preserve">/callsign grid </w:t>
       </w:r>
       <w:r>
         <w:br/>
@@ -5804,7 +6244,15 @@
       </w:r>
       <w:r>
         <w:tab/>
-        <w:t xml:space="preserve">QRZ pfx/callsign grid </w:t>
+        <w:t xml:space="preserve">QRZ </w:t>
+      </w:r>
+      <w:proofErr w:type="spellStart"/>
+      <w:r>
+        <w:t>pfx</w:t>
+      </w:r>
+      <w:proofErr w:type="spellEnd"/>
+      <w:r>
+        <w:t xml:space="preserve">/callsign grid </w:t>
       </w:r>
       <w:r>
         <w:br/>
@@ -5812,7 +6260,15 @@
       </w:r>
       <w:r>
         <w:tab/>
-        <w:t xml:space="preserve">DE pfx/callsign grid </w:t>
+        <w:t xml:space="preserve">DE </w:t>
+      </w:r>
+      <w:proofErr w:type="spellStart"/>
+      <w:r>
+        <w:t>pfx</w:t>
+      </w:r>
+      <w:proofErr w:type="spellEnd"/>
+      <w:r>
+        <w:t xml:space="preserve">/callsign grid </w:t>
       </w:r>
       <w:r>
         <w:br/>
@@ -5823,7 +6279,15 @@
       </w:r>
       <w:r>
         <w:tab/>
-        <w:t xml:space="preserve">CQ callsign/sfx grid </w:t>
+        <w:t>CQ callsign/</w:t>
+      </w:r>
+      <w:proofErr w:type="spellStart"/>
+      <w:r>
+        <w:t>sfx</w:t>
+      </w:r>
+      <w:proofErr w:type="spellEnd"/>
+      <w:r>
+        <w:t xml:space="preserve"> grid </w:t>
       </w:r>
       <w:r>
         <w:br/>
@@ -5831,7 +6295,15 @@
       </w:r>
       <w:r>
         <w:tab/>
-        <w:t xml:space="preserve">QRZ callsign/sfx grid </w:t>
+        <w:t>QRZ callsign/</w:t>
+      </w:r>
+      <w:proofErr w:type="spellStart"/>
+      <w:r>
+        <w:t>sfx</w:t>
+      </w:r>
+      <w:proofErr w:type="spellEnd"/>
+      <w:r>
+        <w:t xml:space="preserve"> grid </w:t>
       </w:r>
       <w:r>
         <w:br/>
@@ -5839,20 +6311,57 @@
       </w:r>
       <w:r>
         <w:tab/>
-        <w:t xml:space="preserve">DE callsign/sfx grid </w:t>
+        <w:t>DE callsign/</w:t>
+      </w:r>
+      <w:proofErr w:type="spellStart"/>
+      <w:r>
+        <w:t>sfx</w:t>
+      </w:r>
+      <w:proofErr w:type="spellEnd"/>
+      <w:r>
+        <w:t xml:space="preserve"> grid </w:t>
       </w:r>
       <w:r>
         <w:br/>
       </w:r>
       <w:r>
         <w:br/>
-        <w:t>where “pfx” is a 1-4 character prefix, “callsign” is a standard callsign, “sfx” is a 1-3 character suffix, and “grid” is a 4-character Maidenhead locator,</w:t>
+        <w:t>where “</w:t>
+      </w:r>
+      <w:proofErr w:type="spellStart"/>
+      <w:r>
+        <w:t>pfx</w:t>
+      </w:r>
+      <w:proofErr w:type="spellEnd"/>
+      <w:r>
+        <w:t>” is a 1-4 character prefix, “callsign” is a standard callsign, “</w:t>
+      </w:r>
+      <w:proofErr w:type="spellStart"/>
+      <w:r>
+        <w:t>sfx</w:t>
+      </w:r>
+      <w:proofErr w:type="spellEnd"/>
+      <w:r>
+        <w:t>” is a 1-3 character suffix, and “grid” is a 4-character Maidenhead locator,</w:t>
       </w:r>
       <w:r>
         <w:t xml:space="preserve"> a signal report of the form “±</w:t>
       </w:r>
-      <w:r>
-        <w:t xml:space="preserve">nn” or “R±nn”, or the acknowledgment or signoff messages “RRR” or “73”.  </w:t>
+      <w:proofErr w:type="spellStart"/>
+      <w:r>
+        <w:t>nn</w:t>
+      </w:r>
+      <w:proofErr w:type="spellEnd"/>
+      <w:r>
+        <w:t>” or “</w:t>
+      </w:r>
+      <w:proofErr w:type="spellStart"/>
+      <w:r>
+        <w:t>R±nn</w:t>
+      </w:r>
+      <w:proofErr w:type="spellEnd"/>
+      <w:r>
+        <w:t xml:space="preserve">”, or the acknowledgment or signoff messages “RRR” or “73”.  </w:t>
       </w:r>
       <w:r>
         <w:rPr>
@@ -6120,8 +6629,16 @@
         <w:rPr>
           <w:b/>
         </w:rPr>
-        <w:t>N Avg</w:t>
-      </w:r>
+        <w:t xml:space="preserve">N </w:t>
+      </w:r>
+      <w:proofErr w:type="spellStart"/>
+      <w:r>
+        <w:rPr>
+          <w:b/>
+        </w:rPr>
+        <w:t>Avg</w:t>
+      </w:r>
+      <w:proofErr w:type="spellEnd"/>
       <w:r>
         <w:t xml:space="preserve"> is the number of successive FFTs to be averaged before updating the spectral display.  Values around 5 are suitable for normal JT9 operation.</w:t>
       </w:r>
@@ -6162,11 +6679,19 @@
       </w:r>
     </w:p>
     <w:p>
-      <w:r>
-        <w:rPr>
-          <w:b/>
-        </w:rPr>
-        <w:t>f Min</w:t>
+      <w:proofErr w:type="gramStart"/>
+      <w:r>
+        <w:rPr>
+          <w:b/>
+        </w:rPr>
+        <w:t>f</w:t>
+      </w:r>
+      <w:proofErr w:type="gramEnd"/>
+      <w:r>
+        <w:rPr>
+          <w:b/>
+        </w:rPr>
+        <w:t xml:space="preserve"> Min</w:t>
       </w:r>
       <w:r>
         <w:t xml:space="preserve"> and </w:t>
@@ -6261,8 +6786,16 @@
         <w:rPr>
           <w:b/>
         </w:rPr>
-        <w:t>N Avg</w:t>
-      </w:r>
+        <w:t xml:space="preserve">N </w:t>
+      </w:r>
+      <w:proofErr w:type="spellStart"/>
+      <w:r>
+        <w:rPr>
+          <w:b/>
+        </w:rPr>
+        <w:t>Avg</w:t>
+      </w:r>
+      <w:proofErr w:type="spellEnd"/>
       <w:r>
         <w:t xml:space="preserve"> </w:t>
       </w:r>
@@ -6589,7 +7122,33 @@
         <w:t>Tune</w:t>
       </w:r>
       <w:r>
-        <w:t xml:space="preserve"> may be used to switch into Tx mode and generate an unmodulated carrier at the specified Tx frequency (red marker on waterfall).  This </w:t>
+        <w:t xml:space="preserve"> may be used to switch into </w:t>
+      </w:r>
+      <w:proofErr w:type="spellStart"/>
+      <w:proofErr w:type="gramStart"/>
+      <w:r>
+        <w:t>Tx</w:t>
+      </w:r>
+      <w:proofErr w:type="spellEnd"/>
+      <w:proofErr w:type="gramEnd"/>
+      <w:r>
+        <w:t xml:space="preserve"> mode and generate an </w:t>
+      </w:r>
+      <w:proofErr w:type="spellStart"/>
+      <w:r>
+        <w:t>unmodulated</w:t>
+      </w:r>
+      <w:proofErr w:type="spellEnd"/>
+      <w:r>
+        <w:t xml:space="preserve"> carrier at the specified </w:t>
+      </w:r>
+      <w:proofErr w:type="spellStart"/>
+      <w:r>
+        <w:t>Tx</w:t>
+      </w:r>
+      <w:proofErr w:type="spellEnd"/>
+      <w:r>
+        <w:t xml:space="preserve"> frequency (red marker on waterfall).  This </w:t>
       </w:r>
       <w:r>
         <w:t xml:space="preserve">process </w:t>
@@ -6621,19 +7180,35 @@
         <w:rPr>
           <w:b/>
         </w:rPr>
-        <w:t xml:space="preserve"> Tx</w:t>
-      </w:r>
-      <w:r>
-        <w:rPr>
-          <w:b/>
-        </w:rPr>
         <w:t xml:space="preserve"> </w:t>
       </w:r>
+      <w:proofErr w:type="spellStart"/>
+      <w:r>
+        <w:rPr>
+          <w:b/>
+        </w:rPr>
+        <w:t>Tx</w:t>
+      </w:r>
+      <w:proofErr w:type="spellEnd"/>
+      <w:r>
+        <w:rPr>
+          <w:b/>
+        </w:rPr>
+        <w:t xml:space="preserve"> </w:t>
+      </w:r>
       <w:r>
         <w:t>puts</w:t>
       </w:r>
       <w:r>
-        <w:t xml:space="preserve"> the program into automatic Rx/Tx sequencing</w:t>
+        <w:t xml:space="preserve"> the program into automatic Rx/</w:t>
+      </w:r>
+      <w:proofErr w:type="spellStart"/>
+      <w:r>
+        <w:t>Tx</w:t>
+      </w:r>
+      <w:proofErr w:type="spellEnd"/>
+      <w:r>
+        <w:t xml:space="preserve"> sequencing</w:t>
       </w:r>
       <w:r>
         <w:t xml:space="preserve"> mode</w:t>
@@ -6656,10 +7231,26 @@
         <w:rPr>
           <w:b/>
         </w:rPr>
-        <w:t>Halt Tx</w:t>
-      </w:r>
-      <w:r>
-        <w:t xml:space="preserve"> will terminate a transmission in progress and disable automatic Rx/Tx sequencing.</w:t>
+        <w:t xml:space="preserve">Halt </w:t>
+      </w:r>
+      <w:proofErr w:type="spellStart"/>
+      <w:r>
+        <w:rPr>
+          <w:b/>
+        </w:rPr>
+        <w:t>Tx</w:t>
+      </w:r>
+      <w:proofErr w:type="spellEnd"/>
+      <w:r>
+        <w:t xml:space="preserve"> will terminate a transmission in progress and disable automatic Rx/</w:t>
+      </w:r>
+      <w:proofErr w:type="spellStart"/>
+      <w:r>
+        <w:t>Tx</w:t>
+      </w:r>
+      <w:proofErr w:type="spellEnd"/>
+      <w:r>
+        <w:t xml:space="preserve"> sequencing.</w:t>
       </w:r>
     </w:p>
     <w:p>
@@ -6802,28 +7393,49 @@
         <w:t>WSJT-X</w:t>
       </w:r>
       <w:r>
-        <w:t xml:space="preserve"> and your radio</w:t>
+        <w:t xml:space="preserve"> and your </w:t>
+      </w:r>
+      <w:proofErr w:type="gramStart"/>
+      <w:r>
+        <w:t>radio</w:t>
       </w:r>
       <w:r>
         <w:t>,</w:t>
       </w:r>
+      <w:proofErr w:type="gramEnd"/>
       <w:r>
         <w:t xml:space="preserve"> or orange if the control is only from program to radio.  </w:t>
       </w:r>
       <w:r>
         <w:t xml:space="preserve">If the </w:t>
       </w:r>
-      <w:r>
-        <w:rPr>
-          <w:b/>
-        </w:rPr>
-        <w:t>Dx Grid</w:t>
+      <w:proofErr w:type="spellStart"/>
+      <w:r>
+        <w:rPr>
+          <w:b/>
+        </w:rPr>
+        <w:t>Dx</w:t>
+      </w:r>
+      <w:proofErr w:type="spellEnd"/>
+      <w:r>
+        <w:rPr>
+          <w:b/>
+        </w:rPr>
+        <w:t xml:space="preserve"> Grid</w:t>
       </w:r>
       <w:r>
         <w:t xml:space="preserve"> is known, the great-circle azimuth and distance are given.  The program can keep a database</w:t>
       </w:r>
       <w:r>
-        <w:t xml:space="preserve"> of callsigns and locators</w:t>
+        <w:t xml:space="preserve"> of </w:t>
+      </w:r>
+      <w:proofErr w:type="spellStart"/>
+      <w:r>
+        <w:t>callsigns</w:t>
+      </w:r>
+      <w:proofErr w:type="spellEnd"/>
+      <w:r>
+        <w:t xml:space="preserve"> and locators</w:t>
       </w:r>
       <w:r>
         <w:t xml:space="preserve"> for future reference.  Click </w:t>
@@ -6914,11 +7526,21 @@
       <w:r>
         <w:t xml:space="preserve">Select </w:t>
       </w:r>
-      <w:r>
-        <w:rPr>
-          <w:b/>
-        </w:rPr>
-        <w:t>Tx even</w:t>
+      <w:proofErr w:type="spellStart"/>
+      <w:proofErr w:type="gramStart"/>
+      <w:r>
+        <w:rPr>
+          <w:b/>
+        </w:rPr>
+        <w:t>Tx</w:t>
+      </w:r>
+      <w:proofErr w:type="spellEnd"/>
+      <w:proofErr w:type="gramEnd"/>
+      <w:r>
+        <w:rPr>
+          <w:b/>
+        </w:rPr>
+        <w:t xml:space="preserve"> even</w:t>
       </w:r>
       <w:r>
         <w:t xml:space="preserve"> to transmit in even-numbered UTC minutes (or, for </w:t>
@@ -6948,7 +7570,17 @@
         <w:t xml:space="preserve"> of this Guide</w:t>
       </w:r>
       <w:r>
-        <w:t xml:space="preserve">.  Your audio Tx frequency is displayed and </w:t>
+        <w:t xml:space="preserve">.  Your audio </w:t>
+      </w:r>
+      <w:proofErr w:type="spellStart"/>
+      <w:proofErr w:type="gramStart"/>
+      <w:r>
+        <w:t>Tx</w:t>
+      </w:r>
+      <w:proofErr w:type="spellEnd"/>
+      <w:proofErr w:type="gramEnd"/>
+      <w:r>
+        <w:t xml:space="preserve"> frequency is displayed and </w:t>
       </w:r>
       <w:r>
         <w:t xml:space="preserve">can be </w:t>
@@ -6956,11 +7588,33 @@
       <w:r>
         <w:t xml:space="preserve">controlled by the </w:t>
       </w:r>
-      <w:r>
-        <w:rPr>
-          <w:b/>
-        </w:rPr>
-        <w:t>Tx +xxxx Hz</w:t>
+      <w:proofErr w:type="spellStart"/>
+      <w:r>
+        <w:rPr>
+          <w:b/>
+        </w:rPr>
+        <w:t>Tx</w:t>
+      </w:r>
+      <w:proofErr w:type="spellEnd"/>
+      <w:r>
+        <w:rPr>
+          <w:b/>
+        </w:rPr>
+        <w:t xml:space="preserve"> +</w:t>
+      </w:r>
+      <w:proofErr w:type="spellStart"/>
+      <w:r>
+        <w:rPr>
+          <w:b/>
+        </w:rPr>
+        <w:t>xxxx</w:t>
+      </w:r>
+      <w:proofErr w:type="spellEnd"/>
+      <w:r>
+        <w:rPr>
+          <w:b/>
+        </w:rPr>
+        <w:t xml:space="preserve"> Hz</w:t>
       </w:r>
       <w:r>
         <w:rPr>
@@ -6985,13 +7639,31 @@
         <w:t xml:space="preserve">JT9 </w:t>
       </w:r>
       <w:r>
-        <w:t xml:space="preserve">tone will be the sum of dial and audio frequencies.  You can force Tx frequency to the current Rx frequency by clicking the </w:t>
-      </w:r>
-      <w:r>
-        <w:rPr>
-          <w:b/>
-        </w:rPr>
-        <w:t>Tx=Rx</w:t>
+        <w:t xml:space="preserve">tone will be the sum of dial and audio frequencies.  You can force </w:t>
+      </w:r>
+      <w:proofErr w:type="spellStart"/>
+      <w:proofErr w:type="gramStart"/>
+      <w:r>
+        <w:t>Tx</w:t>
+      </w:r>
+      <w:proofErr w:type="spellEnd"/>
+      <w:proofErr w:type="gramEnd"/>
+      <w:r>
+        <w:t xml:space="preserve"> frequency to the current Rx frequency by clicking the </w:t>
+      </w:r>
+      <w:proofErr w:type="spellStart"/>
+      <w:r>
+        <w:rPr>
+          <w:b/>
+        </w:rPr>
+        <w:t>Tx</w:t>
+      </w:r>
+      <w:proofErr w:type="spellEnd"/>
+      <w:r>
+        <w:rPr>
+          <w:b/>
+        </w:rPr>
+        <w:t>=Rx</w:t>
       </w:r>
       <w:r>
         <w:rPr>
@@ -7006,8 +7678,16 @@
         <w:rPr>
           <w:b/>
         </w:rPr>
-        <w:t>Rx=Tx</w:t>
-      </w:r>
+        <w:t>Rx=</w:t>
+      </w:r>
+      <w:proofErr w:type="spellStart"/>
+      <w:r>
+        <w:rPr>
+          <w:b/>
+        </w:rPr>
+        <w:t>Tx</w:t>
+      </w:r>
+      <w:proofErr w:type="spellEnd"/>
       <w:r>
         <w:t xml:space="preserve">.  Finally, the </w:t>
       </w:r>
@@ -7039,10 +7719,18 @@
         <w:t>range –26 to +1</w:t>
       </w:r>
       <w:r>
-        <w:t>0 d</w:t>
-      </w:r>
-      <w:r>
-        <w:t>B.  W</w:t>
+        <w:t xml:space="preserve">0 </w:t>
+      </w:r>
+      <w:proofErr w:type="spellStart"/>
+      <w:r>
+        <w:t>d</w:t>
+      </w:r>
+      <w:r>
+        <w:t>B.</w:t>
+      </w:r>
+      <w:proofErr w:type="spellEnd"/>
+      <w:r>
+        <w:t xml:space="preserve">  W</w:t>
       </w:r>
       <w:r>
         <w:t xml:space="preserve">hen signals are stronger than about 0 dB, you </w:t>
@@ -7080,7 +7768,17 @@
     </w:p>
     <w:p>
       <w:r>
-        <w:t>Two configurations of controls are provided for generating and selecting Tx messages:</w:t>
+        <w:t xml:space="preserve">Two configurations of controls are provided for generating and selecting </w:t>
+      </w:r>
+      <w:proofErr w:type="spellStart"/>
+      <w:proofErr w:type="gramStart"/>
+      <w:r>
+        <w:t>Tx</w:t>
+      </w:r>
+      <w:proofErr w:type="spellEnd"/>
+      <w:proofErr w:type="gramEnd"/>
+      <w:r>
+        <w:t xml:space="preserve"> messages:</w:t>
       </w:r>
     </w:p>
     <w:p>
@@ -7170,19 +7868,81 @@
         <w:rPr>
           <w:b/>
         </w:rPr>
-        <w:t>Generate Std Msgs</w:t>
-      </w:r>
-      <w:r>
-        <w:t>, or when you double-click on an appropriate line of decoded text.  Select the next message to be transmitted (at the start of your next Tx sequence) by clicking on the circle under “Next”.  To change to a specified Tx message immediately, perhaps after a transmission has already started, click on</w:t>
+        <w:t xml:space="preserve">Generate </w:t>
+      </w:r>
+      <w:proofErr w:type="spellStart"/>
+      <w:proofErr w:type="gramStart"/>
+      <w:r>
+        <w:rPr>
+          <w:b/>
+        </w:rPr>
+        <w:t>Std</w:t>
+      </w:r>
+      <w:proofErr w:type="spellEnd"/>
+      <w:proofErr w:type="gramEnd"/>
+      <w:r>
+        <w:rPr>
+          <w:b/>
+        </w:rPr>
+        <w:t xml:space="preserve"> </w:t>
+      </w:r>
+      <w:proofErr w:type="spellStart"/>
+      <w:r>
+        <w:rPr>
+          <w:b/>
+        </w:rPr>
+        <w:t>Msgs</w:t>
+      </w:r>
+      <w:proofErr w:type="spellEnd"/>
+      <w:r>
+        <w:t xml:space="preserve">, or when you double-click on an appropriate line of decoded text.  Select the next message to be transmitted (at the start of your next </w:t>
+      </w:r>
+      <w:proofErr w:type="spellStart"/>
+      <w:proofErr w:type="gramStart"/>
+      <w:r>
+        <w:t>Tx</w:t>
+      </w:r>
+      <w:proofErr w:type="spellEnd"/>
+      <w:proofErr w:type="gramEnd"/>
+      <w:r>
+        <w:t xml:space="preserve"> sequence) by clicking on the circle under “Next”.  To change to a specified </w:t>
+      </w:r>
+      <w:proofErr w:type="spellStart"/>
+      <w:proofErr w:type="gramStart"/>
+      <w:r>
+        <w:t>Tx</w:t>
+      </w:r>
+      <w:proofErr w:type="spellEnd"/>
+      <w:proofErr w:type="gramEnd"/>
+      <w:r>
+        <w:t xml:space="preserve"> message immediately, perhaps after a transmission has already started, click on</w:t>
       </w:r>
       <w:r>
         <w:t xml:space="preserve"> a rectangular</w:t>
       </w:r>
       <w:r>
-        <w:t xml:space="preserve"> button under the “Now” label.  Changing Tx messages after a transmission has started </w:t>
-      </w:r>
-      <w:r>
-        <w:t>reduces the probability of a correct decode by your QSO partner, but if you do it in the first 10 s or so of a Tx pe</w:t>
+        <w:t xml:space="preserve"> button under the “Now” label.  Changing </w:t>
+      </w:r>
+      <w:proofErr w:type="spellStart"/>
+      <w:proofErr w:type="gramStart"/>
+      <w:r>
+        <w:t>Tx</w:t>
+      </w:r>
+      <w:proofErr w:type="spellEnd"/>
+      <w:proofErr w:type="gramEnd"/>
+      <w:r>
+        <w:t xml:space="preserve"> messages after a transmission has started </w:t>
+      </w:r>
+      <w:r>
+        <w:t xml:space="preserve">reduces the probability of a correct decode by your QSO partner, but if you do it in the first 10 s or so of a </w:t>
+      </w:r>
+      <w:proofErr w:type="spellStart"/>
+      <w:r>
+        <w:t>Tx</w:t>
+      </w:r>
+      <w:proofErr w:type="spellEnd"/>
+      <w:r>
+        <w:t xml:space="preserve"> pe</w:t>
       </w:r>
       <w:r>
         <w:t>riod, it will probably succeed.</w:t>
@@ -7202,7 +7962,21 @@
         <w:rPr>
           <w:b/>
         </w:rPr>
-        <w:t>Setup | Configuration | Tx Macros</w:t>
+        <w:t xml:space="preserve">Setup | Configuration | </w:t>
+      </w:r>
+      <w:proofErr w:type="spellStart"/>
+      <w:r>
+        <w:rPr>
+          <w:b/>
+        </w:rPr>
+        <w:t>Tx</w:t>
+      </w:r>
+      <w:proofErr w:type="spellEnd"/>
+      <w:r>
+        <w:rPr>
+          <w:b/>
+        </w:rPr>
+        <w:t xml:space="preserve"> Macros</w:t>
       </w:r>
       <w:r>
         <w:t xml:space="preserve"> dialog window, for example</w:t>
@@ -7353,13 +8127,31 @@
         <w:rPr>
           <w:b/>
         </w:rPr>
-        <w:t>Gen Msg</w:t>
-      </w:r>
+        <w:t xml:space="preserve">Gen </w:t>
+      </w:r>
+      <w:proofErr w:type="spellStart"/>
+      <w:r>
+        <w:rPr>
+          <w:b/>
+        </w:rPr>
+        <w:t>Msg</w:t>
+      </w:r>
+      <w:proofErr w:type="spellEnd"/>
       <w:r>
         <w:t xml:space="preserve"> box. </w:t>
       </w:r>
       <w:r>
-        <w:t xml:space="preserve"> If you are already transmitting, it changes the Tx message immediately.  (The actual message being transmitted always appears in the first box on the status bar, at the bottom left of the main screen.) </w:t>
+        <w:t xml:space="preserve"> If you are already transmitting, it changes the </w:t>
+      </w:r>
+      <w:proofErr w:type="spellStart"/>
+      <w:proofErr w:type="gramStart"/>
+      <w:r>
+        <w:t>Tx</w:t>
+      </w:r>
+      <w:proofErr w:type="spellEnd"/>
+      <w:proofErr w:type="gramEnd"/>
+      <w:r>
+        <w:t xml:space="preserve"> message immediately.  (The actual message being transmitted always appears in the first box on the status bar, at the bottom left of the main screen.) </w:t>
       </w:r>
       <w:r>
         <w:t xml:space="preserve"> You can put anything you like (up to 13 characters) in the </w:t>
@@ -7368,8 +8160,16 @@
         <w:rPr>
           <w:b/>
         </w:rPr>
-        <w:t>Free Msg</w:t>
-      </w:r>
+        <w:t xml:space="preserve">Free </w:t>
+      </w:r>
+      <w:proofErr w:type="spellStart"/>
+      <w:r>
+        <w:rPr>
+          <w:b/>
+        </w:rPr>
+        <w:t>Msg</w:t>
+      </w:r>
+      <w:proofErr w:type="spellEnd"/>
       <w:r>
         <w:t xml:space="preserve"> box.</w:t>
       </w:r>
@@ -7392,7 +8192,15 @@
         <w:t xml:space="preserve">viously </w:t>
       </w:r>
       <w:r>
-        <w:t>defined list of Tx Macros.</w:t>
+        <w:t xml:space="preserve">defined list of </w:t>
+      </w:r>
+      <w:proofErr w:type="spellStart"/>
+      <w:r>
+        <w:t>Tx</w:t>
+      </w:r>
+      <w:proofErr w:type="spellEnd"/>
+      <w:r>
+        <w:t xml:space="preserve"> Macros.</w:t>
       </w:r>
     </w:p>
     <w:p>
@@ -8082,7 +8890,14 @@
       </w:r>
       <w:r>
         <w:tab/>
-        <w:t>About WSJT-X</w:t>
+      </w:r>
+      <w:proofErr w:type="gramStart"/>
+      <w:r>
+        <w:t>About</w:t>
+      </w:r>
+      <w:proofErr w:type="gramEnd"/>
+      <w:r>
+        <w:t xml:space="preserve"> WSJT-X</w:t>
       </w:r>
     </w:p>
     <w:p>
@@ -8142,7 +8957,23 @@
       </w:r>
       <w:r>
         <w:tab/>
-        <w:t>Clear Dx Call and Dx Grid entries</w:t>
+        <w:t xml:space="preserve">Clear </w:t>
+      </w:r>
+      <w:proofErr w:type="spellStart"/>
+      <w:r>
+        <w:t>Dx</w:t>
+      </w:r>
+      <w:proofErr w:type="spellEnd"/>
+      <w:r>
+        <w:t xml:space="preserve"> Call and </w:t>
+      </w:r>
+      <w:proofErr w:type="spellStart"/>
+      <w:r>
+        <w:t>Dx</w:t>
+      </w:r>
+      <w:proofErr w:type="spellEnd"/>
+      <w:r>
+        <w:t xml:space="preserve"> Grid entries</w:t>
       </w:r>
     </w:p>
     <w:p>
@@ -8216,7 +9047,14 @@
       </w:r>
       <w:r>
         <w:tab/>
-        <w:t>Decode all remaining files in directory</w:t>
+      </w:r>
+      <w:proofErr w:type="gramStart"/>
+      <w:r>
+        <w:t>Decode</w:t>
+      </w:r>
+      <w:proofErr w:type="gramEnd"/>
+      <w:r>
+        <w:t xml:space="preserve"> all remaining files in directory</w:t>
       </w:r>
     </w:p>
     <w:p>
@@ -8252,7 +9090,17 @@
       </w:r>
       <w:r>
         <w:tab/>
-        <w:t>Move Rx and Tx frequencies down 1 Hz</w:t>
+        <w:t xml:space="preserve">Move Rx and </w:t>
+      </w:r>
+      <w:proofErr w:type="spellStart"/>
+      <w:proofErr w:type="gramStart"/>
+      <w:r>
+        <w:t>Tx</w:t>
+      </w:r>
+      <w:proofErr w:type="spellEnd"/>
+      <w:proofErr w:type="gramEnd"/>
+      <w:r>
+        <w:t xml:space="preserve"> frequencies down 1 Hz</w:t>
       </w:r>
     </w:p>
     <w:p>
@@ -8288,7 +9136,17 @@
       </w:r>
       <w:r>
         <w:tab/>
-        <w:t>Move Rx and Tx frequencies up 1 Hz</w:t>
+        <w:t xml:space="preserve">Move Rx and </w:t>
+      </w:r>
+      <w:proofErr w:type="spellStart"/>
+      <w:proofErr w:type="gramStart"/>
+      <w:r>
+        <w:t>Tx</w:t>
+      </w:r>
+      <w:proofErr w:type="spellEnd"/>
+      <w:proofErr w:type="gramEnd"/>
+      <w:r>
+        <w:t xml:space="preserve"> frequencies up 1 Hz</w:t>
       </w:r>
     </w:p>
     <w:p>
@@ -8310,12 +9168,14 @@
       <w:pPr>
         <w:spacing w:before="0" w:beforeAutospacing="0" w:after="0" w:afterAutospacing="0"/>
       </w:pPr>
+      <w:proofErr w:type="spellStart"/>
       <w:r>
         <w:rPr>
           <w:b/>
         </w:rPr>
         <w:t>Alt+D</w:t>
       </w:r>
+      <w:proofErr w:type="spellEnd"/>
       <w:r>
         <w:tab/>
       </w:r>
@@ -8328,12 +9188,14 @@
       <w:pPr>
         <w:spacing w:before="0" w:beforeAutospacing="0" w:after="0" w:afterAutospacing="0"/>
       </w:pPr>
+      <w:proofErr w:type="spellStart"/>
       <w:r>
         <w:rPr>
           <w:b/>
         </w:rPr>
         <w:t>Shift+D</w:t>
       </w:r>
+      <w:proofErr w:type="spellEnd"/>
       <w:r>
         <w:tab/>
         <w:t>Full decode (both windows)</w:t>
@@ -8343,12 +9205,14 @@
       <w:pPr>
         <w:spacing w:before="0" w:beforeAutospacing="0" w:after="0" w:afterAutospacing="0"/>
       </w:pPr>
+      <w:proofErr w:type="spellStart"/>
       <w:r>
         <w:rPr>
           <w:b/>
         </w:rPr>
         <w:t>Alt+E</w:t>
       </w:r>
+      <w:proofErr w:type="spellEnd"/>
       <w:r>
         <w:tab/>
       </w:r>
@@ -8361,30 +9225,41 @@
       <w:pPr>
         <w:spacing w:before="0" w:beforeAutospacing="0" w:after="0" w:afterAutospacing="0"/>
       </w:pPr>
+      <w:proofErr w:type="spellStart"/>
       <w:r>
         <w:rPr>
           <w:b/>
         </w:rPr>
         <w:t>Ctrl+F</w:t>
       </w:r>
+      <w:proofErr w:type="spellEnd"/>
       <w:r>
         <w:tab/>
       </w:r>
       <w:r>
         <w:tab/>
-        <w:t>Edit the free text message box</w:t>
+      </w:r>
+      <w:proofErr w:type="gramStart"/>
+      <w:r>
+        <w:t>Edit</w:t>
+      </w:r>
+      <w:proofErr w:type="gramEnd"/>
+      <w:r>
+        <w:t xml:space="preserve"> the free text message box</w:t>
       </w:r>
     </w:p>
     <w:p>
       <w:pPr>
         <w:spacing w:before="0" w:beforeAutospacing="0" w:after="0" w:afterAutospacing="0"/>
       </w:pPr>
+      <w:proofErr w:type="spellStart"/>
       <w:r>
         <w:rPr>
           <w:b/>
         </w:rPr>
         <w:t>Alt+G</w:t>
       </w:r>
+      <w:proofErr w:type="spellEnd"/>
       <w:r>
         <w:tab/>
       </w:r>
@@ -8397,30 +9272,41 @@
       <w:pPr>
         <w:spacing w:before="0" w:beforeAutospacing="0" w:after="0" w:afterAutospacing="0"/>
       </w:pPr>
+      <w:proofErr w:type="spellStart"/>
       <w:r>
         <w:rPr>
           <w:b/>
         </w:rPr>
         <w:t>Alt+H</w:t>
       </w:r>
+      <w:proofErr w:type="spellEnd"/>
       <w:r>
         <w:tab/>
       </w:r>
       <w:r>
         <w:tab/>
-        <w:t>Halt Tx</w:t>
-      </w:r>
+        <w:t xml:space="preserve">Halt </w:t>
+      </w:r>
+      <w:proofErr w:type="spellStart"/>
+      <w:proofErr w:type="gramStart"/>
+      <w:r>
+        <w:t>Tx</w:t>
+      </w:r>
+      <w:proofErr w:type="spellEnd"/>
+      <w:proofErr w:type="gramEnd"/>
     </w:p>
     <w:p>
       <w:pPr>
         <w:spacing w:before="0" w:beforeAutospacing="0" w:after="0" w:afterAutospacing="0"/>
       </w:pPr>
+      <w:proofErr w:type="spellStart"/>
       <w:r>
         <w:rPr>
           <w:b/>
         </w:rPr>
         <w:t>Ctrl+L</w:t>
       </w:r>
+      <w:proofErr w:type="spellEnd"/>
       <w:r>
         <w:tab/>
       </w:r>
@@ -8451,30 +9337,41 @@
       <w:pPr>
         <w:spacing w:before="0" w:beforeAutospacing="0" w:after="0" w:afterAutospacing="0"/>
       </w:pPr>
+      <w:proofErr w:type="spellStart"/>
       <w:r>
         <w:rPr>
           <w:b/>
         </w:rPr>
         <w:t>Alt+N</w:t>
       </w:r>
+      <w:proofErr w:type="spellEnd"/>
       <w:r>
         <w:tab/>
       </w:r>
       <w:r>
         <w:tab/>
-        <w:t>Enable Tx</w:t>
-      </w:r>
+        <w:t xml:space="preserve">Enable </w:t>
+      </w:r>
+      <w:proofErr w:type="spellStart"/>
+      <w:proofErr w:type="gramStart"/>
+      <w:r>
+        <w:t>Tx</w:t>
+      </w:r>
+      <w:proofErr w:type="spellEnd"/>
+      <w:proofErr w:type="gramEnd"/>
     </w:p>
     <w:p>
       <w:pPr>
         <w:spacing w:before="0" w:beforeAutospacing="0" w:after="0" w:afterAutospacing="0"/>
       </w:pPr>
+      <w:proofErr w:type="spellStart"/>
       <w:r>
         <w:rPr>
           <w:b/>
         </w:rPr>
         <w:t>Alt+Q</w:t>
       </w:r>
+      <w:proofErr w:type="spellEnd"/>
       <w:r>
         <w:tab/>
       </w:r>
@@ -8487,12 +9384,14 @@
       <w:pPr>
         <w:spacing w:before="0" w:beforeAutospacing="0" w:after="0" w:afterAutospacing="0"/>
       </w:pPr>
+      <w:proofErr w:type="spellStart"/>
       <w:r>
         <w:rPr>
           <w:b/>
         </w:rPr>
         <w:t>Alt+S</w:t>
       </w:r>
+      <w:proofErr w:type="spellEnd"/>
       <w:r>
         <w:tab/>
       </w:r>
@@ -8505,12 +9404,14 @@
       <w:pPr>
         <w:spacing w:before="0" w:beforeAutospacing="0" w:after="0" w:afterAutospacing="0"/>
       </w:pPr>
+      <w:proofErr w:type="spellStart"/>
       <w:r>
         <w:rPr>
           <w:b/>
         </w:rPr>
         <w:t>Alt+T</w:t>
       </w:r>
+      <w:proofErr w:type="spellEnd"/>
       <w:r>
         <w:tab/>
       </w:r>
@@ -8523,12 +9424,14 @@
       <w:pPr>
         <w:spacing w:before="0" w:beforeAutospacing="0" w:after="0" w:afterAutospacing="0"/>
       </w:pPr>
+      <w:proofErr w:type="spellStart"/>
       <w:r>
         <w:rPr>
           <w:b/>
         </w:rPr>
         <w:t>Alt+V</w:t>
       </w:r>
+      <w:proofErr w:type="spellEnd"/>
       <w:r>
         <w:tab/>
       </w:r>
@@ -8665,12 +9568,28 @@
               <w:t>Ctrl-cli</w:t>
             </w:r>
             <w:r>
-              <w:t>ck to set Rx and Tx frequencies</w:t>
+              <w:t xml:space="preserve">ck to set Rx and </w:t>
+            </w:r>
+            <w:proofErr w:type="spellStart"/>
+            <w:r>
+              <w:t>Tx</w:t>
+            </w:r>
+            <w:proofErr w:type="spellEnd"/>
+            <w:r>
+              <w:t xml:space="preserve"> frequencies</w:t>
             </w:r>
           </w:p>
           <w:p>
             <w:r>
-              <w:t>Ctrl-double-click to set Rx and Tx frequencies and decode there</w:t>
+              <w:t xml:space="preserve">Ctrl-double-click to set Rx and </w:t>
+            </w:r>
+            <w:proofErr w:type="spellStart"/>
+            <w:r>
+              <w:t>Tx</w:t>
+            </w:r>
+            <w:proofErr w:type="spellEnd"/>
+            <w:r>
+              <w:t xml:space="preserve"> frequencies and decode there</w:t>
             </w:r>
           </w:p>
         </w:tc>
@@ -8705,7 +9624,39 @@
           </w:tcPr>
           <w:p>
             <w:r>
-              <w:t>Double-click to copy second callsign to Dx Call and locator to Dx Grid; change Rx and Tx frequencies to decoded signal's frequency; generate standard messages.  If first callsign is your own, Tx frequency is changed only if Ctrl is held down when double-clicking.</w:t>
+              <w:t xml:space="preserve">Double-click to copy second callsign to </w:t>
+            </w:r>
+            <w:proofErr w:type="spellStart"/>
+            <w:r>
+              <w:t>Dx</w:t>
+            </w:r>
+            <w:proofErr w:type="spellEnd"/>
+            <w:r>
+              <w:t xml:space="preserve"> Call and locator to </w:t>
+            </w:r>
+            <w:proofErr w:type="spellStart"/>
+            <w:r>
+              <w:t>Dx</w:t>
+            </w:r>
+            <w:proofErr w:type="spellEnd"/>
+            <w:r>
+              <w:t xml:space="preserve"> Grid; change Rx and </w:t>
+            </w:r>
+            <w:proofErr w:type="spellStart"/>
+            <w:r>
+              <w:t>Tx</w:t>
+            </w:r>
+            <w:proofErr w:type="spellEnd"/>
+            <w:r>
+              <w:t xml:space="preserve"> frequencies to decoded signal's frequency; generate standard messages.  If first callsign is your own, </w:t>
+            </w:r>
+            <w:proofErr w:type="spellStart"/>
+            <w:r>
+              <w:t>Tx</w:t>
+            </w:r>
+            <w:proofErr w:type="spellEnd"/>
+            <w:r>
+              <w:t xml:space="preserve"> frequency is changed only if Ctrl is held down when double-clicking.</w:t>
             </w:r>
           </w:p>
         </w:tc>
@@ -8959,7 +9910,15 @@
         <w:t>A</w:t>
       </w:r>
       <w:r>
-        <w:t xml:space="preserve"> JT9 signal sounds almost like an unmodulated carrier.</w:t>
+        <w:t xml:space="preserve"> JT9 signal sounds almost like an </w:t>
+      </w:r>
+      <w:proofErr w:type="spellStart"/>
+      <w:r>
+        <w:t>unmodulated</w:t>
+      </w:r>
+      <w:proofErr w:type="spellEnd"/>
+      <w:r>
+        <w:t xml:space="preserve"> carrier.</w:t>
       </w:r>
     </w:p>
     <w:p>
@@ -9150,7 +10109,15 @@
         <w:t xml:space="preserve"> 207 information-carrying bits </w:t>
       </w:r>
       <w:r>
-        <w:t xml:space="preserve">(three bits per tone) </w:t>
+        <w:t xml:space="preserve">(three bits per </w:t>
+      </w:r>
+      <w:proofErr w:type="spellStart"/>
+      <w:r>
+        <w:t>tone</w:t>
+      </w:r>
+      <w:proofErr w:type="spellEnd"/>
+      <w:r>
+        <w:t xml:space="preserve">) </w:t>
       </w:r>
       <w:r>
         <w:t xml:space="preserve">on their way into the ether.  </w:t>
@@ -9410,7 +10377,11 @@
         <w:t xml:space="preserve"> markers at</w:t>
       </w:r>
       <w:r>
-        <w:t xml:space="preserve"> f</w:t>
+        <w:t xml:space="preserve"> </w:t>
+      </w:r>
+      <w:proofErr w:type="spellStart"/>
+      <w:r>
+        <w:t>f</w:t>
       </w:r>
       <w:r>
         <w:rPr>
@@ -9418,8 +10389,13 @@
         </w:rPr>
         <w:t>min</w:t>
       </w:r>
-      <w:r>
-        <w:t xml:space="preserve"> and f</w:t>
+      <w:proofErr w:type="spellEnd"/>
+      <w:r>
+        <w:t xml:space="preserve"> and </w:t>
+      </w:r>
+      <w:proofErr w:type="spellStart"/>
+      <w:r>
+        <w:t>f</w:t>
       </w:r>
       <w:r>
         <w:rPr>
@@ -9427,6 +10403,7 @@
         </w:rPr>
         <w:t>max</w:t>
       </w:r>
+      <w:proofErr w:type="spellEnd"/>
       <w:r>
         <w:t xml:space="preserve">.  Each pass can be described as a sequence of discrete steps.  </w:t>
       </w:r>
@@ -9508,12 +10485,21 @@
         </w:rPr>
         <w:t xml:space="preserve">  </w:t>
       </w:r>
-      <w:r>
-        <w:rPr>
-          <w:rFonts w:ascii="Courier New" w:hAnsi="Courier New"/>
-          <w:sz w:val="22"/>
-        </w:rPr>
-        <w:t xml:space="preserve">in </w:t>
+      <w:proofErr w:type="gramStart"/>
+      <w:r>
+        <w:rPr>
+          <w:rFonts w:ascii="Courier New" w:hAnsi="Courier New"/>
+          <w:sz w:val="22"/>
+        </w:rPr>
+        <w:t>in</w:t>
+      </w:r>
+      <w:proofErr w:type="gramEnd"/>
+      <w:r>
+        <w:rPr>
+          <w:rFonts w:ascii="Courier New" w:hAnsi="Courier New"/>
+          <w:sz w:val="22"/>
+        </w:rPr>
+        <w:t xml:space="preserve"> </w:t>
       </w:r>
       <w:r>
         <w:rPr>
@@ -9587,14 +10573,30 @@
           <w:rFonts w:ascii="Courier New" w:hAnsi="Courier New"/>
           <w:sz w:val="22"/>
         </w:rPr>
-        <w:t>ilter and d</w:t>
-      </w:r>
-      <w:r>
-        <w:rPr>
-          <w:rFonts w:ascii="Courier New" w:hAnsi="Courier New"/>
-          <w:sz w:val="22"/>
-        </w:rPr>
-        <w:t>ownsample to 16 complex samples/</w:t>
+        <w:t xml:space="preserve">ilter and </w:t>
+      </w:r>
+      <w:proofErr w:type="spellStart"/>
+      <w:r>
+        <w:rPr>
+          <w:rFonts w:ascii="Courier New" w:hAnsi="Courier New"/>
+          <w:sz w:val="22"/>
+        </w:rPr>
+        <w:t>d</w:t>
+      </w:r>
+      <w:r>
+        <w:rPr>
+          <w:rFonts w:ascii="Courier New" w:hAnsi="Courier New"/>
+          <w:sz w:val="22"/>
+        </w:rPr>
+        <w:t>ownsample</w:t>
+      </w:r>
+      <w:proofErr w:type="spellEnd"/>
+      <w:r>
+        <w:rPr>
+          <w:rFonts w:ascii="Courier New" w:hAnsi="Courier New"/>
+          <w:sz w:val="22"/>
+        </w:rPr>
+        <w:t xml:space="preserve"> to 16 complex samples/</w:t>
       </w:r>
       <w:r>
         <w:rPr>
@@ -9634,7 +10636,23 @@
           <w:rFonts w:ascii="Courier New" w:hAnsi="Courier New"/>
           <w:sz w:val="22"/>
         </w:rPr>
-        <w:t xml:space="preserve">     Using sync symbols, time-align to start of JT9 symbol</w:t>
+        <w:t xml:space="preserve">     Using sync </w:t>
+      </w:r>
+      <w:proofErr w:type="gramStart"/>
+      <w:r>
+        <w:rPr>
+          <w:rFonts w:ascii="Courier New" w:hAnsi="Courier New"/>
+          <w:sz w:val="22"/>
+        </w:rPr>
+        <w:t>symbols,</w:t>
+      </w:r>
+      <w:proofErr w:type="gramEnd"/>
+      <w:r>
+        <w:rPr>
+          <w:rFonts w:ascii="Courier New" w:hAnsi="Courier New"/>
+          <w:sz w:val="22"/>
+        </w:rPr>
+        <w:t xml:space="preserve"> time-align to start of JT9 symbol</w:t>
       </w:r>
     </w:p>
     <w:p>
@@ -9653,6 +10671,7 @@
         </w:rPr>
         <w:t xml:space="preserve">  </w:t>
       </w:r>
+      <w:proofErr w:type="gramStart"/>
       <w:r>
         <w:rPr>
           <w:rFonts w:ascii="Courier New" w:hAnsi="Courier New"/>
@@ -9660,6 +10679,7 @@
         </w:rPr>
         <w:t>sequence</w:t>
       </w:r>
+      <w:proofErr w:type="gramEnd"/>
     </w:p>
     <w:p>
       <w:pPr>
@@ -9726,13 +10746,25 @@
           <w:sz w:val="22"/>
         </w:rPr>
       </w:pPr>
-      <w:r>
-        <w:rPr>
-          <w:rFonts w:ascii="Courier New" w:hAnsi="Courier New"/>
-          <w:b/>
-          <w:sz w:val="22"/>
-        </w:rPr>
-        <w:t>twkfreq:</w:t>
+      <w:proofErr w:type="spellStart"/>
+      <w:proofErr w:type="gramStart"/>
+      <w:r>
+        <w:rPr>
+          <w:rFonts w:ascii="Courier New" w:hAnsi="Courier New"/>
+          <w:b/>
+          <w:sz w:val="22"/>
+        </w:rPr>
+        <w:t>twkfreq</w:t>
+      </w:r>
+      <w:proofErr w:type="spellEnd"/>
+      <w:proofErr w:type="gramEnd"/>
+      <w:r>
+        <w:rPr>
+          <w:rFonts w:ascii="Courier New" w:hAnsi="Courier New"/>
+          <w:b/>
+          <w:sz w:val="22"/>
+        </w:rPr>
+        <w:t>:</w:t>
       </w:r>
       <w:r>
         <w:rPr>
@@ -9805,12 +10837,21 @@
         </w:rPr>
         <w:t xml:space="preserve">  </w:t>
       </w:r>
-      <w:r>
-        <w:rPr>
-          <w:rFonts w:ascii="Courier New" w:hAnsi="Courier New"/>
-          <w:sz w:val="22"/>
-        </w:rPr>
-        <w:t>symbols,</w:t>
+      <w:proofErr w:type="gramStart"/>
+      <w:r>
+        <w:rPr>
+          <w:rFonts w:ascii="Courier New" w:hAnsi="Courier New"/>
+          <w:sz w:val="22"/>
+        </w:rPr>
+        <w:t>symbols</w:t>
+      </w:r>
+      <w:proofErr w:type="gramEnd"/>
+      <w:r>
+        <w:rPr>
+          <w:rFonts w:ascii="Courier New" w:hAnsi="Courier New"/>
+          <w:sz w:val="22"/>
+        </w:rPr>
+        <w:t>,</w:t>
       </w:r>
       <w:r>
         <w:rPr>
@@ -9848,7 +10889,23 @@
           <w:rFonts w:ascii="Courier New" w:hAnsi="Courier New"/>
           <w:sz w:val="22"/>
         </w:rPr>
-        <w:t xml:space="preserve"> transform to </w:t>
+        <w:t xml:space="preserve"> </w:t>
+      </w:r>
+      <w:proofErr w:type="gramStart"/>
+      <w:r>
+        <w:rPr>
+          <w:rFonts w:ascii="Courier New" w:hAnsi="Courier New"/>
+          <w:sz w:val="22"/>
+        </w:rPr>
+        <w:t>transform</w:t>
+      </w:r>
+      <w:proofErr w:type="gramEnd"/>
+      <w:r>
+        <w:rPr>
+          <w:rFonts w:ascii="Courier New" w:hAnsi="Courier New"/>
+          <w:sz w:val="22"/>
+        </w:rPr>
+        <w:t xml:space="preserve"> to </w:t>
       </w:r>
       <w:r>
         <w:rPr>
@@ -9928,6 +10985,7 @@
         </w:rPr>
         <w:t xml:space="preserve">  </w:t>
       </w:r>
+      <w:proofErr w:type="gramStart"/>
       <w:r>
         <w:rPr>
           <w:rFonts w:ascii="Courier New" w:hAnsi="Courier New"/>
@@ -9935,6 +10993,7 @@
         </w:rPr>
         <w:t>transmitter</w:t>
       </w:r>
+      <w:proofErr w:type="gramEnd"/>
     </w:p>
     <w:p>
       <w:pPr>
@@ -9997,7 +11056,23 @@
           <w:rFonts w:ascii="Courier New" w:hAnsi="Courier New"/>
           <w:sz w:val="22"/>
         </w:rPr>
-        <w:t xml:space="preserve">  "Fano" </w:t>
+        <w:t xml:space="preserve">  "</w:t>
+      </w:r>
+      <w:proofErr w:type="spellStart"/>
+      <w:r>
+        <w:rPr>
+          <w:rFonts w:ascii="Courier New" w:hAnsi="Courier New"/>
+          <w:sz w:val="22"/>
+        </w:rPr>
+        <w:t>Fano</w:t>
+      </w:r>
+      <w:proofErr w:type="spellEnd"/>
+      <w:r>
+        <w:rPr>
+          <w:rFonts w:ascii="Courier New" w:hAnsi="Courier New"/>
+          <w:sz w:val="22"/>
+        </w:rPr>
+        <w:t xml:space="preserve">" </w:t>
       </w:r>
       <w:r>
         <w:rPr>
@@ -10035,13 +11110,25 @@
           <w:sz w:val="22"/>
         </w:rPr>
       </w:pPr>
-      <w:r>
-        <w:rPr>
-          <w:rFonts w:ascii="Courier New" w:hAnsi="Courier New"/>
-          <w:b/>
-          <w:sz w:val="22"/>
-        </w:rPr>
-        <w:t>unpackmsg:</w:t>
+      <w:proofErr w:type="spellStart"/>
+      <w:proofErr w:type="gramStart"/>
+      <w:r>
+        <w:rPr>
+          <w:rFonts w:ascii="Courier New" w:hAnsi="Courier New"/>
+          <w:b/>
+          <w:sz w:val="22"/>
+        </w:rPr>
+        <w:t>unpackmsg</w:t>
+      </w:r>
+      <w:proofErr w:type="spellEnd"/>
+      <w:proofErr w:type="gramEnd"/>
+      <w:r>
+        <w:rPr>
+          <w:rFonts w:ascii="Courier New" w:hAnsi="Courier New"/>
+          <w:b/>
+          <w:sz w:val="22"/>
+        </w:rPr>
+        <w:t>:</w:t>
       </w:r>
       <w:r>
         <w:rPr>
@@ -10088,6 +11175,7 @@
         <w:tab/>
         <w:t xml:space="preserve">  </w:t>
       </w:r>
+      <w:proofErr w:type="gramStart"/>
       <w:r>
         <w:rPr>
           <w:rFonts w:ascii="Courier New" w:hAnsi="Courier New"/>
@@ -10095,6 +11183,7 @@
         </w:rPr>
         <w:t>compressed</w:t>
       </w:r>
+      <w:proofErr w:type="gramEnd"/>
       <w:r>
         <w:rPr>
           <w:rFonts w:ascii="Courier New" w:hAnsi="Courier New"/>
@@ -10378,8 +11467,9 @@
           <w:sz w:val="18"/>
           <w:szCs w:val="18"/>
         </w:rPr>
-        <w:t xml:space="preserve"> and its sister </w:t>
-      </w:r>
+        <w:t xml:space="preserve"> and its </w:t>
+      </w:r>
+      <w:proofErr w:type="gramStart"/>
       <w:r>
         <w:rPr>
           <w:rFonts w:ascii="Arial" w:hAnsi="Arial" w:cs="Arial"/>
@@ -10387,7 +11477,26 @@
           <w:sz w:val="18"/>
           <w:szCs w:val="18"/>
         </w:rPr>
-        <w:t xml:space="preserve"> programs.  Since 2005 the </w:t>
+        <w:t xml:space="preserve">sister </w:t>
+      </w:r>
+      <w:r>
+        <w:rPr>
+          <w:rFonts w:ascii="Arial" w:hAnsi="Arial" w:cs="Arial"/>
+          <w:color w:val="000000"/>
+          <w:sz w:val="18"/>
+          <w:szCs w:val="18"/>
+        </w:rPr>
+        <w:t xml:space="preserve"> programs</w:t>
+      </w:r>
+      <w:proofErr w:type="gramEnd"/>
+      <w:r>
+        <w:rPr>
+          <w:rFonts w:ascii="Arial" w:hAnsi="Arial" w:cs="Arial"/>
+          <w:color w:val="000000"/>
+          <w:sz w:val="18"/>
+          <w:szCs w:val="18"/>
+        </w:rPr>
+        <w:t xml:space="preserve">.  Since 2005 the </w:t>
       </w:r>
       <w:r>
         <w:rPr>
@@ -10689,6 +11798,7 @@
           <w:sz w:val="22"/>
         </w:rPr>
       </w:pPr>
+      <w:proofErr w:type="gramStart"/>
       <w:r>
         <w:rPr>
           <w:rFonts w:ascii="Courier New" w:hAnsi="Courier New"/>
@@ -10696,6 +11806,7 @@
         </w:rPr>
         <w:t>afmhot.dat</w:t>
       </w:r>
+      <w:proofErr w:type="gramEnd"/>
       <w:r>
         <w:rPr>
           <w:rFonts w:ascii="Courier New" w:hAnsi="Courier New"/>
@@ -10718,6 +11829,7 @@
         <w:tab/>
         <w:t xml:space="preserve">Data for </w:t>
       </w:r>
+      <w:proofErr w:type="spellStart"/>
       <w:r>
         <w:rPr>
           <w:rFonts w:ascii="Courier New" w:hAnsi="Courier New"/>
@@ -10730,7 +11842,15 @@
           <w:rFonts w:ascii="Courier New" w:hAnsi="Courier New"/>
           <w:sz w:val="22"/>
         </w:rPr>
-        <w:t>ot palette</w:t>
+        <w:t>ot</w:t>
+      </w:r>
+      <w:proofErr w:type="spellEnd"/>
+      <w:r>
+        <w:rPr>
+          <w:rFonts w:ascii="Courier New" w:hAnsi="Courier New"/>
+          <w:sz w:val="22"/>
+        </w:rPr>
+        <w:t xml:space="preserve"> palette</w:t>
       </w:r>
     </w:p>
     <w:p>
@@ -10742,6 +11862,7 @@
           <w:sz w:val="22"/>
         </w:rPr>
       </w:pPr>
+      <w:proofErr w:type="gramStart"/>
       <w:r>
         <w:rPr>
           <w:rFonts w:ascii="Courier New" w:hAnsi="Courier New"/>
@@ -10749,6 +11870,7 @@
         </w:rPr>
         <w:t>blue.dat</w:t>
       </w:r>
+      <w:proofErr w:type="gramEnd"/>
       <w:r>
         <w:rPr>
           <w:rFonts w:ascii="Courier New" w:hAnsi="Courier New"/>
@@ -10834,6 +11956,7 @@
           <w:sz w:val="22"/>
         </w:rPr>
       </w:pPr>
+      <w:proofErr w:type="gramStart"/>
       <w:r>
         <w:rPr>
           <w:rFonts w:ascii="Courier New" w:hAnsi="Courier New"/>
@@ -10841,13 +11964,29 @@
         </w:rPr>
         <w:t>hamlib-alinco.dll</w:t>
       </w:r>
+      <w:proofErr w:type="gramEnd"/>
       <w:r>
         <w:rPr>
           <w:rFonts w:ascii="Courier New" w:hAnsi="Courier New"/>
           <w:sz w:val="22"/>
         </w:rPr>
         <w:tab/>
-        <w:t>Hamlib libraries</w:t>
+      </w:r>
+      <w:proofErr w:type="spellStart"/>
+      <w:r>
+        <w:rPr>
+          <w:rFonts w:ascii="Courier New" w:hAnsi="Courier New"/>
+          <w:sz w:val="22"/>
+        </w:rPr>
+        <w:t>Hamlib</w:t>
+      </w:r>
+      <w:proofErr w:type="spellEnd"/>
+      <w:r>
+        <w:rPr>
+          <w:rFonts w:ascii="Courier New" w:hAnsi="Courier New"/>
+          <w:sz w:val="22"/>
+        </w:rPr>
+        <w:t xml:space="preserve"> libraries</w:t>
       </w:r>
     </w:p>
     <w:p>
@@ -10859,6 +11998,7 @@
           <w:sz w:val="22"/>
         </w:rPr>
       </w:pPr>
+      <w:proofErr w:type="gramStart"/>
       <w:r>
         <w:rPr>
           <w:rFonts w:ascii="Courier New" w:hAnsi="Courier New"/>
@@ -10866,6 +12006,7 @@
         </w:rPr>
         <w:t>hamlib-amsat.dll</w:t>
       </w:r>
+      <w:proofErr w:type="gramEnd"/>
       <w:r>
         <w:rPr>
           <w:rFonts w:ascii="Courier New" w:hAnsi="Courier New"/>
@@ -10891,6 +12032,7 @@
           <w:sz w:val="22"/>
         </w:rPr>
       </w:pPr>
+      <w:proofErr w:type="gramStart"/>
       <w:r>
         <w:rPr>
           <w:rFonts w:ascii="Courier New" w:hAnsi="Courier New"/>
@@ -10898,6 +12040,7 @@
         </w:rPr>
         <w:t>hamlib-flexradio.dll</w:t>
       </w:r>
+      <w:proofErr w:type="gramEnd"/>
     </w:p>
     <w:p>
       <w:pPr>
@@ -10908,6 +12051,7 @@
           <w:sz w:val="22"/>
         </w:rPr>
       </w:pPr>
+      <w:proofErr w:type="gramStart"/>
       <w:r>
         <w:rPr>
           <w:rFonts w:ascii="Courier New" w:hAnsi="Courier New"/>
@@ -10915,6 +12059,7 @@
         </w:rPr>
         <w:t>hamlib-icom.dll</w:t>
       </w:r>
+      <w:proofErr w:type="gramEnd"/>
     </w:p>
     <w:p>
       <w:pPr>
@@ -10925,6 +12070,7 @@
           <w:sz w:val="22"/>
         </w:rPr>
       </w:pPr>
+      <w:proofErr w:type="gramStart"/>
       <w:r>
         <w:rPr>
           <w:rFonts w:ascii="Courier New" w:hAnsi="Courier New"/>
@@ -10932,6 +12078,7 @@
         </w:rPr>
         <w:t>hamlib-jrc.dll</w:t>
       </w:r>
+      <w:proofErr w:type="gramEnd"/>
     </w:p>
     <w:p>
       <w:pPr>
@@ -10942,6 +12089,7 @@
           <w:sz w:val="22"/>
         </w:rPr>
       </w:pPr>
+      <w:proofErr w:type="gramStart"/>
       <w:r>
         <w:rPr>
           <w:rFonts w:ascii="Courier New" w:hAnsi="Courier New"/>
@@ -10949,6 +12097,7 @@
         </w:rPr>
         <w:t>hamlib-kachina.dll</w:t>
       </w:r>
+      <w:proofErr w:type="gramEnd"/>
     </w:p>
     <w:p>
       <w:pPr>
@@ -10959,6 +12108,7 @@
           <w:sz w:val="22"/>
         </w:rPr>
       </w:pPr>
+      <w:proofErr w:type="gramStart"/>
       <w:r>
         <w:rPr>
           <w:rFonts w:ascii="Courier New" w:hAnsi="Courier New"/>
@@ -10966,6 +12116,7 @@
         </w:rPr>
         <w:t>hamlib-kenwood.dll</w:t>
       </w:r>
+      <w:proofErr w:type="gramEnd"/>
     </w:p>
     <w:p>
       <w:pPr>
@@ -10976,6 +12127,7 @@
           <w:sz w:val="22"/>
         </w:rPr>
       </w:pPr>
+      <w:proofErr w:type="gramStart"/>
       <w:r>
         <w:rPr>
           <w:rFonts w:ascii="Courier New" w:hAnsi="Courier New"/>
@@ -10983,6 +12135,7 @@
         </w:rPr>
         <w:t>hamlib-kit.dll</w:t>
       </w:r>
+      <w:proofErr w:type="gramEnd"/>
     </w:p>
     <w:p>
       <w:pPr>
@@ -10993,6 +12146,7 @@
           <w:sz w:val="22"/>
         </w:rPr>
       </w:pPr>
+      <w:proofErr w:type="gramStart"/>
       <w:r>
         <w:rPr>
           <w:rFonts w:ascii="Courier New" w:hAnsi="Courier New"/>
@@ -11000,6 +12154,7 @@
         </w:rPr>
         <w:t>hamlib-tapr.dll</w:t>
       </w:r>
+      <w:proofErr w:type="gramEnd"/>
     </w:p>
     <w:p>
       <w:pPr>
@@ -11010,6 +12165,7 @@
           <w:sz w:val="22"/>
         </w:rPr>
       </w:pPr>
+      <w:proofErr w:type="gramStart"/>
       <w:r>
         <w:rPr>
           <w:rFonts w:ascii="Courier New" w:hAnsi="Courier New"/>
@@ -11017,6 +12173,7 @@
         </w:rPr>
         <w:t>hamlib-tentec.dll</w:t>
       </w:r>
+      <w:proofErr w:type="gramEnd"/>
     </w:p>
     <w:p>
       <w:pPr>
@@ -11027,6 +12184,7 @@
           <w:sz w:val="22"/>
         </w:rPr>
       </w:pPr>
+      <w:proofErr w:type="gramStart"/>
       <w:r>
         <w:rPr>
           <w:rFonts w:ascii="Courier New" w:hAnsi="Courier New"/>
@@ -11034,6 +12192,7 @@
         </w:rPr>
         <w:t>hamlib-winradio.dll</w:t>
       </w:r>
+      <w:proofErr w:type="gramEnd"/>
     </w:p>
     <w:p>
       <w:pPr>
@@ -11044,6 +12203,7 @@
           <w:sz w:val="22"/>
         </w:rPr>
       </w:pPr>
+      <w:proofErr w:type="gramStart"/>
       <w:r>
         <w:rPr>
           <w:rFonts w:ascii="Courier New" w:hAnsi="Courier New"/>
@@ -11051,6 +12211,7 @@
         </w:rPr>
         <w:t>hamlib-yaesu.dll</w:t>
       </w:r>
+      <w:proofErr w:type="gramEnd"/>
     </w:p>
     <w:p>
       <w:pPr>
@@ -11078,6 +12239,7 @@
           <w:sz w:val="22"/>
         </w:rPr>
       </w:pPr>
+      <w:proofErr w:type="gramStart"/>
       <w:r>
         <w:rPr>
           <w:rFonts w:ascii="Courier New" w:hAnsi="Courier New"/>
@@ -11085,6 +12247,7 @@
         </w:rPr>
         <w:t>jt9.exe</w:t>
       </w:r>
+      <w:proofErr w:type="gramEnd"/>
       <w:r>
         <w:rPr>
           <w:rFonts w:ascii="Courier New" w:hAnsi="Courier New"/>
@@ -11117,12 +12280,21 @@
           <w:sz w:val="22"/>
         </w:rPr>
       </w:pPr>
-      <w:r>
-        <w:rPr>
-          <w:rFonts w:ascii="Courier New" w:hAnsi="Courier New"/>
-          <w:sz w:val="22"/>
-        </w:rPr>
-        <w:t>jt9code.exe           Test program to illustrate JT9 encoding</w:t>
+      <w:proofErr w:type="gramStart"/>
+      <w:r>
+        <w:rPr>
+          <w:rFonts w:ascii="Courier New" w:hAnsi="Courier New"/>
+          <w:sz w:val="22"/>
+        </w:rPr>
+        <w:t>jt9code.exe</w:t>
+      </w:r>
+      <w:proofErr w:type="gramEnd"/>
+      <w:r>
+        <w:rPr>
+          <w:rFonts w:ascii="Courier New" w:hAnsi="Courier New"/>
+          <w:sz w:val="22"/>
+        </w:rPr>
+        <w:t xml:space="preserve">           Test program to illustrate JT9 encoding</w:t>
       </w:r>
     </w:p>
     <w:p>
@@ -11134,6 +12306,7 @@
           <w:sz w:val="22"/>
         </w:rPr>
       </w:pPr>
+      <w:proofErr w:type="gramStart"/>
       <w:r>
         <w:rPr>
           <w:rFonts w:ascii="Courier New" w:hAnsi="Courier New"/>
@@ -11141,6 +12314,7 @@
         </w:rPr>
         <w:t>libfftw3f-3.dll</w:t>
       </w:r>
+      <w:proofErr w:type="gramEnd"/>
       <w:r>
         <w:rPr>
           <w:rFonts w:ascii="Courier New" w:hAnsi="Courier New"/>
@@ -11166,6 +12340,7 @@
           <w:sz w:val="22"/>
         </w:rPr>
       </w:pPr>
+      <w:proofErr w:type="gramStart"/>
       <w:r>
         <w:rPr>
           <w:rFonts w:ascii="Courier New" w:hAnsi="Courier New"/>
@@ -11173,13 +12348,29 @@
         </w:rPr>
         <w:t>libgcc_s_dw2-1.dll</w:t>
       </w:r>
+      <w:proofErr w:type="gramEnd"/>
       <w:r>
         <w:rPr>
           <w:rFonts w:ascii="Courier New" w:hAnsi="Courier New"/>
           <w:sz w:val="22"/>
         </w:rPr>
         <w:tab/>
-        <w:t>gcc runtime</w:t>
+      </w:r>
+      <w:proofErr w:type="spellStart"/>
+      <w:r>
+        <w:rPr>
+          <w:rFonts w:ascii="Courier New" w:hAnsi="Courier New"/>
+          <w:sz w:val="22"/>
+        </w:rPr>
+        <w:t>gcc</w:t>
+      </w:r>
+      <w:proofErr w:type="spellEnd"/>
+      <w:r>
+        <w:rPr>
+          <w:rFonts w:ascii="Courier New" w:hAnsi="Courier New"/>
+          <w:sz w:val="22"/>
+        </w:rPr>
+        <w:t xml:space="preserve"> runtime</w:t>
       </w:r>
     </w:p>
     <w:p>
@@ -11191,6 +12382,7 @@
           <w:sz w:val="22"/>
         </w:rPr>
       </w:pPr>
+      <w:proofErr w:type="gramStart"/>
       <w:r>
         <w:rPr>
           <w:rFonts w:ascii="Courier New" w:hAnsi="Courier New"/>
@@ -11199,6 +12391,7 @@
         <w:lastRenderedPageBreak/>
         <w:t>libhamlib-2.dll</w:t>
       </w:r>
+      <w:proofErr w:type="gramEnd"/>
     </w:p>
     <w:p>
       <w:pPr>
@@ -11209,12 +12402,21 @@
           <w:sz w:val="22"/>
         </w:rPr>
       </w:pPr>
-      <w:r>
-        <w:rPr>
-          <w:rFonts w:ascii="Courier New" w:hAnsi="Courier New"/>
-          <w:sz w:val="22"/>
-        </w:rPr>
-        <w:t>libstdc++-6.dll</w:t>
+      <w:proofErr w:type="gramStart"/>
+      <w:r>
+        <w:rPr>
+          <w:rFonts w:ascii="Courier New" w:hAnsi="Courier New"/>
+          <w:sz w:val="22"/>
+        </w:rPr>
+        <w:t>libstdc</w:t>
+      </w:r>
+      <w:proofErr w:type="gramEnd"/>
+      <w:r>
+        <w:rPr>
+          <w:rFonts w:ascii="Courier New" w:hAnsi="Courier New"/>
+          <w:sz w:val="22"/>
+        </w:rPr>
+        <w:t>++-6.dll</w:t>
       </w:r>
       <w:r>
         <w:rPr>
@@ -11241,6 +12443,7 @@
           <w:sz w:val="22"/>
         </w:rPr>
       </w:pPr>
+      <w:proofErr w:type="gramStart"/>
       <w:r>
         <w:rPr>
           <w:rFonts w:ascii="Courier New" w:hAnsi="Courier New"/>
@@ -11248,6 +12451,7 @@
         </w:rPr>
         <w:t>libusb0.dll</w:t>
       </w:r>
+      <w:proofErr w:type="gramEnd"/>
       <w:r>
         <w:rPr>
           <w:rFonts w:ascii="Courier New" w:hAnsi="Courier New"/>
@@ -11273,6 +12477,7 @@
           <w:sz w:val="22"/>
         </w:rPr>
       </w:pPr>
+      <w:proofErr w:type="gramStart"/>
       <w:r>
         <w:rPr>
           <w:rFonts w:ascii="Courier New" w:hAnsi="Courier New"/>
@@ -11280,6 +12485,7 @@
         </w:rPr>
         <w:t>mingwm10.dll</w:t>
       </w:r>
+      <w:proofErr w:type="gramEnd"/>
       <w:r>
         <w:rPr>
           <w:rFonts w:ascii="Courier New" w:hAnsi="Courier New"/>
@@ -11293,7 +12499,22 @@
           <w:sz w:val="22"/>
         </w:rPr>
         <w:tab/>
-        <w:t>MinGW library</w:t>
+      </w:r>
+      <w:proofErr w:type="spellStart"/>
+      <w:r>
+        <w:rPr>
+          <w:rFonts w:ascii="Courier New" w:hAnsi="Courier New"/>
+          <w:sz w:val="22"/>
+        </w:rPr>
+        <w:t>MinGW</w:t>
+      </w:r>
+      <w:proofErr w:type="spellEnd"/>
+      <w:r>
+        <w:rPr>
+          <w:rFonts w:ascii="Courier New" w:hAnsi="Courier New"/>
+          <w:sz w:val="22"/>
+        </w:rPr>
+        <w:t xml:space="preserve"> library</w:t>
       </w:r>
     </w:p>
     <w:p>
@@ -11305,6 +12526,7 @@
           <w:sz w:val="22"/>
         </w:rPr>
       </w:pPr>
+      <w:proofErr w:type="gramStart"/>
       <w:r>
         <w:rPr>
           <w:rFonts w:ascii="Courier New" w:hAnsi="Courier New"/>
@@ -11312,6 +12534,7 @@
         </w:rPr>
         <w:t>mouse_commands.txt</w:t>
       </w:r>
+      <w:proofErr w:type="gramEnd"/>
       <w:r>
         <w:rPr>
           <w:rFonts w:ascii="Courier New" w:hAnsi="Courier New"/>
@@ -11330,6 +12553,7 @@
           <w:sz w:val="22"/>
         </w:rPr>
       </w:pPr>
+      <w:proofErr w:type="gramStart"/>
       <w:r>
         <w:rPr>
           <w:rFonts w:ascii="Courier New" w:hAnsi="Courier New"/>
@@ -11337,6 +12561,7 @@
         </w:rPr>
         <w:t>palir-02.dll</w:t>
       </w:r>
+      <w:proofErr w:type="gramEnd"/>
       <w:r>
         <w:rPr>
           <w:rFonts w:ascii="Courier New" w:hAnsi="Courier New"/>
@@ -11414,7 +12639,22 @@
           <w:sz w:val="22"/>
         </w:rPr>
         <w:tab/>
-        <w:t xml:space="preserve">Qt </w:t>
+      </w:r>
+      <w:proofErr w:type="spellStart"/>
+      <w:r>
+        <w:rPr>
+          <w:rFonts w:ascii="Courier New" w:hAnsi="Courier New"/>
+          <w:sz w:val="22"/>
+        </w:rPr>
+        <w:t>Qt</w:t>
+      </w:r>
+      <w:proofErr w:type="spellEnd"/>
+      <w:r>
+        <w:rPr>
+          <w:rFonts w:ascii="Courier New" w:hAnsi="Courier New"/>
+          <w:sz w:val="22"/>
+        </w:rPr>
+        <w:t xml:space="preserve"> </w:t>
       </w:r>
       <w:r>
         <w:rPr>
@@ -11520,6 +12760,7 @@
           <w:sz w:val="22"/>
         </w:rPr>
       </w:pPr>
+      <w:proofErr w:type="gramStart"/>
       <w:r>
         <w:rPr>
           <w:rFonts w:ascii="Courier New" w:hAnsi="Courier New"/>
@@ -11527,6 +12768,7 @@
         </w:rPr>
         <w:t>qwt.dll</w:t>
       </w:r>
+      <w:proofErr w:type="gramEnd"/>
       <w:r>
         <w:rPr>
           <w:rFonts w:ascii="Courier New" w:hAnsi="Courier New"/>
@@ -11547,7 +12789,22 @@
           <w:sz w:val="22"/>
         </w:rPr>
         <w:tab/>
-        <w:t>Qwt library</w:t>
+      </w:r>
+      <w:proofErr w:type="spellStart"/>
+      <w:r>
+        <w:rPr>
+          <w:rFonts w:ascii="Courier New" w:hAnsi="Courier New"/>
+          <w:sz w:val="22"/>
+        </w:rPr>
+        <w:t>Qwt</w:t>
+      </w:r>
+      <w:proofErr w:type="spellEnd"/>
+      <w:r>
+        <w:rPr>
+          <w:rFonts w:ascii="Courier New" w:hAnsi="Courier New"/>
+          <w:sz w:val="22"/>
+        </w:rPr>
+        <w:t xml:space="preserve"> library</w:t>
       </w:r>
     </w:p>
     <w:p>
@@ -11559,6 +12816,7 @@
           <w:sz w:val="22"/>
         </w:rPr>
       </w:pPr>
+      <w:proofErr w:type="gramStart"/>
       <w:r>
         <w:rPr>
           <w:rFonts w:ascii="Courier New" w:hAnsi="Courier New"/>
@@ -11566,6 +12824,7 @@
         </w:rPr>
         <w:t>save</w:t>
       </w:r>
+      <w:proofErr w:type="gramEnd"/>
       <w:r>
         <w:rPr>
           <w:rFonts w:ascii="Courier New" w:hAnsi="Courier New"/>
@@ -11605,6 +12864,7 @@
           <w:sz w:val="22"/>
         </w:rPr>
       </w:pPr>
+      <w:proofErr w:type="gramStart"/>
       <w:r>
         <w:rPr>
           <w:rFonts w:ascii="Courier New" w:hAnsi="Courier New"/>
@@ -11612,6 +12872,7 @@
         </w:rPr>
         <w:t>shortcuts.txt</w:t>
       </w:r>
+      <w:proofErr w:type="gramEnd"/>
       <w:r>
         <w:rPr>
           <w:rFonts w:ascii="Courier New" w:hAnsi="Courier New"/>
@@ -11654,6 +12915,7 @@
           <w:sz w:val="22"/>
         </w:rPr>
       </w:pPr>
+      <w:proofErr w:type="gramStart"/>
       <w:r>
         <w:rPr>
           <w:rFonts w:ascii="Courier New" w:hAnsi="Courier New"/>
@@ -11661,6 +12923,7 @@
         </w:rPr>
         <w:t>unins000.exe</w:t>
       </w:r>
+      <w:proofErr w:type="gramEnd"/>
       <w:r>
         <w:rPr>
           <w:rFonts w:ascii="Courier New" w:hAnsi="Courier New"/>
@@ -11686,6 +12949,7 @@
           <w:sz w:val="22"/>
         </w:rPr>
       </w:pPr>
+      <w:proofErr w:type="gramStart"/>
       <w:r>
         <w:rPr>
           <w:rFonts w:ascii="Courier New" w:hAnsi="Courier New"/>
@@ -11693,6 +12957,7 @@
         </w:rPr>
         <w:t>wsjt.ico</w:t>
       </w:r>
+      <w:proofErr w:type="gramEnd"/>
       <w:r>
         <w:rPr>
           <w:rFonts w:ascii="Courier New" w:hAnsi="Courier New"/>
@@ -11725,6 +12990,7 @@
           <w:sz w:val="22"/>
         </w:rPr>
       </w:pPr>
+      <w:proofErr w:type="gramStart"/>
       <w:r>
         <w:rPr>
           <w:rFonts w:ascii="Courier New" w:hAnsi="Courier New"/>
@@ -11732,6 +12998,7 @@
         </w:rPr>
         <w:t>wsjtx.exe</w:t>
       </w:r>
+      <w:proofErr w:type="gramEnd"/>
       <w:r>
         <w:rPr>
           <w:rFonts w:ascii="Courier New" w:hAnsi="Courier New"/>
@@ -11813,6 +13080,7 @@
           <w:sz w:val="22"/>
         </w:rPr>
       </w:pPr>
+      <w:proofErr w:type="gramStart"/>
       <w:r>
         <w:rPr>
           <w:rFonts w:ascii="Courier New" w:hAnsi="Courier New"/>
@@ -11820,6 +13088,7 @@
         </w:rPr>
         <w:t>decoded.txt</w:t>
       </w:r>
+      <w:proofErr w:type="gramEnd"/>
       <w:r>
         <w:rPr>
           <w:rFonts w:ascii="Courier New" w:hAnsi="Courier New"/>
@@ -11838,6 +13107,8 @@
           <w:sz w:val="22"/>
         </w:rPr>
       </w:pPr>
+      <w:proofErr w:type="spellStart"/>
+      <w:proofErr w:type="gramStart"/>
       <w:r>
         <w:rPr>
           <w:rFonts w:ascii="Courier New" w:hAnsi="Courier New"/>
@@ -11845,6 +13116,8 @@
         </w:rPr>
         <w:t>timer.out</w:t>
       </w:r>
+      <w:proofErr w:type="spellEnd"/>
+      <w:proofErr w:type="gramEnd"/>
       <w:r>
         <w:rPr>
           <w:rFonts w:ascii="Courier New" w:hAnsi="Courier New"/>
@@ -11870,6 +13143,7 @@
           <w:sz w:val="22"/>
         </w:rPr>
       </w:pPr>
+      <w:proofErr w:type="gramStart"/>
       <w:r>
         <w:rPr>
           <w:rFonts w:ascii="Courier New" w:hAnsi="Courier New"/>
@@ -11877,6 +13151,7 @@
         </w:rPr>
         <w:t>wsjtx.ini</w:t>
       </w:r>
+      <w:proofErr w:type="gramEnd"/>
       <w:r>
         <w:rPr>
           <w:rFonts w:ascii="Courier New" w:hAnsi="Courier New"/>
@@ -11902,6 +13177,8 @@
           <w:sz w:val="22"/>
         </w:rPr>
       </w:pPr>
+      <w:proofErr w:type="spellStart"/>
+      <w:proofErr w:type="gramStart"/>
       <w:r>
         <w:rPr>
           <w:rFonts w:ascii="Courier New" w:hAnsi="Courier New"/>
@@ -11909,6 +13186,8 @@
         </w:rPr>
         <w:t>wsjtx_log.adi</w:t>
       </w:r>
+      <w:proofErr w:type="spellEnd"/>
+      <w:proofErr w:type="gramEnd"/>
       <w:r>
         <w:rPr>
           <w:rFonts w:ascii="Courier New" w:hAnsi="Courier New"/>
@@ -11941,6 +13220,7 @@
           <w:sz w:val="22"/>
         </w:rPr>
       </w:pPr>
+      <w:proofErr w:type="gramStart"/>
       <w:r>
         <w:rPr>
           <w:rFonts w:ascii="Courier New" w:hAnsi="Courier New"/>
@@ -11948,6 +13228,7 @@
         </w:rPr>
         <w:t>wsjtx_status.txt</w:t>
       </w:r>
+      <w:proofErr w:type="gramEnd"/>
       <w:r>
         <w:rPr>
           <w:rFonts w:ascii="Courier New" w:hAnsi="Courier New"/>
@@ -12036,7 +13317,67 @@
         <w:t xml:space="preserve">  </w:t>
       </w:r>
       <w:r>
-        <w:t>206 / 3 + 16 = 85 (rounded up) channel symbols.  Symbol durations are approximately (TRperiod - 8) / 85, where TRperiod is the T/R sequence length in seconds.  Exact symbol lengths are chosen so that nsps, the number of samples per symbol (at 12000 samples per second) is a number with no prime factor greater than 7.  This choice makes for efficient FFTs.  Tone spacing of the 9-FSK modulation is df = 1 / tsym = 12000 / nsps, equal to the keying rate.  The total occupied bandwidth is 9 × df.  The generated signal has continuous phase and constant amplitude, and there are no key clicks.</w:t>
+        <w:t>206 / 3 + 16 = 85 (rounded up) channel symbols.  Symbol durations are approximately (</w:t>
+      </w:r>
+      <w:proofErr w:type="spellStart"/>
+      <w:r>
+        <w:t>TRperiod</w:t>
+      </w:r>
+      <w:proofErr w:type="spellEnd"/>
+      <w:r>
+        <w:t xml:space="preserve"> - 8) / 85, where </w:t>
+      </w:r>
+      <w:proofErr w:type="spellStart"/>
+      <w:r>
+        <w:t>TRperiod</w:t>
+      </w:r>
+      <w:proofErr w:type="spellEnd"/>
+      <w:r>
+        <w:t xml:space="preserve"> is the T/R sequence length in seconds.  Exact symbol lengths are chosen so that </w:t>
+      </w:r>
+      <w:proofErr w:type="spellStart"/>
+      <w:r>
+        <w:t>nsps</w:t>
+      </w:r>
+      <w:proofErr w:type="spellEnd"/>
+      <w:r>
+        <w:t xml:space="preserve">, the number of samples per symbol (at 12000 samples per second) is a number with no prime factor greater than 7.  This choice makes for efficient FFTs.  Tone spacing of the 9-FSK modulation is </w:t>
+      </w:r>
+      <w:proofErr w:type="spellStart"/>
+      <w:proofErr w:type="gramStart"/>
+      <w:r>
+        <w:t>df</w:t>
+      </w:r>
+      <w:proofErr w:type="spellEnd"/>
+      <w:proofErr w:type="gramEnd"/>
+      <w:r>
+        <w:t xml:space="preserve"> = 1 / </w:t>
+      </w:r>
+      <w:proofErr w:type="spellStart"/>
+      <w:r>
+        <w:t>tsym</w:t>
+      </w:r>
+      <w:proofErr w:type="spellEnd"/>
+      <w:r>
+        <w:t xml:space="preserve"> = 12000 / </w:t>
+      </w:r>
+      <w:proofErr w:type="spellStart"/>
+      <w:r>
+        <w:t>nsps</w:t>
+      </w:r>
+      <w:proofErr w:type="spellEnd"/>
+      <w:r>
+        <w:t xml:space="preserve">, equal to the keying rate.  The total occupied bandwidth is 9 × </w:t>
+      </w:r>
+      <w:proofErr w:type="spellStart"/>
+      <w:proofErr w:type="gramStart"/>
+      <w:r>
+        <w:t>df</w:t>
+      </w:r>
+      <w:proofErr w:type="spellEnd"/>
+      <w:proofErr w:type="gramEnd"/>
+      <w:r>
+        <w:t>.  The generated signal has continuous phase and constant amplitude, and there are no key clicks.</w:t>
       </w:r>
     </w:p>
     <w:p>
@@ -12063,7 +13404,15 @@
         <w:t xml:space="preserve"> nam</w:t>
       </w:r>
       <w:r>
-        <w:t>es specify TRperiod in minutes.</w:t>
+        <w:t xml:space="preserve">es specify </w:t>
+      </w:r>
+      <w:proofErr w:type="spellStart"/>
+      <w:r>
+        <w:t>TRperiod</w:t>
+      </w:r>
+      <w:proofErr w:type="spellEnd"/>
+      <w:r>
+        <w:t xml:space="preserve"> in minutes.</w:t>
       </w:r>
       <w:r>
         <w:t xml:space="preserve">  (NB: Submodes other than JT9-1 may not be available in a particular version of </w:t>
@@ -12123,9 +13472,11 @@
               <w:pStyle w:val="Default"/>
               <w:jc w:val="center"/>
             </w:pPr>
+            <w:proofErr w:type="spellStart"/>
             <w:r>
               <w:t>nsps</w:t>
             </w:r>
+            <w:proofErr w:type="spellEnd"/>
           </w:p>
         </w:tc>
         <w:tc>
@@ -12920,47 +14271,113 @@
         </w:rPr>
         <w:t xml:space="preserve">Subversion, </w:t>
       </w:r>
+      <w:proofErr w:type="spellStart"/>
       <w:r>
         <w:rPr>
           <w:rFonts w:ascii="Arial" w:hAnsi="Arial" w:cs="Arial"/>
         </w:rPr>
-        <w:t xml:space="preserve">QtSDK, qwt, </w:t>
-      </w:r>
+        <w:t>QtSDK</w:t>
+      </w:r>
+      <w:proofErr w:type="spellEnd"/>
       <w:r>
         <w:rPr>
           <w:rFonts w:ascii="Arial" w:hAnsi="Arial" w:cs="Arial"/>
         </w:rPr>
+        <w:t xml:space="preserve">, </w:t>
+      </w:r>
+      <w:proofErr w:type="spellStart"/>
+      <w:r>
+        <w:rPr>
+          <w:rFonts w:ascii="Arial" w:hAnsi="Arial" w:cs="Arial"/>
+        </w:rPr>
+        <w:t>qwt</w:t>
+      </w:r>
+      <w:proofErr w:type="spellEnd"/>
+      <w:r>
+        <w:rPr>
+          <w:rFonts w:ascii="Arial" w:hAnsi="Arial" w:cs="Arial"/>
+        </w:rPr>
+        <w:t xml:space="preserve">, </w:t>
+      </w:r>
+      <w:r>
+        <w:rPr>
+          <w:rFonts w:ascii="Arial" w:hAnsi="Arial" w:cs="Arial"/>
+        </w:rPr>
         <w:t xml:space="preserve">g++, </w:t>
       </w:r>
       <w:r>
         <w:rPr>
           <w:rFonts w:ascii="Arial" w:hAnsi="Arial" w:cs="Arial"/>
         </w:rPr>
-        <w:t>g95 or gfortran</w:t>
-      </w:r>
+        <w:t xml:space="preserve">g95 or </w:t>
+      </w:r>
+      <w:proofErr w:type="spellStart"/>
       <w:r>
         <w:rPr>
           <w:rFonts w:ascii="Arial" w:hAnsi="Arial" w:cs="Arial"/>
         </w:rPr>
-        <w:t>, portaudio, fftw3</w:t>
-      </w:r>
+        <w:t>gfortran</w:t>
+      </w:r>
+      <w:proofErr w:type="spellEnd"/>
       <w:r>
         <w:rPr>
           <w:rFonts w:ascii="Arial" w:hAnsi="Arial" w:cs="Arial"/>
         </w:rPr>
-        <w:t>, and hamlib</w:t>
-      </w:r>
+        <w:t xml:space="preserve">, </w:t>
+      </w:r>
+      <w:proofErr w:type="spellStart"/>
       <w:r>
         <w:rPr>
           <w:rFonts w:ascii="Arial" w:hAnsi="Arial" w:cs="Arial"/>
         </w:rPr>
+        <w:t>portaudio</w:t>
+      </w:r>
+      <w:proofErr w:type="spellEnd"/>
+      <w:r>
+        <w:rPr>
+          <w:rFonts w:ascii="Arial" w:hAnsi="Arial" w:cs="Arial"/>
+        </w:rPr>
+        <w:t>, fftw3</w:t>
+      </w:r>
+      <w:r>
+        <w:rPr>
+          <w:rFonts w:ascii="Arial" w:hAnsi="Arial" w:cs="Arial"/>
+        </w:rPr>
+        <w:t xml:space="preserve">, and </w:t>
+      </w:r>
+      <w:proofErr w:type="spellStart"/>
+      <w:r>
+        <w:rPr>
+          <w:rFonts w:ascii="Arial" w:hAnsi="Arial" w:cs="Arial"/>
+        </w:rPr>
+        <w:t>hamlib</w:t>
+      </w:r>
+      <w:proofErr w:type="spellEnd"/>
+      <w:r>
+        <w:rPr>
+          <w:rFonts w:ascii="Arial" w:hAnsi="Arial" w:cs="Arial"/>
+        </w:rPr>
         <w:t xml:space="preserve">.  </w:t>
       </w:r>
       <w:r>
         <w:rPr>
           <w:rFonts w:ascii="Arial" w:hAnsi="Arial" w:cs="Arial"/>
         </w:rPr>
-        <w:t>For compiling in Windows I recommend installing the MinGW package.</w:t>
+        <w:t xml:space="preserve">For compiling in Windows I recommend installing the </w:t>
+      </w:r>
+      <w:proofErr w:type="spellStart"/>
+      <w:r>
+        <w:rPr>
+          <w:rFonts w:ascii="Arial" w:hAnsi="Arial" w:cs="Arial"/>
+        </w:rPr>
+        <w:t>MinGW</w:t>
+      </w:r>
+      <w:proofErr w:type="spellEnd"/>
+      <w:r>
+        <w:rPr>
+          <w:rFonts w:ascii="Arial" w:hAnsi="Arial" w:cs="Arial"/>
+        </w:rPr>
+        <w:t xml:space="preserve"> package.</w:t>
       </w:r>
     </w:p>
     <w:p>
@@ -13023,13 +14440,25 @@
           <w:szCs w:val="22"/>
         </w:rPr>
       </w:pPr>
+      <w:proofErr w:type="spellStart"/>
+      <w:proofErr w:type="gramStart"/>
       <w:r>
         <w:rPr>
           <w:rFonts w:ascii="Courier New" w:hAnsi="Courier New" w:cs="Courier New"/>
           <w:sz w:val="22"/>
           <w:szCs w:val="22"/>
         </w:rPr>
-        <w:t>svn co svn://svn.berl</w:t>
+        <w:t>svn</w:t>
+      </w:r>
+      <w:proofErr w:type="spellEnd"/>
+      <w:proofErr w:type="gramEnd"/>
+      <w:r>
+        <w:rPr>
+          <w:rFonts w:ascii="Courier New" w:hAnsi="Courier New" w:cs="Courier New"/>
+          <w:sz w:val="22"/>
+          <w:szCs w:val="22"/>
+        </w:rPr>
+        <w:t xml:space="preserve"> co svn://svn.berl</w:t>
       </w:r>
       <w:r>
         <w:rPr>
@@ -13111,7 +14540,7 @@
           <w:rPr>
             <w:noProof/>
           </w:rPr>
-          <w:t>23</w:t>
+          <w:t>6</w:t>
         </w:r>
         <w:r>
           <w:rPr>
@@ -13176,10 +14605,16 @@
         <w:t xml:space="preserve"> have offered </w:t>
       </w:r>
       <w:r>
-        <w:t>submodes JT9-5, JT9-10, and JT9-30</w:t>
-      </w:r>
-      <w:r>
-        <w:t xml:space="preserve"> with even longer sequences.  </w:t>
+        <w:t xml:space="preserve">submodes </w:t>
+      </w:r>
+      <w:r>
+        <w:t xml:space="preserve">JT9-2, </w:t>
+      </w:r>
+      <w:r>
+        <w:t>JT9-5, JT9-10, and JT9-30</w:t>
+      </w:r>
+      <w:r>
+        <w:t xml:space="preserve"> with longer sequences.  </w:t>
       </w:r>
       <w:r>
         <w:t xml:space="preserve"> </w:t>
@@ -14837,7 +16272,6 @@
   <w:style w:type="character" w:default="1" w:styleId="DefaultParagraphFont">
     <w:name w:val="Default Paragraph Font"/>
     <w:uiPriority w:val="1"/>
-    <w:semiHidden/>
     <w:unhideWhenUsed/>
   </w:style>
   <w:style w:type="table" w:default="1" w:styleId="TableNormal">
@@ -15472,7 +16906,6 @@
   <w:style w:type="character" w:default="1" w:styleId="DefaultParagraphFont">
     <w:name w:val="Default Paragraph Font"/>
     <w:uiPriority w:val="1"/>
-    <w:semiHidden/>
     <w:unhideWhenUsed/>
   </w:style>
   <w:style w:type="table" w:default="1" w:styleId="TableNormal">
@@ -16184,7 +17617,7 @@
 </file>
 
 <file path=customXml/itemProps1.xml><?xml version="1.0" encoding="utf-8"?>
-<ds:datastoreItem xmlns:ds="http://schemas.openxmlformats.org/officeDocument/2006/customXml" ds:itemID="{8EDF0AD3-AE4D-4063-9EA7-630D119664E4}">
+<ds:datastoreItem xmlns:ds="http://schemas.openxmlformats.org/officeDocument/2006/customXml" ds:itemID="{CE5CA91C-B68C-4638-B3B8-E80FA34B5F6A}">
   <ds:schemaRefs>
     <ds:schemaRef ds:uri="http://schemas.openxmlformats.org/officeDocument/2006/bibliography"/>
   </ds:schemaRefs>

</xml_diff>

<commit_message>
Wider tolerance for double-clicking on a signal's frequency in waterfall. Activate v1.1 User's Guide from Help menu. First full version of the v1.1 User.s Guide.
</commit_message>
<xml_diff>
--- a/branches/wsjtx_k1jt_p1/WSJT-X_Users_Guide_v1.1.docx
+++ b/branches/wsjtx_k1jt_p1/WSJT-X_Users_Guide_v1.1.docx
@@ -288,12 +288,7 @@
             <w:spacing w:before="100" w:after="100"/>
           </w:pPr>
           <w:r>
-            <w:t>Conte</w:t>
-          </w:r>
-          <w:bookmarkStart w:id="0" w:name="_GoBack"/>
-          <w:bookmarkEnd w:id="0"/>
-          <w:r>
-            <w:t>nts</w:t>
+            <w:t>Contents</w:t>
           </w:r>
         </w:p>
         <w:p>
@@ -649,7 +644,7 @@
                 <w:noProof/>
                 <w:webHidden/>
               </w:rPr>
-              <w:t>12</w:t>
+              <w:t>13</w:t>
             </w:r>
             <w:r>
               <w:rPr>
@@ -720,7 +715,7 @@
                 <w:noProof/>
                 <w:webHidden/>
               </w:rPr>
-              <w:t>13</w:t>
+              <w:t>14</w:t>
             </w:r>
             <w:r>
               <w:rPr>
@@ -791,7 +786,7 @@
                 <w:noProof/>
                 <w:webHidden/>
               </w:rPr>
-              <w:t>18</w:t>
+              <w:t>19</w:t>
             </w:r>
             <w:r>
               <w:rPr>
@@ -862,7 +857,7 @@
                 <w:noProof/>
                 <w:webHidden/>
               </w:rPr>
-              <w:t>18</w:t>
+              <w:t>20</w:t>
             </w:r>
             <w:r>
               <w:rPr>
@@ -933,7 +928,7 @@
                 <w:noProof/>
                 <w:webHidden/>
               </w:rPr>
-              <w:t>20</w:t>
+              <w:t>22</w:t>
             </w:r>
             <w:r>
               <w:rPr>
@@ -1004,7 +999,7 @@
                 <w:noProof/>
                 <w:webHidden/>
               </w:rPr>
-              <w:t>21</w:t>
+              <w:t>23</w:t>
             </w:r>
             <w:r>
               <w:rPr>
@@ -1075,7 +1070,7 @@
                 <w:noProof/>
                 <w:webHidden/>
               </w:rPr>
-              <w:t>23</w:t>
+              <w:t>25</w:t>
             </w:r>
             <w:r>
               <w:rPr>
@@ -1146,7 +1141,7 @@
                 <w:noProof/>
                 <w:webHidden/>
               </w:rPr>
-              <w:t>23</w:t>
+              <w:t>25</w:t>
             </w:r>
             <w:r>
               <w:rPr>
@@ -1217,7 +1212,7 @@
                 <w:noProof/>
                 <w:webHidden/>
               </w:rPr>
-              <w:t>25</w:t>
+              <w:t>27</w:t>
             </w:r>
             <w:r>
               <w:rPr>
@@ -1288,7 +1283,7 @@
                 <w:noProof/>
                 <w:webHidden/>
               </w:rPr>
-              <w:t>26</w:t>
+              <w:t>28</w:t>
             </w:r>
             <w:r>
               <w:rPr>
@@ -1330,12 +1325,12 @@
       <w:pPr>
         <w:pStyle w:val="Heading1"/>
       </w:pPr>
-      <w:bookmarkStart w:id="1" w:name="_Toc360603417"/>
+      <w:bookmarkStart w:id="0" w:name="_Toc360603417"/>
       <w:r>
         <w:lastRenderedPageBreak/>
         <w:t>Introduction</w:t>
       </w:r>
-      <w:bookmarkEnd w:id="1"/>
+      <w:bookmarkEnd w:id="0"/>
     </w:p>
     <w:p>
       <w:hyperlink r:id="rId9" w:history="1">
@@ -1396,7 +1391,10 @@
         <w:rPr>
           <w:i/>
         </w:rPr>
-        <w:t>-X</w:t>
+        <w:t>-</w:t>
+      </w:r>
+      <w:r>
+        <w:t>X</w:t>
       </w:r>
       <w:r>
         <w:t>”</w:t>
@@ -1482,207 +1480,235 @@
         <w:t>two protocols or “modes,”</w:t>
       </w:r>
       <w:r>
+        <w:t xml:space="preserve"> JT9 and JT65.  Both </w:t>
+      </w:r>
+      <w:r>
+        <w:t xml:space="preserve">are designed for making </w:t>
+      </w:r>
+      <w:r>
+        <w:t xml:space="preserve">reliable, confirmed </w:t>
+      </w:r>
+      <w:r>
+        <w:t>QSOs under extreme weak-signal conditio</w:t>
+      </w:r>
+      <w:r>
+        <w:t>ns</w:t>
+      </w:r>
+      <w:r>
+        <w:t>.</w:t>
+      </w:r>
+      <w:r>
         <w:t xml:space="preserve"> </w:t>
       </w:r>
       <w:r>
-        <w:t xml:space="preserve">namely </w:t>
-      </w:r>
-      <w:r>
-        <w:t xml:space="preserve">JT9 and JT65.  Both </w:t>
-      </w:r>
-      <w:r>
-        <w:t xml:space="preserve">are designed for making </w:t>
-      </w:r>
-      <w:r>
-        <w:t xml:space="preserve">reliable, confirmed </w:t>
-      </w:r>
-      <w:r>
-        <w:t>QSOs under extreme weak-signal conditio</w:t>
-      </w:r>
-      <w:r>
-        <w:t>ns</w:t>
-      </w:r>
-      <w:r>
-        <w:t>.</w:t>
+        <w:t>T</w:t>
+      </w:r>
+      <w:r>
+        <w:t>hey use nearly identical messag</w:t>
+      </w:r>
+      <w:r>
+        <w:t>e</w:t>
+      </w:r>
+      <w:r>
+        <w:t xml:space="preserve"> structure and source encoding.</w:t>
       </w:r>
       <w:r>
         <w:t xml:space="preserve"> </w:t>
       </w:r>
       <w:r>
-        <w:t>T</w:t>
-      </w:r>
-      <w:r>
-        <w:t>hey use nearly identical messag</w:t>
-      </w:r>
-      <w:r>
-        <w:t>e</w:t>
-      </w:r>
-      <w:r>
-        <w:t xml:space="preserve"> structure and source encoding.</w:t>
-      </w:r>
-      <w:r>
         <w:t xml:space="preserve"> </w:t>
       </w:r>
       <w:r>
+        <w:t xml:space="preserve">JT65 </w:t>
+      </w:r>
+      <w:r>
+        <w:t xml:space="preserve">was designed </w:t>
+      </w:r>
+      <w:r>
+        <w:t xml:space="preserve">for EME </w:t>
+      </w:r>
+      <w:r>
+        <w:t>(“</w:t>
+      </w:r>
+      <w:proofErr w:type="spellStart"/>
+      <w:r>
+        <w:t>moonbounce</w:t>
+      </w:r>
+      <w:proofErr w:type="spellEnd"/>
+      <w:r>
+        <w:t xml:space="preserve">”) </w:t>
+      </w:r>
+      <w:r>
+        <w:t>on the VHF/UHF bands</w:t>
+      </w:r>
+      <w:r>
+        <w:t xml:space="preserve"> and </w:t>
+      </w:r>
+      <w:r>
+        <w:t xml:space="preserve">has also proved very effective </w:t>
+      </w:r>
+      <w:r>
+        <w:t>for wo</w:t>
+      </w:r>
+      <w:r>
+        <w:t>rldwide QRP communicat</w:t>
+      </w:r>
+      <w:r>
+        <w:t xml:space="preserve">ion at HF.  </w:t>
+      </w:r>
+      <w:r>
+        <w:t xml:space="preserve">JT9 is optimized for </w:t>
+      </w:r>
+      <w:r>
+        <w:t xml:space="preserve">the LF, MF, and </w:t>
+      </w:r>
+      <w:r>
+        <w:t>HF</w:t>
+      </w:r>
+      <w:r>
+        <w:t xml:space="preserve"> bands</w:t>
+      </w:r>
+      <w:r>
+        <w:t xml:space="preserve">.  </w:t>
+      </w:r>
+      <w:r>
+        <w:t xml:space="preserve">It </w:t>
+      </w:r>
+      <w:r>
+        <w:t xml:space="preserve">is about 2 dB more sensitive </w:t>
+      </w:r>
+      <w:r>
+        <w:t xml:space="preserve">than JT65 </w:t>
+      </w:r>
+      <w:r>
+        <w:t>while using less than 10% of the bandwidth.</w:t>
+      </w:r>
+      <w:r>
+        <w:t xml:space="preserve">  Both modes use one-minute timed sequences of alternating transmission and reception</w:t>
+      </w:r>
+      <w:r>
+        <w:rPr>
+          <w:rStyle w:val="FootnoteReference"/>
+        </w:rPr>
+        <w:footnoteReference w:id="1"/>
+      </w:r>
+      <w:r>
+        <w:t>, so a</w:t>
+      </w:r>
+      <w:r>
+        <w:t xml:space="preserve"> m</w:t>
+      </w:r>
+      <w:r>
+        <w:t xml:space="preserve">inimal QSO takes 4 to 6 minutes — two or three transmissions </w:t>
+      </w:r>
+      <w:r>
+        <w:t>by each station, one</w:t>
+      </w:r>
+      <w:r>
+        <w:t xml:space="preserve"> sending</w:t>
+      </w:r>
+      <w:r>
+        <w:t xml:space="preserve"> in odd minutes and the other even.  </w:t>
+      </w:r>
+      <w:r>
+        <w:t>World-wide QSOs are possible with power levels of a few watts and compromise antennas.</w:t>
+      </w:r>
+    </w:p>
+    <w:p>
+      <w:r>
+        <w:t xml:space="preserve">Starting with version 1.1, </w:t>
+      </w:r>
+      <w:r>
+        <w:rPr>
+          <w:i/>
+        </w:rPr>
+        <w:t>WSJT-</w:t>
+      </w:r>
+      <w:proofErr w:type="gramStart"/>
+      <w:r>
+        <w:rPr>
+          <w:i/>
+        </w:rPr>
+        <w:t>X</w:t>
+      </w:r>
+      <w:r>
         <w:t xml:space="preserve"> </w:t>
       </w:r>
       <w:r>
-        <w:t xml:space="preserve">JT65 </w:t>
-      </w:r>
-      <w:r>
-        <w:t xml:space="preserve">was designed </w:t>
-      </w:r>
-      <w:r>
-        <w:t xml:space="preserve">for EME </w:t>
-      </w:r>
-      <w:r>
-        <w:t>(“</w:t>
-      </w:r>
-      <w:proofErr w:type="spellStart"/>
-      <w:r>
-        <w:t>moonbounce</w:t>
-      </w:r>
-      <w:proofErr w:type="spellEnd"/>
-      <w:r>
-        <w:t xml:space="preserve">”) </w:t>
-      </w:r>
-      <w:r>
-        <w:t>on the VHF/UHF bands</w:t>
-      </w:r>
-      <w:r>
-        <w:t xml:space="preserve"> and </w:t>
-      </w:r>
-      <w:r>
-        <w:t xml:space="preserve">has also proved very effective </w:t>
-      </w:r>
-      <w:r>
-        <w:t>for wo</w:t>
-      </w:r>
-      <w:r>
-        <w:t>rldwide QRP communicat</w:t>
-      </w:r>
-      <w:r>
-        <w:t xml:space="preserve">ion at HF.  </w:t>
-      </w:r>
-      <w:r>
-        <w:t xml:space="preserve">JT9 is optimized for </w:t>
-      </w:r>
-      <w:r>
-        <w:t xml:space="preserve">the LF, MF, and </w:t>
-      </w:r>
-      <w:r>
-        <w:t>HF</w:t>
-      </w:r>
-      <w:r>
-        <w:t xml:space="preserve"> bands</w:t>
+        <w:t xml:space="preserve"> </w:t>
+      </w:r>
+      <w:r>
+        <w:t>offers</w:t>
+      </w:r>
+      <w:proofErr w:type="gramEnd"/>
+      <w:r>
+        <w:t xml:space="preserve"> up to five times the </w:t>
+      </w:r>
+      <w:r>
+        <w:t>displayed ban</w:t>
+      </w:r>
+      <w:r>
+        <w:t>dwidth and provides dual-mode reception</w:t>
+      </w:r>
+      <w:r>
+        <w:t xml:space="preserve">.  If your receiver </w:t>
+      </w:r>
+      <w:r>
+        <w:t xml:space="preserve">has </w:t>
+      </w:r>
+      <w:r>
+        <w:t xml:space="preserve">an SSB filter with at least 4 kHz bandwidth, </w:t>
+      </w:r>
+      <w:r>
+        <w:t xml:space="preserve">you can </w:t>
+      </w:r>
+      <w:r>
+        <w:t>set your HF dial frequency to one of the standard JT65 frequencies — for example, 14.076 MHz for 20 meters</w:t>
+      </w:r>
+      <w:r>
+        <w:t xml:space="preserve"> — and have t</w:t>
+      </w:r>
+      <w:r>
+        <w:t xml:space="preserve">he full range of </w:t>
+      </w:r>
+      <w:r>
+        <w:t xml:space="preserve">JT65 and JT9 </w:t>
+      </w:r>
+      <w:r>
+        <w:t xml:space="preserve">frequencies </w:t>
+      </w:r>
+      <w:r>
+        <w:t>displayed simultaneously on the waterfall.</w:t>
+      </w:r>
+      <w:r>
+        <w:t xml:space="preserve"> </w:t>
+      </w:r>
+      <w:r>
+        <w:t xml:space="preserve"> Y</w:t>
+      </w:r>
+      <w:r>
+        <w:t>ou can make QSOs</w:t>
+      </w:r>
+      <w:r>
+        <w:t xml:space="preserve"> i</w:t>
+      </w:r>
+      <w:r>
+        <w:t xml:space="preserve">n both modes using </w:t>
+      </w:r>
+      <w:r>
+        <w:t xml:space="preserve">nothing more than </w:t>
+      </w:r>
+      <w:r>
+        <w:t xml:space="preserve">mouse </w:t>
+      </w:r>
+      <w:r>
+        <w:t>click</w:t>
+      </w:r>
+      <w:r>
+        <w:t>s</w:t>
       </w:r>
       <w:r>
         <w:t xml:space="preserve">.  </w:t>
-      </w:r>
-      <w:r>
-        <w:t xml:space="preserve">It </w:t>
-      </w:r>
-      <w:r>
-        <w:t xml:space="preserve">is about 2 dB more sensitive </w:t>
-      </w:r>
-      <w:r>
-        <w:t xml:space="preserve">than JT65 </w:t>
-      </w:r>
-      <w:r>
-        <w:t>while using less than 10% of the bandwidth.</w:t>
-      </w:r>
-      <w:r>
-        <w:t xml:space="preserve">  Both modes use one-minute timed sequences of alternating transmission and reception</w:t>
-      </w:r>
-      <w:r>
-        <w:rPr>
-          <w:rStyle w:val="FootnoteReference"/>
-        </w:rPr>
-        <w:footnoteReference w:id="1"/>
-      </w:r>
-      <w:r>
-        <w:t>, so a</w:t>
-      </w:r>
-      <w:r>
-        <w:t xml:space="preserve"> minimal QSO takes 4 to 6 minutes:  2 or 3 transmissions by each station, one transmitting in odd minutes and the other even.  </w:t>
-      </w:r>
-      <w:r>
-        <w:t>World-wide QSOs are possible with power levels of a few watts and compromise antennas.</w:t>
-      </w:r>
-    </w:p>
-    <w:p>
-      <w:r>
-        <w:t xml:space="preserve">Starting with version 1.1, </w:t>
-      </w:r>
-      <w:r>
-        <w:rPr>
-          <w:i/>
-        </w:rPr>
-        <w:t>WSJT-</w:t>
-      </w:r>
-      <w:proofErr w:type="gramStart"/>
-      <w:r>
-        <w:rPr>
-          <w:i/>
-        </w:rPr>
-        <w:t>X</w:t>
-      </w:r>
-      <w:r>
-        <w:t xml:space="preserve"> </w:t>
-      </w:r>
-      <w:r>
-        <w:t xml:space="preserve"> </w:t>
-      </w:r>
-      <w:r>
-        <w:t>increases</w:t>
-      </w:r>
-      <w:proofErr w:type="gramEnd"/>
-      <w:r>
-        <w:t xml:space="preserve"> </w:t>
-      </w:r>
-      <w:r>
-        <w:t xml:space="preserve">the </w:t>
-      </w:r>
-      <w:r>
-        <w:t>maximum displayed ban</w:t>
-      </w:r>
-      <w:r>
-        <w:t xml:space="preserve">dwidth from 1000 to </w:t>
-      </w:r>
-      <w:proofErr w:type="spellStart"/>
-      <w:r>
-        <w:t>to</w:t>
-      </w:r>
-      <w:proofErr w:type="spellEnd"/>
-      <w:r>
-        <w:t xml:space="preserve"> 5000 Hz and provides dual-mode reception</w:t>
-      </w:r>
-      <w:r>
-        <w:t xml:space="preserve">.  If your receiver </w:t>
-      </w:r>
-      <w:r>
-        <w:t xml:space="preserve">has </w:t>
-      </w:r>
-      <w:r>
-        <w:t xml:space="preserve">an SSB filter with at least 4 kHz bandwidth, </w:t>
-      </w:r>
-      <w:r>
-        <w:t xml:space="preserve">you can </w:t>
-      </w:r>
-      <w:r>
-        <w:t>set your HF dial frequency to one of the standard JT65 frequencies — for example, 14.076 MHz for 20 meters.  The full range of frequencies occupied by JT65 and JT9 signals will then be displayed on the waterfall, and you can make QSOs</w:t>
-      </w:r>
-      <w:r>
-        <w:t xml:space="preserve"> i</w:t>
-      </w:r>
-      <w:r>
-        <w:t xml:space="preserve">n both modes using </w:t>
-      </w:r>
-      <w:r>
-        <w:t>nothing more than the usual double-</w:t>
-      </w:r>
-      <w:r>
-        <w:t xml:space="preserve">mouse-click procedure.  </w:t>
       </w:r>
     </w:p>
     <w:p>
@@ -1784,7 +1810,7 @@
       <w:r>
         <w:br w:type="page"/>
       </w:r>
-      <w:bookmarkStart w:id="2" w:name="_Toc360603418"/>
+      <w:bookmarkStart w:id="1" w:name="_Toc360603418"/>
       <w:r>
         <w:lastRenderedPageBreak/>
         <w:t>System</w:t>
@@ -1792,7 +1818,7 @@
       <w:r>
         <w:t xml:space="preserve"> Requirements</w:t>
       </w:r>
-      <w:bookmarkEnd w:id="2"/>
+      <w:bookmarkEnd w:id="1"/>
     </w:p>
     <w:p>
       <w:pPr>
@@ -1819,25 +1845,13 @@
         <w:t xml:space="preserve"> </w:t>
       </w:r>
       <w:r>
-        <w:t>XP or later. (</w:t>
-      </w:r>
-      <w:r>
-        <w:rPr>
-          <w:i/>
-        </w:rPr>
-        <w:t>WSJT-X</w:t>
-      </w:r>
-      <w:r>
-        <w:t xml:space="preserve"> also runs under Linux</w:t>
-      </w:r>
-      <w:r>
-        <w:t>,</w:t>
-      </w:r>
-      <w:r>
-        <w:t xml:space="preserve"> </w:t>
-      </w:r>
-      <w:r>
-        <w:t xml:space="preserve">OS X, </w:t>
+        <w:t>XP or later</w:t>
+      </w:r>
+      <w:r>
+        <w:t>, Linux, or OS X</w:t>
+      </w:r>
+      <w:r>
+        <w:t xml:space="preserve"> (</w:t>
       </w:r>
       <w:r>
         <w:t xml:space="preserve">and probably FreeBSD and other </w:t>
@@ -2047,7 +2061,7 @@
       <w:pPr>
         <w:pStyle w:val="Heading1"/>
       </w:pPr>
-      <w:bookmarkStart w:id="3" w:name="_Toc360603419"/>
+      <w:bookmarkStart w:id="2" w:name="_Toc360603419"/>
       <w:r>
         <w:t>Ins</w:t>
       </w:r>
@@ -2060,7 +2074,7 @@
       <w:r>
         <w:t>Setup</w:t>
       </w:r>
-      <w:bookmarkEnd w:id="3"/>
+      <w:bookmarkEnd w:id="2"/>
       <w:r>
         <w:t xml:space="preserve"> </w:t>
       </w:r>
@@ -2248,6 +2262,12 @@
         </w:rPr>
         <w:t>the installation directory and its contents.</w:t>
       </w:r>
+      <w:r>
+        <w:rPr>
+          <w:rFonts w:eastAsia="Times New Roman"/>
+        </w:rPr>
+        <w:t xml:space="preserve">  See Appendix C for other operating systems.</w:t>
+      </w:r>
     </w:p>
     <w:p>
       <w:pPr>
@@ -2613,6 +2633,7 @@
         <w:rPr>
           <w:rFonts w:eastAsia="Times New Roman"/>
         </w:rPr>
+        <w:lastRenderedPageBreak/>
         <w:t xml:space="preserve">connector.  </w:t>
       </w:r>
       <w:r>
@@ -2662,14 +2683,7 @@
         <w:rPr>
           <w:rFonts w:eastAsia="Times New Roman"/>
         </w:rPr>
-        <w:t xml:space="preserve">the </w:t>
-      </w:r>
-      <w:r>
-        <w:rPr>
-          <w:rFonts w:eastAsia="Times New Roman"/>
-        </w:rPr>
-        <w:lastRenderedPageBreak/>
-        <w:t xml:space="preserve">radio </w:t>
+        <w:t xml:space="preserve">the radio </w:t>
       </w:r>
       <w:r>
         <w:rPr>
@@ -2700,7 +2714,13 @@
         <w:rPr>
           <w:rFonts w:eastAsia="Times New Roman"/>
         </w:rPr>
-        <w:t xml:space="preserve"> with </w:t>
+        <w:t xml:space="preserve"> </w:t>
+      </w:r>
+      <w:r>
+        <w:rPr>
+          <w:rFonts w:eastAsia="Times New Roman"/>
+        </w:rPr>
+        <w:t xml:space="preserve">using </w:t>
       </w:r>
       <w:r>
         <w:rPr>
@@ -2986,7 +3006,25 @@
         <w:rPr>
           <w:rFonts w:eastAsia="Times New Roman"/>
         </w:rPr>
-        <w:t xml:space="preserve">from the drop-down list of rigs.  </w:t>
+        <w:t>from the drop-down list of rigs,</w:t>
+      </w:r>
+      <w:r>
+        <w:rPr>
+          <w:rFonts w:eastAsia="Times New Roman"/>
+        </w:rPr>
+        <w:t xml:space="preserve"> </w:t>
+      </w:r>
+      <w:r>
+        <w:rPr>
+          <w:rFonts w:eastAsia="Times New Roman"/>
+        </w:rPr>
+        <w:t>and</w:t>
+      </w:r>
+      <w:r>
+        <w:rPr>
+          <w:rFonts w:eastAsia="Times New Roman"/>
+        </w:rPr>
+        <w:t xml:space="preserve"> </w:t>
       </w:r>
       <w:r>
         <w:rPr>
@@ -3306,11 +3344,11 @@
       <w:pPr>
         <w:pStyle w:val="Heading1"/>
       </w:pPr>
-      <w:bookmarkStart w:id="4" w:name="_Toc360603420"/>
+      <w:bookmarkStart w:id="3" w:name="_Toc360603420"/>
       <w:r>
         <w:t>Basic Operating Tutorial</w:t>
       </w:r>
-      <w:bookmarkEnd w:id="4"/>
+      <w:bookmarkEnd w:id="3"/>
     </w:p>
     <w:p>
       <w:pPr>
@@ -4663,83 +4701,78 @@
         <w:rPr>
           <w:rFonts w:eastAsia="Times New Roman"/>
         </w:rPr>
-        <w:t xml:space="preserve"> (or checking “</w:t>
-      </w:r>
-      <w:proofErr w:type="spellStart"/>
-      <w:r>
-        <w:rPr>
-          <w:rFonts w:eastAsia="Times New Roman"/>
-        </w:rPr>
-        <w:t>Tx</w:t>
-      </w:r>
-      <w:proofErr w:type="spellEnd"/>
+        <w:t xml:space="preserve"> (or checking</w:t>
+      </w:r>
       <w:r>
         <w:rPr>
           <w:rFonts w:eastAsia="Times New Roman"/>
         </w:rPr>
         <w:t xml:space="preserve"> </w:t>
       </w:r>
-      <w:proofErr w:type="spellStart"/>
-      <w:r>
-        <w:rPr>
-          <w:rFonts w:eastAsia="Times New Roman"/>
-        </w:rPr>
-        <w:t>freq</w:t>
-      </w:r>
-      <w:proofErr w:type="spellEnd"/>
-      <w:r>
-        <w:rPr>
-          <w:rFonts w:eastAsia="Times New Roman"/>
-        </w:rPr>
-        <w:t xml:space="preserve"> locked to Rx freq” on the </w:t>
-      </w:r>
-      <w:r>
-        <w:rPr>
-          <w:rFonts w:eastAsia="Times New Roman"/>
-          <w:b/>
-        </w:rPr>
-        <w:t>Setup</w:t>
-      </w:r>
-      <w:r>
-        <w:rPr>
-          <w:rFonts w:eastAsia="Times New Roman"/>
-        </w:rPr>
-        <w:t xml:space="preserve"> menu</w:t>
-      </w:r>
-      <w:r>
-        <w:rPr>
-          <w:rFonts w:eastAsia="Times New Roman"/>
-        </w:rPr>
-        <w:t>)</w:t>
-      </w:r>
-      <w:r>
-        <w:rPr>
-          <w:rFonts w:eastAsia="Times New Roman"/>
-        </w:rPr>
-        <w:t xml:space="preserve"> </w:t>
-      </w:r>
-      <w:r>
-        <w:rPr>
-          <w:rFonts w:eastAsia="Times New Roman"/>
-        </w:rPr>
-        <w:t xml:space="preserve">you can cause </w:t>
-      </w:r>
-      <w:r>
-        <w:rPr>
-          <w:rFonts w:eastAsia="Times New Roman"/>
-        </w:rPr>
-        <w:t xml:space="preserve">both </w:t>
+      <w:r>
+        <w:rPr>
+          <w:rFonts w:eastAsia="Times New Roman"/>
+          <w:b/>
+        </w:rPr>
+        <w:t xml:space="preserve">Lock </w:t>
       </w:r>
       <w:proofErr w:type="spellStart"/>
       <w:proofErr w:type="gramStart"/>
       <w:r>
         <w:rPr>
           <w:rFonts w:eastAsia="Times New Roman"/>
+          <w:b/>
         </w:rPr>
         <w:t>Tx</w:t>
       </w:r>
       <w:proofErr w:type="spellEnd"/>
+      <w:r>
+        <w:rPr>
+          <w:rFonts w:eastAsia="Times New Roman"/>
+          <w:b/>
+        </w:rPr>
+        <w:t>=</w:t>
+      </w:r>
       <w:proofErr w:type="gramEnd"/>
+      <w:r>
+        <w:rPr>
+          <w:rFonts w:eastAsia="Times New Roman"/>
+          <w:b/>
+        </w:rPr>
+        <w:t>Rx</w:t>
+      </w:r>
+      <w:r>
+        <w:rPr>
+          <w:rFonts w:eastAsia="Times New Roman"/>
+        </w:rPr>
+        <w:t>)</w:t>
+      </w:r>
+      <w:r>
+        <w:rPr>
+          <w:rFonts w:eastAsia="Times New Roman"/>
+        </w:rPr>
+        <w:t xml:space="preserve"> </w:t>
+      </w:r>
+      <w:r>
+        <w:rPr>
+          <w:rFonts w:eastAsia="Times New Roman"/>
+        </w:rPr>
+        <w:t xml:space="preserve">you can cause </w:t>
+      </w:r>
+      <w:r>
+        <w:rPr>
+          <w:rFonts w:eastAsia="Times New Roman"/>
+        </w:rPr>
+        <w:t xml:space="preserve">both </w:t>
+      </w:r>
+      <w:proofErr w:type="spellStart"/>
+      <w:r>
+        <w:rPr>
+          <w:rFonts w:eastAsia="Times New Roman"/>
+        </w:rPr>
+        <w:t>Tx</w:t>
+      </w:r>
+      <w:proofErr w:type="spellEnd"/>
       <w:r>
         <w:rPr>
           <w:rFonts w:eastAsia="Times New Roman"/>
@@ -5134,6 +5167,88 @@
         </w:rPr>
         <w:t xml:space="preserve"> window only.</w:t>
       </w:r>
+      <w:r>
+        <w:rPr>
+          <w:rFonts w:eastAsia="Times New Roman"/>
+        </w:rPr>
+        <w:t xml:space="preserve">  </w:t>
+      </w:r>
+      <w:r>
+        <w:rPr>
+          <w:rFonts w:eastAsia="Times New Roman"/>
+        </w:rPr>
+        <w:t>Ctrl</w:t>
+      </w:r>
+      <w:r>
+        <w:rPr>
+          <w:rFonts w:eastAsia="Times New Roman"/>
+        </w:rPr>
+        <w:t>-double-click move</w:t>
+      </w:r>
+      <w:r>
+        <w:rPr>
+          <w:rFonts w:eastAsia="Times New Roman"/>
+        </w:rPr>
+        <w:t>s</w:t>
+      </w:r>
+      <w:r>
+        <w:rPr>
+          <w:rFonts w:eastAsia="Times New Roman"/>
+        </w:rPr>
+        <w:t xml:space="preserve"> </w:t>
+      </w:r>
+      <w:r>
+        <w:rPr>
+          <w:rFonts w:eastAsia="Times New Roman"/>
+        </w:rPr>
+        <w:t xml:space="preserve">both </w:t>
+      </w:r>
+      <w:r>
+        <w:rPr>
+          <w:rFonts w:eastAsia="Times New Roman"/>
+        </w:rPr>
+        <w:t xml:space="preserve">Rx and </w:t>
+      </w:r>
+      <w:proofErr w:type="spellStart"/>
+      <w:proofErr w:type="gramStart"/>
+      <w:r>
+        <w:rPr>
+          <w:rFonts w:eastAsia="Times New Roman"/>
+        </w:rPr>
+        <w:t>Tx</w:t>
+      </w:r>
+      <w:proofErr w:type="spellEnd"/>
+      <w:proofErr w:type="gramEnd"/>
+      <w:r>
+        <w:rPr>
+          <w:rFonts w:eastAsia="Times New Roman"/>
+        </w:rPr>
+        <w:t xml:space="preserve"> frequencies and decode</w:t>
+      </w:r>
+      <w:r>
+        <w:rPr>
+          <w:rFonts w:eastAsia="Times New Roman"/>
+        </w:rPr>
+        <w:t>s</w:t>
+      </w:r>
+      <w:r>
+        <w:rPr>
+          <w:rFonts w:eastAsia="Times New Roman"/>
+        </w:rPr>
+        <w:t xml:space="preserve"> at the new frequency</w:t>
+      </w:r>
+      <w:r>
+        <w:rPr>
+          <w:rFonts w:eastAsia="Times New Roman"/>
+        </w:rPr>
+        <w:t>.</w:t>
+      </w:r>
+      <w:r>
+        <w:rPr>
+          <w:rFonts w:eastAsia="Times New Roman"/>
+        </w:rPr>
+        <w:t xml:space="preserve"> </w:t>
+      </w:r>
     </w:p>
     <w:p>
       <w:pPr>
@@ -5150,113 +5265,6 @@
         <w:rPr>
           <w:rFonts w:eastAsia="Times New Roman"/>
         </w:rPr>
-        <w:t>Ctrl</w:t>
-      </w:r>
-      <w:r>
-        <w:rPr>
-          <w:rFonts w:eastAsia="Times New Roman"/>
-        </w:rPr>
-        <w:t>-double-click move</w:t>
-      </w:r>
-      <w:r>
-        <w:rPr>
-          <w:rFonts w:eastAsia="Times New Roman"/>
-        </w:rPr>
-        <w:t>s</w:t>
-      </w:r>
-      <w:r>
-        <w:rPr>
-          <w:rFonts w:eastAsia="Times New Roman"/>
-        </w:rPr>
-        <w:t xml:space="preserve"> </w:t>
-      </w:r>
-      <w:r>
-        <w:rPr>
-          <w:rFonts w:eastAsia="Times New Roman"/>
-        </w:rPr>
-        <w:t xml:space="preserve">both </w:t>
-      </w:r>
-      <w:r>
-        <w:rPr>
-          <w:rFonts w:eastAsia="Times New Roman"/>
-        </w:rPr>
-        <w:t xml:space="preserve">Rx and </w:t>
-      </w:r>
-      <w:proofErr w:type="spellStart"/>
-      <w:proofErr w:type="gramStart"/>
-      <w:r>
-        <w:rPr>
-          <w:rFonts w:eastAsia="Times New Roman"/>
-        </w:rPr>
-        <w:t>Tx</w:t>
-      </w:r>
-      <w:proofErr w:type="spellEnd"/>
-      <w:proofErr w:type="gramEnd"/>
-      <w:r>
-        <w:rPr>
-          <w:rFonts w:eastAsia="Times New Roman"/>
-        </w:rPr>
-        <w:t xml:space="preserve"> frequencies and decode</w:t>
-      </w:r>
-      <w:r>
-        <w:rPr>
-          <w:rFonts w:eastAsia="Times New Roman"/>
-        </w:rPr>
-        <w:t>s</w:t>
-      </w:r>
-      <w:r>
-        <w:rPr>
-          <w:rFonts w:eastAsia="Times New Roman"/>
-        </w:rPr>
-        <w:t xml:space="preserve"> at the new frequency</w:t>
-      </w:r>
-      <w:r>
-        <w:rPr>
-          <w:rFonts w:eastAsia="Times New Roman"/>
-        </w:rPr>
-        <w:t>.</w:t>
-      </w:r>
-      <w:r>
-        <w:rPr>
-          <w:rFonts w:eastAsia="Times New Roman"/>
-        </w:rPr>
-        <w:t xml:space="preserve">  Again, d</w:t>
-      </w:r>
-      <w:r>
-        <w:rPr>
-          <w:rFonts w:eastAsia="Times New Roman"/>
-        </w:rPr>
-        <w:t xml:space="preserve">ecoded text appears in the </w:t>
-      </w:r>
-      <w:r>
-        <w:rPr>
-          <w:rFonts w:eastAsia="Times New Roman"/>
-        </w:rPr>
-        <w:t>right</w:t>
-      </w:r>
-      <w:r>
-        <w:rPr>
-          <w:rFonts w:eastAsia="Times New Roman"/>
-        </w:rPr>
-        <w:t xml:space="preserve"> window.</w:t>
-      </w:r>
-    </w:p>
-    <w:p>
-      <w:pPr>
-        <w:numPr>
-          <w:ilvl w:val="1"/>
-          <w:numId w:val="7"/>
-        </w:numPr>
-        <w:spacing w:after="120" w:afterAutospacing="0"/>
-        <w:rPr>
-          <w:rFonts w:eastAsia="Times New Roman"/>
-        </w:rPr>
-      </w:pPr>
-      <w:r>
-        <w:rPr>
-          <w:rFonts w:eastAsia="Times New Roman"/>
-        </w:rPr>
-        <w:lastRenderedPageBreak/>
         <w:t xml:space="preserve">Clicking </w:t>
       </w:r>
       <w:r>
@@ -5343,6 +5351,7 @@
         <w:rPr>
           <w:rFonts w:eastAsia="Times New Roman"/>
         </w:rPr>
+        <w:lastRenderedPageBreak/>
         <w:t xml:space="preserve">Now set </w:t>
       </w:r>
       <w:r>
@@ -5435,6 +5444,7 @@
         <w:t xml:space="preserve">oggle the </w:t>
       </w:r>
       <w:proofErr w:type="spellStart"/>
+      <w:proofErr w:type="gramStart"/>
       <w:r>
         <w:rPr>
           <w:rFonts w:eastAsia="Times New Roman"/>
@@ -5443,6 +5453,7 @@
         <w:t>Tx</w:t>
       </w:r>
       <w:proofErr w:type="spellEnd"/>
+      <w:proofErr w:type="gramEnd"/>
       <w:r>
         <w:rPr>
           <w:rFonts w:eastAsia="Times New Roman"/>
@@ -5482,13 +5493,19 @@
           <w:rFonts w:eastAsia="Times New Roman"/>
           <w:b/>
         </w:rPr>
-        <w:t xml:space="preserve"> JT65 #</w:t>
-      </w:r>
-      <w:r>
-        <w:rPr>
-          <w:rFonts w:eastAsia="Times New Roman"/>
-        </w:rPr>
-        <w:t xml:space="preserve">, and set the </w:t>
+        <w:t xml:space="preserve"> JT65</w:t>
+      </w:r>
+      <w:r>
+        <w:rPr>
+          <w:rFonts w:eastAsia="Times New Roman"/>
+        </w:rPr>
+        <w:t>, and se</w:t>
+      </w:r>
+      <w:r>
+        <w:rPr>
+          <w:rFonts w:eastAsia="Times New Roman"/>
+        </w:rPr>
+        <w:t xml:space="preserve">t the </w:t>
       </w:r>
       <w:proofErr w:type="spellStart"/>
       <w:r>
@@ -5502,21 +5519,32 @@
         <w:rPr>
           <w:rFonts w:eastAsia="Times New Roman"/>
         </w:rPr>
-        <w:t xml:space="preserve"> and Rx frequencies </w:t>
-      </w:r>
-      <w:proofErr w:type="gramStart"/>
-      <w:r>
-        <w:rPr>
-          <w:rFonts w:eastAsia="Times New Roman"/>
-        </w:rPr>
-        <w:t>to  1718</w:t>
-      </w:r>
-      <w:proofErr w:type="gramEnd"/>
-      <w:r>
-        <w:rPr>
-          <w:rFonts w:eastAsia="Times New Roman"/>
-        </w:rPr>
-        <w:t xml:space="preserve"> Hz.  </w:t>
+        <w:t xml:space="preserve"> and Rx frequencies to </w:t>
+      </w:r>
+      <w:r>
+        <w:rPr>
+          <w:rFonts w:eastAsia="Times New Roman"/>
+        </w:rPr>
+        <w:t xml:space="preserve">1718 Hz.  </w:t>
+      </w:r>
+      <w:r>
+        <w:rPr>
+          <w:rFonts w:eastAsia="Times New Roman"/>
+        </w:rPr>
+        <w:t xml:space="preserve">Double-click on </w:t>
+      </w:r>
+      <w:r>
+        <w:rPr>
+          <w:rFonts w:eastAsia="Times New Roman"/>
+          <w:b/>
+        </w:rPr>
+        <w:t xml:space="preserve">Erase </w:t>
+      </w:r>
+      <w:r>
+        <w:rPr>
+          <w:rFonts w:eastAsia="Times New Roman"/>
+        </w:rPr>
+        <w:t xml:space="preserve">to clear both text windows.  </w:t>
       </w:r>
       <w:r>
         <w:rPr>
@@ -5540,7 +5568,13 @@
         <w:rPr>
           <w:rFonts w:eastAsia="Times New Roman"/>
         </w:rPr>
-        <w:t xml:space="preserve"> on the next page.  The sample file contains 17 decodable signals — nine in JT65 mode (flagged with the character </w:t>
+        <w:t xml:space="preserve"> on the next page.  This</w:t>
+      </w:r>
+      <w:r>
+        <w:rPr>
+          <w:rFonts w:eastAsia="Times New Roman"/>
+        </w:rPr>
+        <w:t xml:space="preserve"> sample file contains 17 decodable signals — nine in JT65 mode (flagged with the character </w:t>
       </w:r>
       <w:r>
         <w:rPr>
@@ -5687,7 +5721,32 @@
         <w:rPr>
           <w:rFonts w:eastAsia="Times New Roman"/>
         </w:rPr>
-        <w:t xml:space="preserve"> is a frequency in Hz.  The program will decode JT65 signals below this frequency and JT9 signals above it.</w:t>
+        <w:t xml:space="preserve"> is a frequency in Hz.  </w:t>
+      </w:r>
+      <w:r>
+        <w:rPr>
+          <w:rFonts w:eastAsia="Times New Roman"/>
+        </w:rPr>
+        <w:t xml:space="preserve">In </w:t>
+      </w:r>
+      <w:r>
+        <w:rPr>
+          <w:rFonts w:eastAsia="Times New Roman"/>
+          <w:b/>
+        </w:rPr>
+        <w:t>JT9+JT65</w:t>
+      </w:r>
+      <w:r>
+        <w:rPr>
+          <w:rFonts w:eastAsia="Times New Roman"/>
+        </w:rPr>
+        <w:t xml:space="preserve"> mode t</w:t>
+      </w:r>
+      <w:r>
+        <w:rPr>
+          <w:rFonts w:eastAsia="Times New Roman"/>
+        </w:rPr>
+        <w:t>he program will decode JT65 signals below this frequency and JT9 signals above it.</w:t>
       </w:r>
     </w:p>
     <w:p>
@@ -5717,19 +5776,31 @@
         <w:rPr>
           <w:rFonts w:eastAsia="Times New Roman"/>
         </w:rPr>
-        <w:t xml:space="preserve">single-mode instructions above (item 4).  </w:t>
-      </w:r>
-      <w:r>
-        <w:rPr>
-          <w:rFonts w:eastAsia="Times New Roman"/>
-        </w:rPr>
-        <w:t xml:space="preserve">Note that </w:t>
-      </w:r>
-      <w:r>
-        <w:rPr>
-          <w:rFonts w:eastAsia="Times New Roman"/>
-        </w:rPr>
-        <w:t>the pr</w:t>
+        <w:t>single-mode instructions (item 4</w:t>
+      </w:r>
+      <w:r>
+        <w:rPr>
+          <w:rFonts w:eastAsia="Times New Roman"/>
+        </w:rPr>
+        <w:t>, above</w:t>
+      </w:r>
+      <w:r>
+        <w:rPr>
+          <w:rFonts w:eastAsia="Times New Roman"/>
+        </w:rPr>
+        <w:t xml:space="preserve">).  </w:t>
+      </w:r>
+      <w:r>
+        <w:rPr>
+          <w:rFonts w:eastAsia="Times New Roman"/>
+        </w:rPr>
+        <w:t>T</w:t>
+      </w:r>
+      <w:r>
+        <w:rPr>
+          <w:rFonts w:eastAsia="Times New Roman"/>
+        </w:rPr>
+        <w:t>he pr</w:t>
       </w:r>
       <w:r>
         <w:rPr>
@@ -5741,7 +5812,25 @@
         <w:rPr>
           <w:rFonts w:eastAsia="Times New Roman"/>
         </w:rPr>
-        <w:t>the mode (JT9 or JT65) of each signal.  For example, double-click on the waterfall near 815 Hz: a signal originating from W7VP will be decoded, and the line</w:t>
+        <w:t xml:space="preserve">the mode </w:t>
+      </w:r>
+      <w:r>
+        <w:rPr>
+          <w:rFonts w:eastAsia="Times New Roman"/>
+        </w:rPr>
+        <w:t xml:space="preserve">of each </w:t>
+      </w:r>
+      <w:r>
+        <w:rPr>
+          <w:rFonts w:eastAsia="Times New Roman"/>
+        </w:rPr>
+        <w:t xml:space="preserve">JT9 or JT65 </w:t>
+      </w:r>
+      <w:r>
+        <w:rPr>
+          <w:rFonts w:eastAsia="Times New Roman"/>
+        </w:rPr>
+        <w:t>signal.  For example, double-click on the waterfall near 815 Hz: a signal originating from W7VP will be decoded, and the line</w:t>
       </w:r>
     </w:p>
     <w:p>
@@ -5752,20 +5841,31 @@
           <w:rFonts w:ascii="Courier New" w:eastAsia="Times New Roman" w:hAnsi="Courier New" w:cs="Courier New"/>
         </w:rPr>
       </w:pPr>
+      <w:proofErr w:type="gramStart"/>
       <w:r>
         <w:rPr>
           <w:rFonts w:ascii="Courier New" w:eastAsia="Times New Roman" w:hAnsi="Courier New" w:cs="Courier New"/>
         </w:rPr>
-        <w:t>2343 -15 0.3 815 # KK4DSD W7VP -16</w:t>
-      </w:r>
-    </w:p>
-    <w:p>
-      <w:pPr>
-        <w:numPr>
-          <w:ilvl w:val="0"/>
-          <w:numId w:val="10"/>
-        </w:numPr>
+        <w:t>2343  -</w:t>
+      </w:r>
+      <w:proofErr w:type="gramEnd"/>
+      <w:r>
+        <w:rPr>
+          <w:rFonts w:ascii="Courier New" w:eastAsia="Times New Roman" w:hAnsi="Courier New" w:cs="Courier New"/>
+        </w:rPr>
+        <w:t>7</w:t>
+      </w:r>
+      <w:r>
+        <w:rPr>
+          <w:rFonts w:ascii="Courier New" w:eastAsia="Times New Roman" w:hAnsi="Courier New" w:cs="Courier New"/>
+        </w:rPr>
+        <w:t xml:space="preserve"> 0.3 815 # KK4DSD W7VP -16</w:t>
+      </w:r>
+    </w:p>
+    <w:p>
+      <w:pPr>
         <w:spacing w:after="120" w:afterAutospacing="0"/>
+        <w:ind w:left="330"/>
         <w:rPr>
           <w:rFonts w:eastAsia="Times New Roman"/>
         </w:rPr>
@@ -5794,7 +5894,19 @@
         <w:rPr>
           <w:rFonts w:eastAsia="Times New Roman"/>
         </w:rPr>
-        <w:t>Frequency text box.  Double-click on the waterfall at 3196 Hz and the program will decode a JT9 message from IZ0MIT:</w:t>
+        <w:t xml:space="preserve">Frequency text box.  Double-click on the waterfall at 3196 </w:t>
+      </w:r>
+      <w:r>
+        <w:rPr>
+          <w:rFonts w:eastAsia="Times New Roman"/>
+        </w:rPr>
+        <w:t xml:space="preserve">  </w:t>
+      </w:r>
+      <w:r>
+        <w:rPr>
+          <w:rFonts w:eastAsia="Times New Roman"/>
+        </w:rPr>
+        <w:t>Hz and the program will decode a JT9 message from IZ0MIT:</w:t>
       </w:r>
     </w:p>
     <w:p>
@@ -5825,11 +5937,8 @@
     </w:p>
     <w:p>
       <w:pPr>
-        <w:numPr>
-          <w:ilvl w:val="0"/>
-          <w:numId w:val="10"/>
-        </w:numPr>
         <w:spacing w:after="120" w:afterAutospacing="0"/>
+        <w:ind w:left="360"/>
         <w:rPr>
           <w:rFonts w:eastAsia="Times New Roman"/>
         </w:rPr>
@@ -5854,9 +5963,22 @@
         <w:rPr>
           <w:rFonts w:eastAsia="Times New Roman"/>
         </w:rPr>
-        <w:t xml:space="preserve"> mode automatically switches to that of the decoded signal, and Rx and </w:t>
+        <w:t xml:space="preserve"> mode automatically switches </w:t>
+      </w:r>
+      <w:r>
+        <w:rPr>
+          <w:rFonts w:eastAsia="Times New Roman"/>
+        </w:rPr>
+        <w:t>to that of the decoded signal.  The</w:t>
+      </w:r>
+      <w:r>
+        <w:rPr>
+          <w:rFonts w:eastAsia="Times New Roman"/>
+        </w:rPr>
+        <w:t xml:space="preserve"> Rx and </w:t>
       </w:r>
       <w:proofErr w:type="spellStart"/>
+      <w:proofErr w:type="gramStart"/>
       <w:r>
         <w:rPr>
           <w:rFonts w:eastAsia="Times New Roman"/>
@@ -5864,6 +5986,7 @@
         <w:t>Tx</w:t>
       </w:r>
       <w:proofErr w:type="spellEnd"/>
+      <w:proofErr w:type="gramEnd"/>
       <w:r>
         <w:rPr>
           <w:rFonts w:eastAsia="Times New Roman"/>
@@ -6084,7 +6207,10 @@
         <w:t xml:space="preserve">ou can immediately see </w:t>
       </w:r>
       <w:r>
-        <w:t>that these data were recorded with a much narrower Rx bandwidth</w:t>
+        <w:t>that this data was</w:t>
+      </w:r>
+      <w:r>
+        <w:t xml:space="preserve"> recorded with a much narrower Rx bandwidth</w:t>
       </w:r>
       <w:r>
         <w:t xml:space="preserve">, </w:t>
@@ -6113,7 +6239,7 @@
         <w:t xml:space="preserve">ou will necessarily </w:t>
       </w:r>
       <w:r>
-        <w:t xml:space="preserve">acquire </w:t>
+        <w:t xml:space="preserve">be using </w:t>
       </w:r>
       <w:r>
         <w:t>data similar to</w:t>
@@ -6145,7 +6271,13 @@
       </w:r>
       <w:proofErr w:type="gramEnd"/>
       <w:r>
-        <w:t xml:space="preserve"> 0 to 2800 Hz.  The signals in this file are all JT9 signals</w:t>
+        <w:t xml:space="preserve"> 0 to 2800 Hz.  </w:t>
+      </w:r>
+      <w:r>
+        <w:t xml:space="preserve">(Re-open the file after any change of Bins/Pixel or Wide Graph width, to refresh the waterfall.)  </w:t>
+      </w:r>
+      <w:r>
+        <w:t>The signals in this file are all JT9 signals</w:t>
       </w:r>
       <w:r>
         <w:t>.</w:t>
@@ -6160,6 +6292,9 @@
         <w:t xml:space="preserve">o decode </w:t>
       </w:r>
       <w:r>
+        <w:t xml:space="preserve">them </w:t>
+      </w:r>
+      <w:r>
         <w:t xml:space="preserve">in </w:t>
       </w:r>
       <w:r>
@@ -6172,7 +6307,7 @@
         <w:t xml:space="preserve"> mode </w:t>
       </w:r>
       <w:r>
-        <w:t xml:space="preserve">them you’ll need to move the </w:t>
+        <w:t xml:space="preserve">you’ll need to move the </w:t>
       </w:r>
       <w:r>
         <w:rPr>
@@ -6295,6 +6430,64 @@
     </w:p>
     <w:p>
       <w:pPr>
+        <w:ind w:left="-720"/>
+      </w:pPr>
+      <w:r>
+        <w:rPr>
+          <w:noProof/>
+        </w:rPr>
+        <w:drawing>
+          <wp:inline distT="0" distB="0" distL="0" distR="0">
+            <wp:extent cx="6867144" cy="2569464"/>
+            <wp:effectExtent l="0" t="0" r="0" b="0"/>
+            <wp:docPr id="1" name="Picture 1"/>
+            <wp:cNvGraphicFramePr>
+              <a:graphicFrameLocks xmlns:a="http://schemas.openxmlformats.org/drawingml/2006/main" noChangeAspect="1"/>
+            </wp:cNvGraphicFramePr>
+            <a:graphic xmlns:a="http://schemas.openxmlformats.org/drawingml/2006/main">
+              <a:graphicData uri="http://schemas.openxmlformats.org/drawingml/2006/picture">
+                <pic:pic xmlns:pic="http://schemas.openxmlformats.org/drawingml/2006/picture">
+                  <pic:nvPicPr>
+                    <pic:cNvPr id="0" name="Picture 1"/>
+                    <pic:cNvPicPr>
+                      <a:picLocks noChangeAspect="1" noChangeArrowheads="1"/>
+                    </pic:cNvPicPr>
+                  </pic:nvPicPr>
+                  <pic:blipFill>
+                    <a:blip r:embed="rId18">
+                      <a:extLst>
+                        <a:ext uri="{28A0092B-C50C-407E-A947-70E740481C1C}">
+                          <a14:useLocalDpi xmlns:a14="http://schemas.microsoft.com/office/drawing/2010/main" val="0"/>
+                        </a:ext>
+                      </a:extLst>
+                    </a:blip>
+                    <a:srcRect/>
+                    <a:stretch>
+                      <a:fillRect/>
+                    </a:stretch>
+                  </pic:blipFill>
+                  <pic:spPr bwMode="auto">
+                    <a:xfrm>
+                      <a:off x="0" y="0"/>
+                      <a:ext cx="6867144" cy="2569464"/>
+                    </a:xfrm>
+                    <a:prstGeom prst="rect">
+                      <a:avLst/>
+                    </a:prstGeom>
+                    <a:noFill/>
+                    <a:ln>
+                      <a:noFill/>
+                    </a:ln>
+                  </pic:spPr>
+                </pic:pic>
+              </a:graphicData>
+            </a:graphic>
+          </wp:inline>
+        </w:drawing>
+      </w:r>
+    </w:p>
+    <w:p>
+      <w:pPr>
         <w:numPr>
           <w:ilvl w:val="0"/>
           <w:numId w:val="10"/>
@@ -6399,7 +6592,19 @@
         <w:rPr>
           <w:rFonts w:eastAsia="Times New Roman"/>
         </w:rPr>
-        <w:t xml:space="preserve">he overall dynamic range will be best with the slider </w:t>
+        <w:t>he overall dynamic range will be best wi</w:t>
+      </w:r>
+      <w:r>
+        <w:rPr>
+          <w:rFonts w:eastAsia="Times New Roman"/>
+        </w:rPr>
+        <w:t>th this</w:t>
+      </w:r>
+      <w:r>
+        <w:rPr>
+          <w:rFonts w:eastAsia="Times New Roman"/>
+        </w:rPr>
+        <w:t xml:space="preserve"> slider </w:t>
       </w:r>
       <w:r>
         <w:rPr>
@@ -6434,6 +6639,214 @@
       <w:r>
         <w:rPr>
           <w:rFonts w:eastAsia="Times New Roman"/>
+          <w:b/>
+        </w:rPr>
+        <w:t>Frequency Setting:</w:t>
+      </w:r>
+      <w:r>
+        <w:rPr>
+          <w:rFonts w:eastAsia="Times New Roman"/>
+        </w:rPr>
+        <w:t xml:space="preserve">  </w:t>
+      </w:r>
+      <w:r>
+        <w:t xml:space="preserve">To take advantage of the wideband, dual-mode capability of </w:t>
+      </w:r>
+      <w:r>
+        <w:rPr>
+          <w:i/>
+        </w:rPr>
+        <w:t>WSJT-X</w:t>
+      </w:r>
+      <w:r>
+        <w:t xml:space="preserve"> v1.1, </w:t>
+      </w:r>
+      <w:r>
+        <w:t>you’ll need a receiver</w:t>
+      </w:r>
+      <w:r>
+        <w:t xml:space="preserve"> bandwidth </w:t>
+      </w:r>
+      <w:r>
+        <w:t xml:space="preserve">of </w:t>
+      </w:r>
+      <w:r>
+        <w:t xml:space="preserve">at least 4 kHz (USB mode, of course).   </w:t>
+      </w:r>
+      <w:r>
+        <w:t>For example, o</w:t>
+      </w:r>
+      <w:r>
+        <w:t xml:space="preserve">n </w:t>
+      </w:r>
+      <w:r>
+        <w:t xml:space="preserve">a Kenwood </w:t>
+      </w:r>
+      <w:r>
+        <w:t xml:space="preserve">TS-2000 I set </w:t>
+      </w:r>
+      <w:r>
+        <w:rPr>
+          <w:b/>
+        </w:rPr>
+        <w:t>Low Cut</w:t>
+      </w:r>
+      <w:r>
+        <w:t xml:space="preserve"> to 200 and </w:t>
+      </w:r>
+      <w:r>
+        <w:rPr>
+          <w:b/>
+        </w:rPr>
+        <w:t>High Cut</w:t>
+      </w:r>
+      <w:r>
+        <w:t xml:space="preserve"> </w:t>
+      </w:r>
+      <w:r>
+        <w:lastRenderedPageBreak/>
+        <w:t xml:space="preserve">to 5000 Hz.  Note that most SSB transceivers </w:t>
+      </w:r>
+      <w:r>
+        <w:t xml:space="preserve">have a fixed filter in the </w:t>
+      </w:r>
+      <w:proofErr w:type="spellStart"/>
+      <w:proofErr w:type="gramStart"/>
+      <w:r>
+        <w:t>Tx</w:t>
+      </w:r>
+      <w:proofErr w:type="spellEnd"/>
+      <w:proofErr w:type="gramEnd"/>
+      <w:r>
+        <w:t xml:space="preserve"> side that </w:t>
+      </w:r>
+      <w:r>
+        <w:t>will not pass audio frequencies higher than about 2700 Hz</w:t>
+      </w:r>
+      <w:r>
+        <w:t xml:space="preserve">.  </w:t>
+      </w:r>
+      <w:r>
+        <w:rPr>
+          <w:i/>
+        </w:rPr>
+        <w:t>WSJT-X</w:t>
+      </w:r>
+      <w:r>
+        <w:t xml:space="preserve"> v1.1 takes care of this by using </w:t>
+      </w:r>
+      <w:r>
+        <w:rPr>
+          <w:b/>
+        </w:rPr>
+        <w:t xml:space="preserve">Split </w:t>
+      </w:r>
+      <w:r>
+        <w:t>mode</w:t>
+      </w:r>
+      <w:r>
+        <w:t>, receiving with VFO A and transmitting with VFO B</w:t>
+      </w:r>
+      <w:r>
+        <w:t xml:space="preserve">.  The </w:t>
+      </w:r>
+      <w:proofErr w:type="spellStart"/>
+      <w:proofErr w:type="gramStart"/>
+      <w:r>
+        <w:t>Tx</w:t>
+      </w:r>
+      <w:proofErr w:type="spellEnd"/>
+      <w:proofErr w:type="gramEnd"/>
+      <w:r>
+        <w:t xml:space="preserve"> dial frequency (VFO B) is offset in 1000 Hz steps, and the generated audio frequency </w:t>
+      </w:r>
+      <w:r>
+        <w:t xml:space="preserve">is </w:t>
+      </w:r>
+      <w:r>
+        <w:t xml:space="preserve">adjusted so that it always falls in the range 1000 – 2000 Hz.  With CAT enabled and your transceiver set to </w:t>
+      </w:r>
+      <w:r>
+        <w:rPr>
+          <w:b/>
+        </w:rPr>
+        <w:t xml:space="preserve">Split </w:t>
+      </w:r>
+      <w:r>
+        <w:t>mode, frequency control will be handled automatically</w:t>
+      </w:r>
+      <w:r>
+        <w:t>.</w:t>
+      </w:r>
+      <w:bookmarkStart w:id="4" w:name="_GoBack"/>
+      <w:bookmarkEnd w:id="4"/>
+    </w:p>
+    <w:p>
+      <w:pPr>
+        <w:numPr>
+          <w:ilvl w:val="0"/>
+          <w:numId w:val="10"/>
+        </w:numPr>
+        <w:spacing w:after="120" w:afterAutospacing="0"/>
+        <w:rPr>
+          <w:rFonts w:eastAsia="Times New Roman"/>
+        </w:rPr>
+      </w:pPr>
+      <w:r>
+        <w:rPr>
+          <w:rFonts w:eastAsia="Times New Roman"/>
+          <w:b/>
+        </w:rPr>
+        <w:t xml:space="preserve"> </w:t>
+      </w:r>
+      <w:r>
+        <w:rPr>
+          <w:rFonts w:eastAsia="Times New Roman"/>
+        </w:rPr>
+        <w:t xml:space="preserve">If </w:t>
+      </w:r>
+      <w:r>
+        <w:t xml:space="preserve">you have only a standard SSB filter on the Rx side you won’t be able to use more than about 2.7 kHz bandwidth.  You can still have all of the JT9 sub-band and part of the JT65 sub-band available, however.  On 20m, say, set dial frequency (VFO A) to 14.0774 and the </w:t>
+      </w:r>
+      <w:r>
+        <w:rPr>
+          <w:b/>
+        </w:rPr>
+        <w:t>JT9 | JT65</w:t>
+      </w:r>
+      <w:r>
+        <w:rPr>
+          <w:b/>
+        </w:rPr>
+        <w:t xml:space="preserve"> </w:t>
+      </w:r>
+      <w:r>
+        <w:t xml:space="preserve">dividing line at 1600 Hz.  JT9 signals in their conventional sub-band will then appear at 1600 – 2600 Hz, while JT65 signals </w:t>
+      </w:r>
+      <w:r>
+        <w:t xml:space="preserve">will be </w:t>
+      </w:r>
+      <w:r>
+        <w:t>below 1000 Hz.  Of course, you might prefer to concentrate on one mode at a time, setting your dial frequency to (say) 14.076 for JT65 and 14.078 for JT9.</w:t>
+      </w:r>
+      <w:r>
+        <w:t xml:space="preserve">  In general, present conventions have the nominal JT9 dial frequency 2 kHz higher than the JT65 dial frequency.</w:t>
+      </w:r>
+    </w:p>
+    <w:p>
+      <w:pPr>
+        <w:numPr>
+          <w:ilvl w:val="0"/>
+          <w:numId w:val="10"/>
+        </w:numPr>
+        <w:spacing w:after="120" w:afterAutospacing="0"/>
+        <w:rPr>
+          <w:rFonts w:eastAsia="Times New Roman"/>
+        </w:rPr>
+      </w:pPr>
+      <w:r>
+        <w:rPr>
+          <w:rFonts w:eastAsia="Times New Roman"/>
         </w:rPr>
         <w:t xml:space="preserve">You should now be ready to make QSOs </w:t>
       </w:r>
@@ -6537,12 +6950,7 @@
         <w:t>follow standard operati</w:t>
       </w:r>
       <w:r>
-        <w:t xml:space="preserve">ng practices.  </w:t>
-      </w:r>
-    </w:p>
-    <w:p>
-      <w:r>
-        <w:t>T</w:t>
+        <w:t>ng practices.  T</w:t>
       </w:r>
       <w:r>
         <w:t xml:space="preserve">he recommended </w:t>
@@ -6855,7 +7263,7 @@
         <w:t xml:space="preserve">followed by the transmitting station’s </w:t>
       </w:r>
       <w:r>
-        <w:t>grid locator, a signal report, or the acknowledgement “RRR” or sign-off “</w:t>
+        <w:t>grid locator, a signal report, or the acknowledgement “RRR” or “</w:t>
       </w:r>
       <w:r>
         <w:t xml:space="preserve">73”.  </w:t>
@@ -6897,16 +7305,30 @@
         <w:t>the standard refe</w:t>
       </w:r>
       <w:r>
-        <w:t xml:space="preserve">rence noise bandwidth 2500 Hz; they must lie in the range –50 to +49 dB.  </w:t>
-      </w:r>
-      <w:r>
-        <w:t xml:space="preserve">Thus, in example message #2 </w:t>
-      </w:r>
-      <w:r>
-        <w:t xml:space="preserve">above </w:t>
-      </w:r>
-      <w:r>
-        <w:t xml:space="preserve">K1ABC is telling G0XYZ that his signal is 19 dB </w:t>
+        <w:t>rence noise bandwidth 2500 Hz.</w:t>
+      </w:r>
+      <w:r>
+        <w:t xml:space="preserve"> </w:t>
+      </w:r>
+      <w:r>
+        <w:t xml:space="preserve">For JT65 </w:t>
+      </w:r>
+      <w:r>
+        <w:t xml:space="preserve">they must lie in the </w:t>
+      </w:r>
+      <w:r>
+        <w:t xml:space="preserve">range –30 to –1 dB; JT9 supports the extended </w:t>
+      </w:r>
+      <w:r>
+        <w:t xml:space="preserve">range –50 to +49 dB.  </w:t>
+      </w:r>
+    </w:p>
+    <w:p>
+      <w:r>
+        <w:t>In example message #3</w:t>
+      </w:r>
+      <w:r>
+        <w:t xml:space="preserve"> K1ABC is telling G0XYZ that his signal is 19 dB </w:t>
       </w:r>
       <w:r>
         <w:t xml:space="preserve">below </w:t>
@@ -6921,7 +7343,10 @@
         <w:t>2500 Hz.  I</w:t>
       </w:r>
       <w:r>
-        <w:t>n message #3 G0XYZ acknowledges receipt of that report and responds with a –22 dB signal report.  For operators</w:t>
+        <w:t>n message #4</w:t>
+      </w:r>
+      <w:r>
+        <w:t xml:space="preserve"> G0XYZ acknowledges receipt of that report and responds with a –22 dB signal report.  For operators</w:t>
       </w:r>
       <w:r>
         <w:t xml:space="preserve"> with good hearing</w:t>
@@ -6939,20 +7364,50 @@
         <w:t>visible on the waterfall down t</w:t>
       </w:r>
       <w:r>
-        <w:t>o about –26 dB, and the JT9 dec</w:t>
-      </w:r>
-      <w:r>
-        <w:t xml:space="preserve">oder </w:t>
-      </w:r>
-      <w:r>
-        <w:t xml:space="preserve">also </w:t>
-      </w:r>
-      <w:r>
-        <w:t>begins to fail at about this</w:t>
-      </w:r>
-      <w:r>
-        <w:t xml:space="preserve"> limit.</w:t>
-      </w:r>
+        <w:t xml:space="preserve">o about –26 </w:t>
+      </w:r>
+      <w:proofErr w:type="spellStart"/>
+      <w:r>
+        <w:t>dB.</w:t>
+      </w:r>
+      <w:proofErr w:type="spellEnd"/>
+      <w:r>
+        <w:t xml:space="preserve">  </w:t>
+      </w:r>
+      <w:r>
+        <w:t xml:space="preserve"> </w:t>
+      </w:r>
+      <w:r>
+        <w:t>T</w:t>
+      </w:r>
+      <w:r>
+        <w:t xml:space="preserve">he </w:t>
+      </w:r>
+      <w:r>
+        <w:t xml:space="preserve">JT65 decoder begins to fail at around –24 dB, </w:t>
+      </w:r>
+      <w:r>
+        <w:t>JT9</w:t>
+      </w:r>
+      <w:r>
+        <w:t xml:space="preserve"> </w:t>
+      </w:r>
+      <w:proofErr w:type="gramStart"/>
+      <w:r>
+        <w:t>around  –</w:t>
+      </w:r>
+      <w:proofErr w:type="gramEnd"/>
+      <w:r>
+        <w:t xml:space="preserve">26 </w:t>
+      </w:r>
+      <w:proofErr w:type="spellStart"/>
+      <w:r>
+        <w:t>dB</w:t>
+      </w:r>
+      <w:r>
+        <w:t>.</w:t>
+      </w:r>
+      <w:proofErr w:type="spellEnd"/>
     </w:p>
     <w:p>
       <w:pPr>
@@ -6967,7 +7422,13 @@
         <w:t xml:space="preserve">or “5W VERT 73 GL” </w:t>
       </w:r>
       <w:r>
-        <w:t>can be transmitted, up to a maximum of 13 characters.  U</w:t>
+        <w:t>can be</w:t>
+      </w:r>
+      <w:r>
+        <w:t xml:space="preserve"> sent </w:t>
+      </w:r>
+      <w:r>
+        <w:t>up to a maximum of 13 characters.  U</w:t>
       </w:r>
       <w:r>
         <w:t xml:space="preserve">sers </w:t>
@@ -7017,7 +7478,19 @@
         <w:rPr>
           <w:rFonts w:eastAsia="Times New Roman"/>
         </w:rPr>
-        <w:t>JT9 is not a mode suitable for extensive conversations or rag-chewing</w:t>
+        <w:t xml:space="preserve">JT9 </w:t>
+      </w:r>
+      <w:r>
+        <w:rPr>
+          <w:rFonts w:eastAsia="Times New Roman"/>
+        </w:rPr>
+        <w:t xml:space="preserve">and JT65 are </w:t>
+      </w:r>
+      <w:r>
+        <w:rPr>
+          <w:rFonts w:eastAsia="Times New Roman"/>
+        </w:rPr>
+        <w:t>not suitable for extensive conversations or rag-chewing</w:t>
       </w:r>
       <w:r>
         <w:rPr>
@@ -7027,11 +7500,6 @@
       </w:r>
     </w:p>
     <w:p>
-      <w:pPr>
-        <w:rPr>
-          <w:rFonts w:eastAsia="Times New Roman"/>
-        </w:rPr>
-      </w:pPr>
       <w:r>
         <w:t xml:space="preserve">Compound </w:t>
       </w:r>
@@ -7096,10 +7564,7 @@
       </w:r>
       <w:r>
         <w:br/>
-      </w:r>
-      <w:r>
-        <w:br/>
-        <w:t xml:space="preserve">  </w:t>
+        <w:t xml:space="preserve"> </w:t>
       </w:r>
       <w:r>
         <w:tab/>
@@ -7203,6 +7668,296 @@
       <w:r>
         <w:t>generates messages in these forms automatically, as required.</w:t>
       </w:r>
+      <w:r>
+        <w:t xml:space="preserve">  A QSO between two stations using compound </w:t>
+      </w:r>
+      <w:proofErr w:type="spellStart"/>
+      <w:r>
+        <w:t>callsigns</w:t>
+      </w:r>
+      <w:proofErr w:type="spellEnd"/>
+      <w:r>
+        <w:t xml:space="preserve"> might look like this:</w:t>
+      </w:r>
+    </w:p>
+    <w:p>
+      <w:pPr>
+        <w:pStyle w:val="PlainText"/>
+        <w:spacing w:before="0" w:beforeAutospacing="0" w:afterAutospacing="0"/>
+        <w:ind w:left="720" w:right="29"/>
+        <w:rPr>
+          <w:rFonts w:ascii="Arial" w:hAnsi="Arial" w:cs="Arial"/>
+          <w:sz w:val="24"/>
+        </w:rPr>
+      </w:pPr>
+      <w:r>
+        <w:rPr>
+          <w:rFonts w:ascii="Arial" w:hAnsi="Arial" w:cs="Arial"/>
+          <w:sz w:val="24"/>
+        </w:rPr>
+        <w:t>1.</w:t>
+      </w:r>
+      <w:r>
+        <w:rPr>
+          <w:rFonts w:ascii="Arial" w:hAnsi="Arial" w:cs="Arial"/>
+          <w:sz w:val="24"/>
+        </w:rPr>
+        <w:tab/>
+        <w:t>CQ KP4/K1ABC FK68</w:t>
+      </w:r>
+    </w:p>
+    <w:p>
+      <w:pPr>
+        <w:pStyle w:val="PlainText"/>
+        <w:spacing w:before="0" w:beforeAutospacing="0" w:afterAutospacing="0"/>
+        <w:ind w:left="720" w:right="29"/>
+        <w:rPr>
+          <w:rFonts w:ascii="Arial" w:hAnsi="Arial" w:cs="Arial"/>
+          <w:sz w:val="24"/>
+        </w:rPr>
+      </w:pPr>
+      <w:r>
+        <w:rPr>
+          <w:rFonts w:ascii="Arial" w:hAnsi="Arial" w:cs="Arial"/>
+          <w:sz w:val="24"/>
+        </w:rPr>
+        <w:t>2.</w:t>
+      </w:r>
+      <w:r>
+        <w:rPr>
+          <w:rFonts w:ascii="Arial" w:hAnsi="Arial" w:cs="Arial"/>
+          <w:sz w:val="24"/>
+        </w:rPr>
+        <w:tab/>
+      </w:r>
+      <w:r>
+        <w:rPr>
+          <w:rFonts w:ascii="Arial" w:hAnsi="Arial" w:cs="Arial"/>
+          <w:sz w:val="24"/>
+        </w:rPr>
+        <w:tab/>
+      </w:r>
+      <w:r>
+        <w:rPr>
+          <w:rFonts w:ascii="Arial" w:hAnsi="Arial" w:cs="Arial"/>
+          <w:sz w:val="24"/>
+        </w:rPr>
+        <w:tab/>
+      </w:r>
+      <w:r>
+        <w:rPr>
+          <w:rFonts w:ascii="Arial" w:hAnsi="Arial" w:cs="Arial"/>
+          <w:sz w:val="24"/>
+        </w:rPr>
+        <w:tab/>
+      </w:r>
+      <w:r>
+        <w:rPr>
+          <w:rFonts w:ascii="Arial" w:hAnsi="Arial" w:cs="Arial"/>
+          <w:sz w:val="24"/>
+        </w:rPr>
+        <w:tab/>
+        <w:t>DE G0XYZ/P IO91</w:t>
+      </w:r>
+    </w:p>
+    <w:p>
+      <w:pPr>
+        <w:pStyle w:val="PlainText"/>
+        <w:spacing w:before="0" w:beforeAutospacing="0" w:afterAutospacing="0"/>
+        <w:ind w:left="720" w:right="29"/>
+        <w:rPr>
+          <w:rFonts w:ascii="Arial" w:hAnsi="Arial" w:cs="Arial"/>
+          <w:sz w:val="24"/>
+        </w:rPr>
+      </w:pPr>
+      <w:r>
+        <w:rPr>
+          <w:rFonts w:ascii="Arial" w:hAnsi="Arial" w:cs="Arial"/>
+          <w:sz w:val="24"/>
+        </w:rPr>
+        <w:t>3.</w:t>
+      </w:r>
+      <w:r>
+        <w:rPr>
+          <w:rFonts w:ascii="Arial" w:hAnsi="Arial" w:cs="Arial"/>
+          <w:sz w:val="24"/>
+        </w:rPr>
+        <w:tab/>
+        <w:t xml:space="preserve">G0XYZ </w:t>
+      </w:r>
+      <w:proofErr w:type="gramStart"/>
+      <w:r>
+        <w:rPr>
+          <w:rFonts w:ascii="Arial" w:hAnsi="Arial" w:cs="Arial"/>
+          <w:sz w:val="24"/>
+        </w:rPr>
+        <w:t>K1ABC  –</w:t>
+      </w:r>
+      <w:proofErr w:type="gramEnd"/>
+      <w:r>
+        <w:rPr>
+          <w:rFonts w:ascii="Arial" w:hAnsi="Arial" w:cs="Arial"/>
+          <w:sz w:val="24"/>
+        </w:rPr>
+        <w:t>19</w:t>
+      </w:r>
+    </w:p>
+    <w:p>
+      <w:pPr>
+        <w:pStyle w:val="PlainText"/>
+        <w:spacing w:before="0" w:beforeAutospacing="0" w:afterAutospacing="0"/>
+        <w:ind w:left="720" w:right="29"/>
+        <w:rPr>
+          <w:rFonts w:ascii="Arial" w:hAnsi="Arial" w:cs="Arial"/>
+          <w:sz w:val="24"/>
+        </w:rPr>
+      </w:pPr>
+      <w:r>
+        <w:rPr>
+          <w:rFonts w:ascii="Arial" w:hAnsi="Arial" w:cs="Arial"/>
+          <w:sz w:val="24"/>
+        </w:rPr>
+        <w:t>4.</w:t>
+      </w:r>
+      <w:r>
+        <w:rPr>
+          <w:rFonts w:ascii="Arial" w:hAnsi="Arial" w:cs="Arial"/>
+          <w:sz w:val="24"/>
+        </w:rPr>
+        <w:tab/>
+      </w:r>
+      <w:r>
+        <w:rPr>
+          <w:rFonts w:ascii="Arial" w:hAnsi="Arial" w:cs="Arial"/>
+          <w:sz w:val="24"/>
+        </w:rPr>
+        <w:tab/>
+      </w:r>
+      <w:r>
+        <w:rPr>
+          <w:rFonts w:ascii="Arial" w:hAnsi="Arial" w:cs="Arial"/>
+          <w:sz w:val="24"/>
+        </w:rPr>
+        <w:tab/>
+      </w:r>
+      <w:r>
+        <w:rPr>
+          <w:rFonts w:ascii="Arial" w:hAnsi="Arial" w:cs="Arial"/>
+          <w:sz w:val="24"/>
+        </w:rPr>
+        <w:tab/>
+      </w:r>
+      <w:r>
+        <w:rPr>
+          <w:rFonts w:ascii="Arial" w:hAnsi="Arial" w:cs="Arial"/>
+          <w:sz w:val="24"/>
+        </w:rPr>
+        <w:tab/>
+        <w:t xml:space="preserve">K1ABC </w:t>
+      </w:r>
+      <w:proofErr w:type="gramStart"/>
+      <w:r>
+        <w:rPr>
+          <w:rFonts w:ascii="Arial" w:hAnsi="Arial" w:cs="Arial"/>
+          <w:sz w:val="24"/>
+        </w:rPr>
+        <w:t>G0XYZ  R</w:t>
+      </w:r>
+      <w:proofErr w:type="gramEnd"/>
+      <w:r>
+        <w:rPr>
+          <w:rFonts w:ascii="Arial" w:hAnsi="Arial" w:cs="Arial"/>
+          <w:sz w:val="24"/>
+        </w:rPr>
+        <w:t>–22</w:t>
+      </w:r>
+    </w:p>
+    <w:p>
+      <w:pPr>
+        <w:pStyle w:val="PlainText"/>
+        <w:spacing w:before="0" w:beforeAutospacing="0" w:afterAutospacing="0"/>
+        <w:ind w:left="720" w:right="29"/>
+        <w:rPr>
+          <w:rFonts w:ascii="Arial" w:hAnsi="Arial" w:cs="Arial"/>
+          <w:sz w:val="24"/>
+        </w:rPr>
+      </w:pPr>
+      <w:r>
+        <w:rPr>
+          <w:rFonts w:ascii="Arial" w:hAnsi="Arial" w:cs="Arial"/>
+          <w:sz w:val="24"/>
+        </w:rPr>
+        <w:t>5.</w:t>
+      </w:r>
+      <w:r>
+        <w:rPr>
+          <w:rFonts w:ascii="Arial" w:hAnsi="Arial" w:cs="Arial"/>
+          <w:sz w:val="24"/>
+        </w:rPr>
+        <w:tab/>
+        <w:t>G0XYZ K1ABC RRR</w:t>
+      </w:r>
+    </w:p>
+    <w:p>
+      <w:pPr>
+        <w:pStyle w:val="PlainText"/>
+        <w:spacing w:before="0" w:beforeAutospacing="0" w:afterAutospacing="0"/>
+        <w:ind w:left="720" w:right="29"/>
+        <w:rPr>
+          <w:rFonts w:ascii="Arial" w:hAnsi="Arial" w:cs="Arial"/>
+          <w:sz w:val="24"/>
+        </w:rPr>
+      </w:pPr>
+      <w:r>
+        <w:rPr>
+          <w:rFonts w:ascii="Arial" w:hAnsi="Arial" w:cs="Arial"/>
+          <w:sz w:val="24"/>
+        </w:rPr>
+        <w:t>6.</w:t>
+      </w:r>
+      <w:r>
+        <w:rPr>
+          <w:rFonts w:ascii="Arial" w:hAnsi="Arial" w:cs="Arial"/>
+          <w:sz w:val="24"/>
+        </w:rPr>
+        <w:tab/>
+      </w:r>
+      <w:r>
+        <w:rPr>
+          <w:rFonts w:ascii="Arial" w:hAnsi="Arial" w:cs="Arial"/>
+          <w:sz w:val="24"/>
+        </w:rPr>
+        <w:tab/>
+      </w:r>
+      <w:r>
+        <w:rPr>
+          <w:rFonts w:ascii="Arial" w:hAnsi="Arial" w:cs="Arial"/>
+          <w:sz w:val="24"/>
+        </w:rPr>
+        <w:tab/>
+      </w:r>
+      <w:r>
+        <w:rPr>
+          <w:rFonts w:ascii="Arial" w:hAnsi="Arial" w:cs="Arial"/>
+          <w:sz w:val="24"/>
+        </w:rPr>
+        <w:tab/>
+      </w:r>
+      <w:r>
+        <w:rPr>
+          <w:rFonts w:ascii="Arial" w:hAnsi="Arial" w:cs="Arial"/>
+          <w:sz w:val="24"/>
+        </w:rPr>
+        <w:tab/>
+        <w:t>DE G0XYZ/P</w:t>
+      </w:r>
+      <w:r>
+        <w:rPr>
+          <w:rFonts w:ascii="Arial" w:hAnsi="Arial" w:cs="Arial"/>
+          <w:sz w:val="24"/>
+        </w:rPr>
+        <w:t xml:space="preserve"> 73</w:t>
+      </w:r>
     </w:p>
     <w:p>
       <w:pPr>
@@ -7215,7 +7970,19 @@
         <w:rPr>
           <w:rFonts w:eastAsia="Times New Roman"/>
         </w:rPr>
-        <w:t>Before attempting your first QSO with JT9, be sure to g</w:t>
+        <w:t>Before attempting your first QSO with JT9</w:t>
+      </w:r>
+      <w:r>
+        <w:rPr>
+          <w:rFonts w:eastAsia="Times New Roman"/>
+        </w:rPr>
+        <w:t xml:space="preserve"> or JT65</w:t>
+      </w:r>
+      <w:r>
+        <w:rPr>
+          <w:rFonts w:eastAsia="Times New Roman"/>
+        </w:rPr>
+        <w:t>, be sure to g</w:t>
       </w:r>
       <w:r>
         <w:rPr>
@@ -7334,12 +8101,37 @@
         <w:rPr>
           <w:rFonts w:eastAsia="Times New Roman"/>
         </w:rPr>
-        <w:t>Remember that JT9 generally does not require high power.  QRP is the rule!</w:t>
+        <w:t xml:space="preserve">Remember that JT9 </w:t>
+      </w:r>
+      <w:r>
+        <w:rPr>
+          <w:rFonts w:eastAsia="Times New Roman"/>
+        </w:rPr>
+        <w:t>and JT65 generally do</w:t>
+      </w:r>
+      <w:r>
+        <w:rPr>
+          <w:rFonts w:eastAsia="Times New Roman"/>
+        </w:rPr>
+        <w:t xml:space="preserve"> not require high power.  </w:t>
+      </w:r>
+      <w:r>
+        <w:rPr>
+          <w:rFonts w:eastAsia="Times New Roman"/>
+        </w:rPr>
+        <w:t xml:space="preserve">In most propagation conditions, </w:t>
+      </w:r>
+      <w:r>
+        <w:rPr>
+          <w:rFonts w:eastAsia="Times New Roman"/>
+        </w:rPr>
+        <w:t>QRP is the rule!</w:t>
       </w:r>
     </w:p>
     <w:p>
       <w:pPr>
         <w:pStyle w:val="Heading1"/>
+        <w:spacing w:before="100" w:after="100"/>
       </w:pPr>
       <w:bookmarkStart w:id="6" w:name="_Toc360603422"/>
       <w:r>
@@ -7387,7 +8179,7 @@
                     </pic:cNvPicPr>
                   </pic:nvPicPr>
                   <pic:blipFill>
-                    <a:blip r:embed="rId18" cstate="print"/>
+                    <a:blip r:embed="rId19" cstate="print"/>
                     <a:srcRect/>
                     <a:stretch>
                       <a:fillRect/>
@@ -7424,10 +8216,24 @@
         <w:t xml:space="preserve">FFT Bins/Pixel </w:t>
       </w:r>
       <w:r>
-        <w:t>gives you control over the displayed frequency resolution.  Set this value to 1 for the highest possible resolution</w:t>
-      </w:r>
-      <w:r>
-        <w:t xml:space="preserve">, or to higher values to </w:t>
+        <w:t>control</w:t>
+      </w:r>
+      <w:r>
+        <w:t>s</w:t>
+      </w:r>
+      <w:r>
+        <w:t xml:space="preserve"> the displayed frequency resolution.  Set to 1 for the highest possible </w:t>
+      </w:r>
+      <w:proofErr w:type="gramStart"/>
+      <w:r>
+        <w:t>resolution</w:t>
+      </w:r>
+      <w:r>
+        <w:t>,</w:t>
+      </w:r>
+      <w:proofErr w:type="gramEnd"/>
+      <w:r>
+        <w:t xml:space="preserve"> or to higher values to </w:t>
       </w:r>
       <w:r>
         <w:t xml:space="preserve">compress </w:t>
@@ -7496,7 +8302,10 @@
         <w:t xml:space="preserve"> control </w:t>
       </w:r>
       <w:r>
-        <w:t>the amplitude scale</w:t>
+        <w:t xml:space="preserve">the </w:t>
+      </w:r>
+      <w:r>
+        <w:t>scaling</w:t>
       </w:r>
       <w:r>
         <w:t xml:space="preserve"> and </w:t>
@@ -7531,14 +8340,24 @@
         <w:t>Slope</w:t>
       </w:r>
       <w:r>
-        <w:t xml:space="preserve"> lets you make first-order corrections for a not-flat spectral response of your receiver.</w:t>
-      </w:r>
-    </w:p>
-    <w:p>
-      <w:r>
-        <w:rPr>
-          <w:b/>
-        </w:rPr>
+        <w:t xml:space="preserve"> lets you make first-order corrections for</w:t>
+      </w:r>
+      <w:r>
+        <w:t xml:space="preserve"> a receiver</w:t>
+      </w:r>
+      <w:r>
+        <w:t xml:space="preserve"> spectral response </w:t>
+      </w:r>
+      <w:r>
+        <w:t>that is not flat.</w:t>
+      </w:r>
+    </w:p>
+    <w:p>
+      <w:r>
+        <w:rPr>
+          <w:b/>
+        </w:rPr>
+        <w:lastRenderedPageBreak/>
         <w:t xml:space="preserve">JT65 </w:t>
       </w:r>
       <w:proofErr w:type="spellStart"/>
@@ -7565,7 +8384,25 @@
         <w:t xml:space="preserve"> the </w:t>
       </w:r>
       <w:r>
-        <w:t>dividing point (</w:t>
+        <w:t xml:space="preserve">dividing point </w:t>
+      </w:r>
+      <w:r>
+        <w:t>for wideband decoding of JT65 and JT9 signals</w:t>
+      </w:r>
+      <w:r>
+        <w:t xml:space="preserve"> in </w:t>
+      </w:r>
+      <w:r>
+        <w:rPr>
+          <w:b/>
+        </w:rPr>
+        <w:t>JT9+JT65</w:t>
+      </w:r>
+      <w:r>
+        <w:t xml:space="preserve"> mode</w:t>
+      </w:r>
+      <w:r>
+        <w:t xml:space="preserve">.  The decoder looks for JT65 signals below </w:t>
       </w:r>
       <w:proofErr w:type="spellStart"/>
       <w:r>
@@ -7573,13 +8410,13 @@
       </w:r>
       <w:proofErr w:type="spellEnd"/>
       <w:r>
-        <w:t xml:space="preserve"> is a frequency in Hz) for wideband decoding of JT65 and JT9 signals.  The decoder looks for JT65 signals below this frequency and JT9 signals above.</w:t>
-      </w:r>
-    </w:p>
-    <w:p>
-      <w:r>
-        <w:t xml:space="preserve">The </w:t>
-      </w:r>
+        <w:t xml:space="preserve"> Hz </w:t>
+      </w:r>
+      <w:r>
+        <w:t>and JT9 signals above.</w:t>
+      </w:r>
+    </w:p>
+    <w:p>
       <w:r>
         <w:rPr>
           <w:b/>
@@ -7635,7 +8472,13 @@
         <w:t>JT9 Sync</w:t>
       </w:r>
       <w:r>
-        <w:t xml:space="preserve"> drop-down list offers three possibilities for graphical display in the bottom one-third of the Wide Graph window.  </w:t>
+        <w:t xml:space="preserve"> </w:t>
+      </w:r>
+      <w:r>
+        <w:t xml:space="preserve">controls the </w:t>
+      </w:r>
+      <w:r>
+        <w:t xml:space="preserve">graphical display in the bottom one-third of the Wide Graph window.  </w:t>
       </w:r>
       <w:r>
         <w:rPr>
@@ -7644,16 +8487,15 @@
         <w:t>Current</w:t>
       </w:r>
       <w:r>
-        <w:t xml:space="preserve"> is the </w:t>
-      </w:r>
-      <w:r>
-        <w:lastRenderedPageBreak/>
-        <w:t xml:space="preserve">average spectrum over the </w:t>
+        <w:t xml:space="preserve"> is the average spectrum over the </w:t>
       </w:r>
       <w:r>
         <w:t xml:space="preserve">most recent </w:t>
       </w:r>
       <w:r>
+        <w:t xml:space="preserve">      </w:t>
+      </w:r>
+      <w:r>
         <w:rPr>
           <w:b/>
         </w:rPr>
@@ -7688,24 +8530,6 @@
       <w:r>
         <w:t xml:space="preserve">the average spectrum since the start of the current Rx sequence.  </w:t>
       </w:r>
-      <w:r>
-        <w:rPr>
-          <w:b/>
-        </w:rPr>
-        <w:t>JT9 Sync</w:t>
-      </w:r>
-      <w:r>
-        <w:t xml:space="preserve"> displays the program’s tentative estimate of whether a JT9 signal is present at each frequency.  (See the discussion under </w:t>
-      </w:r>
-      <w:r>
-        <w:rPr>
-          <w:b/>
-        </w:rPr>
-        <w:t>Receiving</w:t>
-      </w:r>
-      <w:r>
-        <w:t xml:space="preserve"> on page 19 for more details.)</w:t>
-      </w:r>
     </w:p>
     <w:p>
       <w:r>
@@ -7735,13 +8559,13 @@
         <w:t xml:space="preserve">, controls on the Wide Graph window affect only the </w:t>
       </w:r>
       <w:r>
-        <w:t xml:space="preserve">graphical displays.  </w:t>
-      </w:r>
-      <w:r>
-        <w:t>The</w:t>
-      </w:r>
-      <w:r>
-        <w:t>y have no effect on the decoder</w:t>
+        <w:t>graphical displays — t</w:t>
+      </w:r>
+      <w:r>
+        <w:t>he</w:t>
+      </w:r>
+      <w:r>
+        <w:t>y have no effect on the decoding process</w:t>
       </w:r>
       <w:r>
         <w:t>.</w:t>
@@ -7799,7 +8623,7 @@
                     </pic:cNvPicPr>
                   </pic:nvPicPr>
                   <pic:blipFill>
-                    <a:blip r:embed="rId19" cstate="print">
+                    <a:blip r:embed="rId20" cstate="print">
                       <a:extLst>
                         <a:ext uri="{28A0092B-C50C-407E-A947-70E740481C1C}">
                           <a14:useLocalDpi xmlns:a14="http://schemas.microsoft.com/office/drawing/2010/main" val="0"/>
@@ -7863,7 +8687,10 @@
         <w:t>Setup</w:t>
       </w:r>
       <w:r>
-        <w:t xml:space="preserve"> menu (see below), the program will pop up the confirmation screen automatically when you send a “73” or free-text message.</w:t>
+        <w:t xml:space="preserve"> menu</w:t>
+      </w:r>
+      <w:r>
+        <w:t>, the program will pop up the confirmation screen automatically when you send a “73” or free-text message.</w:t>
       </w:r>
     </w:p>
     <w:p>
@@ -7892,7 +8719,7 @@
                     </pic:cNvPicPr>
                   </pic:nvPicPr>
                   <pic:blipFill>
-                    <a:blip r:embed="rId20" cstate="print"/>
+                    <a:blip r:embed="rId21" cstate="print"/>
                     <a:srcRect/>
                     <a:stretch>
                       <a:fillRect/>
@@ -7937,6 +8764,7 @@
         <w:rPr>
           <w:b/>
         </w:rPr>
+        <w:lastRenderedPageBreak/>
         <w:t>Monitor</w:t>
       </w:r>
       <w:r>
@@ -7951,20 +8779,28 @@
         <w:rPr>
           <w:b/>
         </w:rPr>
-        <w:lastRenderedPageBreak/>
         <w:t>Decode</w:t>
       </w:r>
       <w:r>
         <w:t xml:space="preserve"> tells the program to repeat</w:t>
       </w:r>
       <w:r>
-        <w:t xml:space="preserve"> the decoding procedure at the QSO frequency </w:t>
-      </w:r>
-      <w:r>
-        <w:t>(green marker on waterfall), using the most recently ac</w:t>
-      </w:r>
-      <w:r>
-        <w:t>quired sequence</w:t>
+        <w:t xml:space="preserve"> t</w:t>
+      </w:r>
+      <w:r>
+        <w:t>he decoding procedure at the Rx</w:t>
+      </w:r>
+      <w:r>
+        <w:t xml:space="preserve"> frequency </w:t>
+      </w:r>
+      <w:r>
+        <w:t>(green marker on waterf</w:t>
+      </w:r>
+      <w:r>
+        <w:t>all), using the most recently completed</w:t>
+      </w:r>
+      <w:r>
+        <w:t xml:space="preserve"> sequence</w:t>
       </w:r>
       <w:r>
         <w:t xml:space="preserve"> of Rx data.  </w:t>
@@ -7987,16 +8823,13 @@
         <w:t xml:space="preserve"> the right</w:t>
       </w:r>
       <w:r>
-        <w:t xml:space="preserve"> (QSO frequency) window.  Double-clicking </w:t>
-      </w:r>
-      <w:r>
-        <w:rPr>
-          <w:b/>
-        </w:rPr>
-        <w:t>Erase</w:t>
-      </w:r>
-      <w:r>
-        <w:t xml:space="preserve"> clears both text windows.</w:t>
+        <w:t xml:space="preserve"> (</w:t>
+      </w:r>
+      <w:r>
+        <w:t>Rx f</w:t>
+      </w:r>
+      <w:r>
+        <w:t>requency) window.  Double-clicking clears both text windows.</w:t>
       </w:r>
     </w:p>
     <w:p>
@@ -8017,15 +8850,7 @@
       <w:proofErr w:type="spellEnd"/>
       <w:proofErr w:type="gramEnd"/>
       <w:r>
-        <w:t xml:space="preserve"> mode and generate an </w:t>
-      </w:r>
-      <w:proofErr w:type="spellStart"/>
-      <w:r>
-        <w:t>unmodulated</w:t>
-      </w:r>
-      <w:proofErr w:type="spellEnd"/>
-      <w:r>
-        <w:t xml:space="preserve"> carrier at the specified </w:t>
+        <w:t xml:space="preserve"> mode and generate an unmodulated carrier at the specified </w:t>
       </w:r>
       <w:proofErr w:type="spellStart"/>
       <w:r>
@@ -8184,7 +9009,7 @@
                     </pic:cNvPicPr>
                   </pic:nvPicPr>
                   <pic:blipFill>
-                    <a:blip r:embed="rId21" cstate="print"/>
+                    <a:blip r:embed="rId22" cstate="print"/>
                     <a:srcRect/>
                     <a:stretch>
                       <a:fillRect/>
@@ -8289,9 +9114,18 @@
         <w:t xml:space="preserve"> or orange if the control is only from program to radio.  </w:t>
       </w:r>
       <w:r>
-        <w:t xml:space="preserve">It becomes red if you have requested CAT control but communication with the radio is lost.  </w:t>
-      </w:r>
-      <w:r>
+        <w:t xml:space="preserve">(You can request a one-time interrogation of the radio’s dial frequency by clicking on the orange square.) </w:t>
+      </w:r>
+      <w:r>
+        <w:t xml:space="preserve">The square </w:t>
+      </w:r>
+      <w:r>
+        <w:t xml:space="preserve">becomes red if you have requested CAT control but communication with the radio is lost.  </w:t>
+      </w:r>
+    </w:p>
+    <w:p>
+      <w:r>
+        <w:lastRenderedPageBreak/>
         <w:t xml:space="preserve">If the </w:t>
       </w:r>
       <w:proofErr w:type="spellStart"/>
@@ -8346,7 +9180,6 @@
     </w:p>
     <w:p>
       <w:r>
-        <w:lastRenderedPageBreak/>
         <w:t>At center and right of the main window are a number of controls you will use when making QSOs.  The following are near screen center:</w:t>
       </w:r>
     </w:p>
@@ -8376,7 +9209,7 @@
                     </pic:cNvPicPr>
                   </pic:nvPicPr>
                   <pic:blipFill>
-                    <a:blip r:embed="rId22" cstate="print"/>
+                    <a:blip r:embed="rId23" cstate="print"/>
                     <a:srcRect/>
                     <a:stretch>
                       <a:fillRect/>
@@ -8438,7 +9271,13 @@
         <w:t xml:space="preserve">perating </w:t>
       </w:r>
       <w:r>
-        <w:t xml:space="preserve">Tutorial.  </w:t>
+        <w:t>Tutorial</w:t>
+      </w:r>
+      <w:r>
+        <w:t>, pages 6–9 of this Guide</w:t>
+      </w:r>
+      <w:r>
+        <w:t xml:space="preserve">.  </w:t>
       </w:r>
       <w:r>
         <w:t xml:space="preserve">Your audio </w:t>
@@ -8466,7 +9305,7 @@
         <w:t xml:space="preserve">adjusted </w:t>
       </w:r>
       <w:r>
-        <w:t>by</w:t>
+        <w:t>with</w:t>
       </w:r>
       <w:r>
         <w:rPr>
@@ -8481,7 +9320,19 @@
         <w:t>s</w:t>
       </w:r>
       <w:r>
-        <w:t xml:space="preserve">.  Again, this setting is normally handled automatically by the double-click procedure. </w:t>
+        <w:t xml:space="preserve">.  </w:t>
+      </w:r>
+      <w:r>
+        <w:t xml:space="preserve">These </w:t>
+      </w:r>
+      <w:r>
+        <w:t>setting</w:t>
+      </w:r>
+      <w:r>
+        <w:t>s are</w:t>
+      </w:r>
+      <w:r>
+        <w:t xml:space="preserve"> normally handled automatically by the double-click procedure. </w:t>
       </w:r>
       <w:r>
         <w:t xml:space="preserve"> The on-the-air frequency of your</w:t>
@@ -8493,13 +9344,18 @@
         <w:t xml:space="preserve">JT9 </w:t>
       </w:r>
       <w:r>
+        <w:t xml:space="preserve">or JT65 </w:t>
+      </w:r>
+      <w:r>
         <w:t xml:space="preserve">tone will be the sum of dial and audio frequencies.  You can force </w:t>
       </w:r>
       <w:proofErr w:type="spellStart"/>
+      <w:proofErr w:type="gramStart"/>
       <w:r>
         <w:t>Tx</w:t>
       </w:r>
       <w:proofErr w:type="spellEnd"/>
+      <w:proofErr w:type="gramEnd"/>
       <w:r>
         <w:t xml:space="preserve"> frequency to the current Rx frequency by clicking the </w:t>
       </w:r>
@@ -8541,7 +9397,7 @@
       </w:r>
       <w:proofErr w:type="spellEnd"/>
       <w:r>
-        <w:t xml:space="preserve">; and you can check the </w:t>
+        <w:t xml:space="preserve">; you can check the </w:t>
       </w:r>
       <w:r>
         <w:rPr>
@@ -8567,7 +9423,16 @@
         <w:t xml:space="preserve"> box to make the frequencies always track one another</w:t>
       </w:r>
       <w:r>
-        <w:t xml:space="preserve">  Finally, the </w:t>
+        <w:t>.</w:t>
+      </w:r>
+      <w:r>
+        <w:t xml:space="preserve">  </w:t>
+      </w:r>
+      <w:r>
+        <w:t>T</w:t>
+      </w:r>
+      <w:r>
+        <w:t xml:space="preserve">he </w:t>
       </w:r>
       <w:r>
         <w:rPr>
@@ -8644,6 +9509,12 @@
     </w:p>
     <w:p>
       <w:r>
+        <w:br w:type="page"/>
+      </w:r>
+    </w:p>
+    <w:p>
+      <w:r>
+        <w:lastRenderedPageBreak/>
         <w:t xml:space="preserve">Two configurations of controls are provided for generating and selecting </w:t>
       </w:r>
       <w:proofErr w:type="spellStart"/>
@@ -8683,7 +9554,7 @@
                     </pic:cNvPicPr>
                   </pic:nvPicPr>
                   <pic:blipFill>
-                    <a:blip r:embed="rId23" cstate="print">
+                    <a:blip r:embed="rId24" cstate="print">
                       <a:extLst>
                         <a:ext uri="{28A0092B-C50C-407E-A947-70E740481C1C}">
                           <a14:useLocalDpi xmlns:a14="http://schemas.microsoft.com/office/drawing/2010/main" val="0"/>
@@ -8717,8 +9588,13 @@
     </w:p>
     <w:p>
       <w:r>
-        <w:lastRenderedPageBreak/>
-        <w:t>Traditional controls carried over from</w:t>
+        <w:t xml:space="preserve">Traditional controls </w:t>
+      </w:r>
+      <w:r>
+        <w:t>(</w:t>
+      </w:r>
+      <w:r>
+        <w:t>carried over from</w:t>
       </w:r>
       <w:r>
         <w:t xml:space="preserve"> program</w:t>
@@ -8733,13 +9609,19 @@
         <w:t>WSJT</w:t>
       </w:r>
       <w:r>
-        <w:t xml:space="preserve"> provide six fields for message entry.  Pre-formatted messages for the standard minimal QSO (</w:t>
+        <w:t xml:space="preserve">) </w:t>
+      </w:r>
+      <w:r>
+        <w:t>provide six fields for message entry.  Pre-formatted messages for the standard minimal QSO (</w:t>
       </w:r>
       <w:r>
         <w:t xml:space="preserve">see </w:t>
       </w:r>
       <w:r>
-        <w:t xml:space="preserve">page 9) are generated when you click </w:t>
+        <w:t>page 12</w:t>
+      </w:r>
+      <w:r>
+        <w:t xml:space="preserve">) are generated when you click </w:t>
       </w:r>
       <w:r>
         <w:rPr>
@@ -8782,7 +9664,19 @@
       <w:proofErr w:type="spellEnd"/>
       <w:proofErr w:type="gramEnd"/>
       <w:r>
-        <w:t xml:space="preserve"> sequence) by clicking on the circle under “Next”.  To change to a specified </w:t>
+        <w:t xml:space="preserve"> sequence) by cli</w:t>
+      </w:r>
+      <w:r>
+        <w:t xml:space="preserve">cking on the circle under </w:t>
+      </w:r>
+      <w:r>
+        <w:rPr>
+          <w:b/>
+        </w:rPr>
+        <w:t>Next</w:t>
+      </w:r>
+      <w:r>
+        <w:t xml:space="preserve">.  To change to a specified </w:t>
       </w:r>
       <w:proofErr w:type="spellStart"/>
       <w:proofErr w:type="gramStart"/>
@@ -8798,7 +9692,33 @@
         <w:t xml:space="preserve"> a rectangular</w:t>
       </w:r>
       <w:r>
-        <w:t xml:space="preserve"> button under the “Now” label.  Changing </w:t>
+        <w:t xml:space="preserve"> button (e.g., </w:t>
+      </w:r>
+      <w:proofErr w:type="spellStart"/>
+      <w:r>
+        <w:rPr>
+          <w:b/>
+        </w:rPr>
+        <w:t>Tx</w:t>
+      </w:r>
+      <w:proofErr w:type="spellEnd"/>
+      <w:r>
+        <w:rPr>
+          <w:b/>
+        </w:rPr>
+        <w:t xml:space="preserve"> 3</w:t>
+      </w:r>
+      <w:r>
+        <w:t xml:space="preserve">) under the </w:t>
+      </w:r>
+      <w:r>
+        <w:rPr>
+          <w:b/>
+        </w:rPr>
+        <w:t>Now</w:t>
+      </w:r>
+      <w:r>
+        <w:t xml:space="preserve"> label.  Changing </w:t>
       </w:r>
       <w:proofErr w:type="spellStart"/>
       <w:proofErr w:type="gramStart"/>
@@ -8822,7 +9742,13 @@
         <w:t xml:space="preserve"> pe</w:t>
       </w:r>
       <w:r>
-        <w:t>riod, it will probably succeed.</w:t>
+        <w:t>riod, it will</w:t>
+      </w:r>
+      <w:r>
+        <w:t xml:space="preserve"> most likely</w:t>
+      </w:r>
+      <w:r>
+        <w:t xml:space="preserve"> succeed.</w:t>
       </w:r>
     </w:p>
     <w:p>
@@ -8877,7 +9803,7 @@
                     <pic:cNvPicPr/>
                   </pic:nvPicPr>
                   <pic:blipFill>
-                    <a:blip r:embed="rId24" cstate="print">
+                    <a:blip r:embed="rId25" cstate="print">
                       <a:extLst>
                         <a:ext uri="{28A0092B-C50C-407E-A947-70E740481C1C}">
                           <a14:useLocalDpi xmlns:a14="http://schemas.microsoft.com/office/drawing/2010/main" val="0"/>
@@ -8910,10 +9836,24 @@
       </w:r>
     </w:p>
     <w:p>
-      <w:r>
+      <w:pPr>
         <w:rPr>
           <w:noProof/>
         </w:rPr>
+      </w:pPr>
+      <w:r>
+        <w:rPr>
+          <w:noProof/>
+        </w:rPr>
+        <w:br w:type="page"/>
+      </w:r>
+    </w:p>
+    <w:p>
+      <w:r>
+        <w:rPr>
+          <w:noProof/>
+        </w:rPr>
+        <w:lastRenderedPageBreak/>
         <w:t>The second configuration of message-selecting controls looks like this:</w:t>
       </w:r>
     </w:p>
@@ -8943,7 +9883,7 @@
                     </pic:cNvPicPr>
                   </pic:nvPicPr>
                   <pic:blipFill>
-                    <a:blip r:embed="rId25" cstate="print"/>
+                    <a:blip r:embed="rId26" cstate="print"/>
                     <a:srcRect/>
                     <a:stretch>
                       <a:fillRect/>
@@ -9012,7 +9952,10 @@
         <w:t xml:space="preserve"> box. </w:t>
       </w:r>
       <w:r>
-        <w:t xml:space="preserve"> If you are already transmitting, it changes the </w:t>
+        <w:t xml:space="preserve"> If you are already transmitting, it change</w:t>
+      </w:r>
+      <w:r>
+        <w:t xml:space="preserve">s the </w:t>
       </w:r>
       <w:proofErr w:type="spellStart"/>
       <w:proofErr w:type="gramStart"/>
@@ -9022,11 +9965,22 @@
       <w:proofErr w:type="spellEnd"/>
       <w:proofErr w:type="gramEnd"/>
       <w:r>
-        <w:t xml:space="preserve"> message immediately.  (The actual message being transmitted always appears in the first box on the status bar, at the bottom left of the </w:t>
-      </w:r>
-      <w:r>
-        <w:lastRenderedPageBreak/>
-        <w:t xml:space="preserve">main screen.) </w:t>
+        <w:t xml:space="preserve"> message immediately.  </w:t>
+      </w:r>
+      <w:r>
+        <w:t xml:space="preserve">The actual message being transmitted always appears </w:t>
+      </w:r>
+      <w:r>
+        <w:t xml:space="preserve">highlighted in yellow </w:t>
+      </w:r>
+      <w:r>
+        <w:t xml:space="preserve">in the first box on the status bar, at the </w:t>
+      </w:r>
+      <w:r>
+        <w:t>bottom left of the main screen.</w:t>
+      </w:r>
+      <w:r>
+        <w:t xml:space="preserve"> </w:t>
       </w:r>
       <w:r>
         <w:t xml:space="preserve"> You can put anything you like (up to 13 characters) in the </w:t>
@@ -9090,7 +10044,7 @@
     </w:p>
     <w:p>
       <w:r>
-        <w:t xml:space="preserve">A Status Bar at the bottom edge of the main window provides information about current operating conditions.  </w:t>
+        <w:t xml:space="preserve">A Status Bar at the bottom edge of the main window provides information about operating conditions.  </w:t>
       </w:r>
     </w:p>
     <w:p>
@@ -9116,7 +10070,7 @@
                     </pic:cNvPicPr>
                   </pic:nvPicPr>
                   <pic:blipFill>
-                    <a:blip r:embed="rId26" cstate="print"/>
+                    <a:blip r:embed="rId27" cstate="print"/>
                     <a:srcRect/>
                     <a:stretch>
                       <a:fillRect/>
@@ -9147,7 +10101,19 @@
     </w:p>
     <w:p>
       <w:r>
-        <w:t xml:space="preserve">Reading from left to right, labels in a Status Bar at bottom edge of the main window provide information about current operating state (Receiving, Transmitting, Tune, </w:t>
+        <w:t xml:space="preserve">Reading from left to right, </w:t>
+      </w:r>
+      <w:r>
+        <w:t xml:space="preserve">these </w:t>
+      </w:r>
+      <w:r>
+        <w:t xml:space="preserve">labels provide information about </w:t>
+      </w:r>
+      <w:r>
+        <w:t xml:space="preserve">the </w:t>
+      </w:r>
+      <w:r>
+        <w:t xml:space="preserve">current operating state (Receiving, Transmitting, Tune, </w:t>
       </w:r>
       <w:r>
         <w:t>or an opened file n</w:t>
@@ -9162,15 +10128,31 @@
         <w:t xml:space="preserve">operating </w:t>
       </w:r>
       <w:r>
-        <w:t>mode, and the content of the most recent transmitted message.  When transmitting, the message being sent is highlighted in yellow for structured messages, pink for free-text messages.</w:t>
+        <w:t xml:space="preserve">mode, and content of the most recent transmitted message.  </w:t>
+      </w:r>
+    </w:p>
+    <w:p>
+      <w:pPr>
+        <w:rPr>
+          <w:rFonts w:asciiTheme="majorHAnsi" w:eastAsiaTheme="majorEastAsia" w:hAnsiTheme="majorHAnsi" w:cstheme="majorBidi"/>
+          <w:b/>
+          <w:bCs/>
+          <w:color w:val="365F91" w:themeColor="accent1" w:themeShade="BF"/>
+          <w:sz w:val="28"/>
+          <w:szCs w:val="28"/>
+        </w:rPr>
+      </w:pPr>
+      <w:bookmarkStart w:id="8" w:name="_Toc360603424"/>
+      <w:r>
+        <w:br w:type="page"/>
       </w:r>
     </w:p>
     <w:p>
       <w:pPr>
         <w:pStyle w:val="Heading1"/>
       </w:pPr>
-      <w:bookmarkStart w:id="8" w:name="_Toc360603424"/>
-      <w:r>
+      <w:r>
+        <w:lastRenderedPageBreak/>
         <w:t>Menus</w:t>
       </w:r>
       <w:bookmarkEnd w:id="8"/>
@@ -9193,12 +10175,6 @@
       </w:r>
       <w:r>
         <w:t xml:space="preserve">xplore them and test the resulting program actions.  </w:t>
-      </w:r>
-      <w:r>
-        <w:t>The actions caused by m</w:t>
-      </w:r>
-      <w:r>
-        <w:t>ost menu items should be self-explanatory.</w:t>
       </w:r>
     </w:p>
     <w:p>
@@ -9244,7 +10220,7 @@
                     <pic:cNvPicPr/>
                   </pic:nvPicPr>
                   <pic:blipFill>
-                    <a:blip r:embed="rId27" cstate="print">
+                    <a:blip r:embed="rId28" cstate="print">
                       <a:extLst>
                         <a:ext uri="{28A0092B-C50C-407E-A947-70E740481C1C}">
                           <a14:useLocalDpi xmlns:a14="http://schemas.microsoft.com/office/drawing/2010/main" val="0"/>
@@ -9281,20 +10257,6 @@
         <w:rPr>
           <w:b/>
         </w:rPr>
-        <w:br w:type="page"/>
-      </w:r>
-    </w:p>
-    <w:p>
-      <w:pPr>
-        <w:rPr>
-          <w:b/>
-        </w:rPr>
-      </w:pPr>
-      <w:r>
-        <w:rPr>
-          <w:b/>
-        </w:rPr>
-        <w:lastRenderedPageBreak/>
         <w:t>Setup</w:t>
       </w:r>
       <w:r>
@@ -9330,7 +10292,7 @@
                     </pic:cNvPicPr>
                   </pic:nvPicPr>
                   <pic:blipFill>
-                    <a:blip r:embed="rId28" cstate="print"/>
+                    <a:blip r:embed="rId29" cstate="print"/>
                     <a:srcRect/>
                     <a:stretch>
                       <a:fillRect/>
@@ -9369,6 +10331,20 @@
         <w:rPr>
           <w:b/>
         </w:rPr>
+        <w:br w:type="page"/>
+      </w:r>
+    </w:p>
+    <w:p>
+      <w:pPr>
+        <w:rPr>
+          <w:b/>
+        </w:rPr>
+      </w:pPr>
+      <w:r>
+        <w:rPr>
+          <w:b/>
+        </w:rPr>
+        <w:lastRenderedPageBreak/>
         <w:t>View</w:t>
       </w:r>
       <w:r>
@@ -9402,7 +10378,7 @@
                     <pic:cNvPicPr/>
                   </pic:nvPicPr>
                   <pic:blipFill>
-                    <a:blip r:embed="rId29" cstate="print">
+                    <a:blip r:embed="rId30" cstate="print">
                       <a:extLst>
                         <a:ext uri="{28A0092B-C50C-407E-A947-70E740481C1C}">
                           <a14:useLocalDpi xmlns:a14="http://schemas.microsoft.com/office/drawing/2010/main" val="0"/>
@@ -9474,7 +10450,7 @@
                     </pic:cNvPicPr>
                   </pic:nvPicPr>
                   <pic:blipFill>
-                    <a:blip r:embed="rId30" cstate="print"/>
+                    <a:blip r:embed="rId31" cstate="print"/>
                     <a:srcRect/>
                     <a:stretch>
                       <a:fillRect/>
@@ -9546,7 +10522,7 @@
                     <pic:cNvPicPr/>
                   </pic:nvPicPr>
                   <pic:blipFill>
-                    <a:blip r:embed="rId31" cstate="print">
+                    <a:blip r:embed="rId32" cstate="print">
                       <a:extLst>
                         <a:ext uri="{28A0092B-C50C-407E-A947-70E740481C1C}">
                           <a14:useLocalDpi xmlns:a14="http://schemas.microsoft.com/office/drawing/2010/main" val="0"/>
@@ -9583,7 +10559,6 @@
         <w:rPr>
           <w:b/>
         </w:rPr>
-        <w:lastRenderedPageBreak/>
         <w:t>Save</w:t>
       </w:r>
       <w:r>
@@ -9619,7 +10594,7 @@
                     </pic:cNvPicPr>
                   </pic:nvPicPr>
                   <pic:blipFill>
-                    <a:blip r:embed="rId32" cstate="print"/>
+                    <a:blip r:embed="rId33" cstate="print"/>
                     <a:srcRect/>
                     <a:stretch>
                       <a:fillRect/>
@@ -9693,7 +10668,7 @@
                     </pic:cNvPicPr>
                   </pic:nvPicPr>
                   <pic:blipFill>
-                    <a:blip r:embed="rId33" cstate="print">
+                    <a:blip r:embed="rId34" cstate="print">
                       <a:extLst>
                         <a:ext uri="{28A0092B-C50C-407E-A947-70E740481C1C}">
                           <a14:useLocalDpi xmlns:a14="http://schemas.microsoft.com/office/drawing/2010/main" val="0"/>
@@ -9736,6 +10711,7 @@
       </w:pPr>
       <w:bookmarkStart w:id="9" w:name="_Toc360603425"/>
       <w:r>
+        <w:lastRenderedPageBreak/>
         <w:t>Keyboard Shortcuts</w:t>
       </w:r>
       <w:bookmarkEnd w:id="9"/>
@@ -10260,7 +11236,6 @@
         <w:rPr>
           <w:b/>
         </w:rPr>
-        <w:lastRenderedPageBreak/>
         <w:t>Alt+Q</w:t>
       </w:r>
       <w:proofErr w:type="spellEnd"/>
@@ -10335,6 +11310,12 @@
     <w:p/>
     <w:p>
       <w:r>
+        <w:br w:type="page"/>
+      </w:r>
+    </w:p>
+    <w:p>
+      <w:r>
+        <w:lastRenderedPageBreak/>
         <w:t>Special Mouse Commands</w:t>
       </w:r>
     </w:p>
@@ -10627,9 +11608,26 @@
       </w:pPr>
       <w:bookmarkStart w:id="10" w:name="_Toc360603426"/>
       <w:r>
-        <w:t>Under the Hood</w:t>
+        <w:t xml:space="preserve">Background on the </w:t>
+      </w:r>
+      <w:r>
+        <w:rPr>
+          <w:i/>
+        </w:rPr>
+        <w:t>WSJT-</w:t>
+      </w:r>
+      <w:proofErr w:type="gramStart"/>
+      <w:r>
+        <w:rPr>
+          <w:i/>
+        </w:rPr>
+        <w:t>X</w:t>
+      </w:r>
+      <w:r>
+        <w:t xml:space="preserve">  Modes</w:t>
       </w:r>
       <w:bookmarkEnd w:id="10"/>
+      <w:proofErr w:type="gramEnd"/>
     </w:p>
     <w:p>
       <w:r>
@@ -10708,576 +11706,619 @@
         <w:t>users of our software</w:t>
       </w:r>
       <w:r>
-        <w:t xml:space="preserve"> will, also.  This brief section of the User’s Guide provides some technical details on how </w:t>
+        <w:t xml:space="preserve"> will, also.  </w:t>
+      </w:r>
+      <w:r>
+        <w:t>JT65 is a mature mode that has been described in detail before</w:t>
+      </w:r>
+      <w:r>
+        <w:rPr>
+          <w:rStyle w:val="FootnoteReference"/>
+        </w:rPr>
+        <w:footnoteReference w:id="2"/>
+      </w:r>
+      <w:r>
+        <w:t xml:space="preserve">.  </w:t>
+      </w:r>
+      <w:r>
+        <w:t xml:space="preserve">This brief section of the </w:t>
       </w:r>
       <w:r>
         <w:rPr>
           <w:i/>
         </w:rPr>
+        <w:t>User’s Guide</w:t>
+      </w:r>
+      <w:r>
+        <w:t xml:space="preserve"> provides some technical details the JT9 protocol</w:t>
+      </w:r>
+      <w:r>
+        <w:t xml:space="preserve"> </w:t>
+      </w:r>
+      <w:r>
+        <w:t xml:space="preserve">and how it is implemented </w:t>
+      </w:r>
+      <w:proofErr w:type="gramStart"/>
+      <w:r>
+        <w:t xml:space="preserve">in  </w:t>
+      </w:r>
+      <w:r>
+        <w:rPr>
+          <w:i/>
+        </w:rPr>
+        <w:t>WSJT</w:t>
+      </w:r>
+      <w:proofErr w:type="gramEnd"/>
+      <w:r>
+        <w:rPr>
+          <w:i/>
+        </w:rPr>
+        <w:t>-X</w:t>
+      </w:r>
+      <w:r>
+        <w:t>.</w:t>
+      </w:r>
+      <w:r>
+        <w:t xml:space="preserve">  </w:t>
+      </w:r>
+    </w:p>
+    <w:p>
+      <w:r>
+        <w:rPr>
+          <w:b/>
+        </w:rPr>
+        <w:t>Transmitting:</w:t>
+      </w:r>
+      <w:r>
+        <w:t xml:space="preserve">  </w:t>
+      </w:r>
+      <w:r>
+        <w:t xml:space="preserve">Immediately </w:t>
+      </w:r>
+      <w:r>
+        <w:t xml:space="preserve">before the start of a transmission, </w:t>
+      </w:r>
+      <w:r>
+        <w:rPr>
+          <w:i/>
+        </w:rPr>
         <w:t>WSJT-X</w:t>
       </w:r>
       <w:r>
-        <w:t xml:space="preserve"> and the JT9 protocol</w:t>
-      </w:r>
-      <w:r>
-        <w:t xml:space="preserve"> work.</w:t>
+        <w:rPr>
+          <w:i/>
+        </w:rPr>
+        <w:t xml:space="preserve"> </w:t>
+      </w:r>
+      <w:r>
+        <w:t xml:space="preserve">encodes a message and computes the sequence of tones to be sent.  </w:t>
+      </w:r>
+      <w:r>
+        <w:t>A</w:t>
+      </w:r>
+      <w:r>
+        <w:t xml:space="preserve"> JT9 sequence consists of 85 tone intervals or “symbols,” each at one of 9 pre-defined freq</w:t>
+      </w:r>
+      <w:r>
+        <w:t>uencies.  Tones are separat</w:t>
+      </w:r>
+      <w:r>
+        <w:t xml:space="preserve">ed </w:t>
+      </w:r>
+      <w:r>
+        <w:t xml:space="preserve">in frequency </w:t>
+      </w:r>
+      <w:r>
+        <w:t xml:space="preserve">by </w:t>
+      </w:r>
+      <w:r>
+        <w:t xml:space="preserve">1.736 Hz — </w:t>
+      </w:r>
+      <w:r>
+        <w:t xml:space="preserve">the reciprocal of </w:t>
+      </w:r>
+      <w:r>
+        <w:t xml:space="preserve">the </w:t>
+      </w:r>
+      <w:r>
+        <w:t xml:space="preserve">tone duration, </w:t>
+      </w:r>
+      <w:r>
+        <w:t xml:space="preserve">which is 6912/12000 = 0.576 s.  Tone differences are </w:t>
+      </w:r>
+      <w:r>
+        <w:t>scarce</w:t>
+      </w:r>
+      <w:r>
+        <w:t>ly perceptible to the human ear, so a</w:t>
+      </w:r>
+      <w:r>
+        <w:t xml:space="preserve"> JT9 signal sounds almost like an unmodulated carrier.</w:t>
+      </w:r>
+    </w:p>
+    <w:p>
+      <w:r>
+        <w:t xml:space="preserve">Sixteen </w:t>
+      </w:r>
+      <w:r>
+        <w:t xml:space="preserve">transmitted </w:t>
+      </w:r>
+      <w:r>
+        <w:t xml:space="preserve">symbols </w:t>
+      </w:r>
+      <w:r>
+        <w:t xml:space="preserve">— those at positions </w:t>
+      </w:r>
+      <w:r>
+        <w:t>1,</w:t>
+      </w:r>
+      <w:r>
+        <w:t xml:space="preserve"> </w:t>
+      </w:r>
+      <w:r>
+        <w:t>2,</w:t>
+      </w:r>
+      <w:r>
+        <w:t xml:space="preserve"> </w:t>
+      </w:r>
+      <w:r>
+        <w:t>5,</w:t>
+      </w:r>
+      <w:r>
+        <w:t xml:space="preserve"> </w:t>
+      </w:r>
+      <w:r>
+        <w:t>10,</w:t>
+      </w:r>
+      <w:r>
+        <w:t xml:space="preserve"> </w:t>
+      </w:r>
+      <w:r>
+        <w:t>16,</w:t>
+      </w:r>
+      <w:r>
+        <w:t xml:space="preserve"> </w:t>
+      </w:r>
+      <w:r>
+        <w:t>23,</w:t>
+      </w:r>
+      <w:r>
+        <w:t xml:space="preserve"> </w:t>
+      </w:r>
+      <w:r>
+        <w:t>33,</w:t>
+      </w:r>
+      <w:r>
+        <w:t xml:space="preserve"> </w:t>
+      </w:r>
+      <w:r>
+        <w:t>35,</w:t>
+      </w:r>
+      <w:r>
+        <w:t xml:space="preserve"> </w:t>
+      </w:r>
+      <w:r>
+        <w:t>51,</w:t>
+      </w:r>
+      <w:r>
+        <w:t xml:space="preserve"> </w:t>
+      </w:r>
+      <w:r>
+        <w:t>52,</w:t>
+      </w:r>
+      <w:r>
+        <w:t xml:space="preserve"> </w:t>
+      </w:r>
+      <w:r>
+        <w:t>55,</w:t>
+      </w:r>
+      <w:r>
+        <w:t xml:space="preserve"> </w:t>
+      </w:r>
+      <w:r>
+        <w:t>60,</w:t>
+      </w:r>
+      <w:r>
+        <w:t xml:space="preserve"> </w:t>
+      </w:r>
+      <w:r>
+        <w:t>66,</w:t>
+      </w:r>
+      <w:r>
+        <w:t xml:space="preserve"> </w:t>
+      </w:r>
+      <w:r>
+        <w:t>73,</w:t>
+      </w:r>
+      <w:r>
+        <w:t xml:space="preserve"> </w:t>
+      </w:r>
+      <w:r>
+        <w:t>83,</w:t>
+      </w:r>
+      <w:r>
+        <w:t xml:space="preserve"> and </w:t>
+      </w:r>
+      <w:r>
+        <w:t>85</w:t>
+      </w:r>
+      <w:r>
+        <w:t xml:space="preserve"> </w:t>
+      </w:r>
+      <w:r>
+        <w:t xml:space="preserve">in the sequence </w:t>
+      </w:r>
+      <w:r>
+        <w:t>—</w:t>
+      </w:r>
+      <w:r>
+        <w:t xml:space="preserve"> </w:t>
+      </w:r>
+      <w:r>
+        <w:t xml:space="preserve">are </w:t>
+      </w:r>
+      <w:r>
+        <w:t xml:space="preserve">always </w:t>
+      </w:r>
+      <w:r>
+        <w:t xml:space="preserve">transmitted </w:t>
+      </w:r>
+      <w:r>
+        <w:t xml:space="preserve">at </w:t>
+      </w:r>
+      <w:r>
+        <w:t>the lowest (“tone 0”) frequency.</w:t>
+      </w:r>
+      <w:r>
+        <w:t xml:space="preserve"> </w:t>
+      </w:r>
+      <w:r>
+        <w:t xml:space="preserve">Their </w:t>
+      </w:r>
+      <w:r>
+        <w:t xml:space="preserve">frequency and their </w:t>
+      </w:r>
+      <w:r>
+        <w:t xml:space="preserve">pseudo-random </w:t>
+      </w:r>
+      <w:r>
+        <w:t>spacing</w:t>
+      </w:r>
+      <w:r>
+        <w:t>s</w:t>
+      </w:r>
+      <w:r>
+        <w:t xml:space="preserve"> </w:t>
+      </w:r>
+      <w:r>
+        <w:t xml:space="preserve">in time </w:t>
+      </w:r>
+      <w:r>
+        <w:t>are</w:t>
+      </w:r>
+      <w:r>
+        <w:t xml:space="preserve"> </w:t>
+      </w:r>
+      <w:r>
+        <w:t xml:space="preserve">used </w:t>
+      </w:r>
+      <w:r>
+        <w:t xml:space="preserve">to establish </w:t>
+      </w:r>
+      <w:r>
+        <w:t>time and frequency synchronization</w:t>
+      </w:r>
+      <w:r>
+        <w:t xml:space="preserve"> between transmitter and receiver</w:t>
+      </w:r>
+      <w:r>
+        <w:t xml:space="preserve">.  The </w:t>
+      </w:r>
+      <w:r>
+        <w:lastRenderedPageBreak/>
+        <w:t xml:space="preserve">remaining 69 intervals use tones 1 through 8, </w:t>
+      </w:r>
+      <w:r>
+        <w:t xml:space="preserve">and they </w:t>
+      </w:r>
+      <w:r>
+        <w:t xml:space="preserve">effectively </w:t>
+      </w:r>
+      <w:r>
+        <w:t>send</w:t>
+      </w:r>
+      <w:r>
+        <w:t xml:space="preserve"> 207 information-carrying bits </w:t>
+      </w:r>
+      <w:r>
+        <w:t xml:space="preserve">(three bits per </w:t>
+      </w:r>
+      <w:proofErr w:type="spellStart"/>
+      <w:r>
+        <w:t>tone</w:t>
+      </w:r>
+      <w:proofErr w:type="spellEnd"/>
+      <w:r>
+        <w:t xml:space="preserve">) </w:t>
+      </w:r>
+      <w:r>
+        <w:t xml:space="preserve">on their way into the ether.  </w:t>
+      </w:r>
+      <w:r>
+        <w:rPr>
+          <w:i/>
+        </w:rPr>
+        <w:t>WSJT-X</w:t>
+      </w:r>
+      <w:r>
+        <w:t xml:space="preserve"> computes the </w:t>
+      </w:r>
+      <w:r>
+        <w:t>transmitted</w:t>
+      </w:r>
+      <w:r>
+        <w:t xml:space="preserve"> </w:t>
+      </w:r>
+      <w:r>
+        <w:t xml:space="preserve">audio waveform on-the-fly, </w:t>
+      </w:r>
+      <w:r>
+        <w:t xml:space="preserve">calculating </w:t>
+      </w:r>
+      <w:r>
+        <w:t xml:space="preserve">16-bit integer samples </w:t>
+      </w:r>
+      <w:r>
+        <w:t xml:space="preserve">at </w:t>
+      </w:r>
+      <w:r>
+        <w:t>a 48000 Hz sample rate</w:t>
+      </w:r>
+      <w:r>
+        <w:t xml:space="preserve"> and </w:t>
+      </w:r>
+      <w:r>
+        <w:t>maintaining phase continuity across symbol boundaries.  The</w:t>
+      </w:r>
+      <w:r>
+        <w:t xml:space="preserve"> </w:t>
+      </w:r>
+      <w:r>
+        <w:t xml:space="preserve">digital </w:t>
+      </w:r>
+      <w:r>
+        <w:t xml:space="preserve">samples are converted to an </w:t>
+      </w:r>
+      <w:r>
+        <w:t xml:space="preserve">analog </w:t>
+      </w:r>
+      <w:r>
+        <w:t>waveform in the sound card or equivalent USB interface.</w:t>
+      </w:r>
+    </w:p>
+    <w:p>
+      <w:r>
+        <w:rPr>
+          <w:b/>
+        </w:rPr>
+        <w:t>Receiving:</w:t>
+      </w:r>
+      <w:r>
+        <w:rPr>
+          <w:b/>
+        </w:rPr>
+        <w:t xml:space="preserve"> </w:t>
+      </w:r>
+      <w:r>
+        <w:t xml:space="preserve"> </w:t>
+      </w:r>
+      <w:r>
+        <w:rPr>
+          <w:i/>
+        </w:rPr>
+        <w:t>WSJT-X</w:t>
+      </w:r>
+      <w:r>
+        <w:t xml:space="preserve"> acquires 16-bit integer samples from the sound card at a 12000 Hz rate.  </w:t>
+      </w:r>
+      <w:r>
+        <w:t>Overlapping windowed s</w:t>
+      </w:r>
+      <w:r>
+        <w:t>pectra are computed for display</w:t>
+      </w:r>
+      <w:r>
+        <w:t xml:space="preserve"> and saved at intervals of</w:t>
+      </w:r>
+      <w:r>
+        <w:t xml:space="preserve"> half the symbol length.  They </w:t>
+      </w:r>
+      <w:r>
+        <w:t xml:space="preserve">are used to produce the </w:t>
+      </w:r>
+      <w:r>
+        <w:rPr>
+          <w:b/>
+        </w:rPr>
+        <w:t>Current</w:t>
+      </w:r>
+      <w:r>
+        <w:t xml:space="preserve"> and </w:t>
+      </w:r>
+      <w:r>
+        <w:rPr>
+          <w:b/>
+        </w:rPr>
+        <w:t>Cumulative</w:t>
+      </w:r>
+      <w:r>
+        <w:t xml:space="preserve"> </w:t>
+      </w:r>
+      <w:r>
+        <w:t xml:space="preserve">curves that can be </w:t>
+      </w:r>
+      <w:r>
+        <w:t>displayed below the waterfall in the Wide Graph window.  As shown in the screenshot on page</w:t>
+      </w:r>
+      <w:r>
+        <w:t xml:space="preserve"> 7, a </w:t>
+      </w:r>
+      <w:r>
+        <w:t>JT9</w:t>
+      </w:r>
+      <w:r>
+        <w:t xml:space="preserve"> signal appears </w:t>
+      </w:r>
+      <w:r>
+        <w:t xml:space="preserve">in the </w:t>
+      </w:r>
+      <w:r>
+        <w:rPr>
+          <w:b/>
+        </w:rPr>
+        <w:t>Cumulative</w:t>
+      </w:r>
+      <w:r>
+        <w:t xml:space="preserve"> spectrum </w:t>
+      </w:r>
+      <w:r>
+        <w:t>as a</w:t>
+      </w:r>
+      <w:r>
+        <w:t xml:space="preserve"> </w:t>
+      </w:r>
+      <w:r>
+        <w:t>n</w:t>
+      </w:r>
+      <w:r>
+        <w:t>early</w:t>
+      </w:r>
+      <w:r>
+        <w:t xml:space="preserve"> </w:t>
+      </w:r>
+      <w:r>
+        <w:t xml:space="preserve">rectangular </w:t>
+      </w:r>
+      <w:r>
+        <w:t xml:space="preserve">shape </w:t>
+      </w:r>
+      <w:r>
+        <w:t xml:space="preserve">about 16 Hz wide.  </w:t>
+      </w:r>
+      <w:r>
+        <w:t>By convention, the nominal frequency of a JT9 signal is tha</w:t>
+      </w:r>
+      <w:r>
+        <w:t>t of the sync tone at the left edge</w:t>
+      </w:r>
+      <w:r>
+        <w:t xml:space="preserve"> of the spectrum</w:t>
+      </w:r>
+      <w:r>
+        <w:t>.</w:t>
+      </w:r>
+    </w:p>
+    <w:p>
+      <w:r>
+        <w:rPr>
+          <w:b/>
+        </w:rPr>
+        <w:t>Decoding:</w:t>
       </w:r>
       <w:r>
         <w:t xml:space="preserve">  </w:t>
       </w:r>
-    </w:p>
-    <w:p>
-      <w:r>
-        <w:rPr>
-          <w:b/>
-        </w:rPr>
-        <w:t>Transmitting:</w:t>
-      </w:r>
-      <w:r>
-        <w:t xml:space="preserve">  </w:t>
-      </w:r>
-      <w:r>
-        <w:t xml:space="preserve">Immediately </w:t>
-      </w:r>
-      <w:r>
-        <w:t xml:space="preserve">before the start of a transmission, </w:t>
-      </w:r>
-      <w:r>
-        <w:rPr>
-          <w:i/>
-        </w:rPr>
-        <w:t>WSJT-X</w:t>
-      </w:r>
-      <w:r>
-        <w:rPr>
-          <w:i/>
-        </w:rPr>
-        <w:t xml:space="preserve"> </w:t>
-      </w:r>
-      <w:r>
-        <w:t xml:space="preserve">encodes a message and computes the sequence of tones to be sent.  </w:t>
-      </w:r>
-      <w:r>
-        <w:t>As described in Appendix B, a JT9 sequence consists of 85 tone intervals or “symbols,” each at one of 9 pre-defined freq</w:t>
-      </w:r>
-      <w:r>
-        <w:t>uencies.  Tones are separat</w:t>
-      </w:r>
-      <w:r>
-        <w:t xml:space="preserve">ed </w:t>
-      </w:r>
-      <w:r>
-        <w:t xml:space="preserve">in frequency </w:t>
-      </w:r>
-      <w:r>
-        <w:t xml:space="preserve">by the reciprocal of tone duration, so even for JT9-1, the fastest JT9 submode, the </w:t>
-      </w:r>
-      <w:r>
-        <w:t xml:space="preserve">spacing is only 1.736 Hz — </w:t>
-      </w:r>
-      <w:r>
-        <w:t xml:space="preserve">a difference scarcely perceptible to the human ear.  </w:t>
-      </w:r>
-      <w:r>
-        <w:t>A</w:t>
-      </w:r>
-      <w:r>
-        <w:t xml:space="preserve"> JT9 signal sounds almost like an </w:t>
+      <w:r>
+        <w:t xml:space="preserve">At the end of </w:t>
+      </w:r>
+      <w:r>
+        <w:t>a reception sequence, about 50 seconds into the UTC minute</w:t>
+      </w:r>
+      <w:r>
+        <w:t>,</w:t>
+      </w:r>
+      <w:r>
+        <w:t xml:space="preserve"> the acquired samples are sent to the decoder.  For op</w:t>
+      </w:r>
+      <w:r>
+        <w:t>erator convenience the decoder g</w:t>
+      </w:r>
+      <w:r>
+        <w:t xml:space="preserve">oes </w:t>
+      </w:r>
+      <w:r>
+        <w:t xml:space="preserve">through </w:t>
+      </w:r>
+      <w:r>
+        <w:t xml:space="preserve">its </w:t>
+      </w:r>
+      <w:r>
+        <w:t xml:space="preserve">full procedure </w:t>
+      </w:r>
+      <w:r>
+        <w:t xml:space="preserve">twice: first </w:t>
+      </w:r>
+      <w:r>
+        <w:t xml:space="preserve">over </w:t>
+      </w:r>
+      <w:r>
+        <w:t xml:space="preserve">a narrow range around </w:t>
+      </w:r>
+      <w:r>
+        <w:t>the selected Rx frequency,</w:t>
+      </w:r>
+      <w:r>
+        <w:t xml:space="preserve"> and then </w:t>
+      </w:r>
+      <w:r>
+        <w:t xml:space="preserve">in </w:t>
+      </w:r>
+      <w:r>
+        <w:t xml:space="preserve">the full </w:t>
+      </w:r>
+      <w:r>
+        <w:t xml:space="preserve">displayed frequency </w:t>
+      </w:r>
+      <w:r>
+        <w:t xml:space="preserve">range </w:t>
+      </w:r>
+      <w:r>
+        <w:t xml:space="preserve">(or in </w:t>
+      </w:r>
+      <w:r>
+        <w:rPr>
+          <w:b/>
+        </w:rPr>
+        <w:t>JT9+JT65</w:t>
+      </w:r>
+      <w:r>
+        <w:t xml:space="preserve"> mode, the displayed range above the blue </w:t>
+      </w:r>
+      <w:r>
+        <w:rPr>
+          <w:b/>
+        </w:rPr>
+        <w:t xml:space="preserve">JT65 </w:t>
       </w:r>
       <w:proofErr w:type="spellStart"/>
       <w:r>
-        <w:t>unmodulated</w:t>
+        <w:rPr>
+          <w:b/>
+        </w:rPr>
+        <w:t>nnnn</w:t>
       </w:r>
       <w:proofErr w:type="spellEnd"/>
       <w:r>
-        <w:t xml:space="preserve"> carrier.</w:t>
-      </w:r>
-    </w:p>
-    <w:p>
-      <w:r>
-        <w:lastRenderedPageBreak/>
-        <w:t xml:space="preserve">Sixteen </w:t>
-      </w:r>
-      <w:r>
-        <w:t xml:space="preserve">transmitted </w:t>
-      </w:r>
-      <w:r>
-        <w:t xml:space="preserve">symbols </w:t>
-      </w:r>
-      <w:r>
-        <w:t xml:space="preserve">— those at positions </w:t>
-      </w:r>
-      <w:r>
-        <w:t>1,</w:t>
-      </w:r>
-      <w:r>
-        <w:t xml:space="preserve"> </w:t>
-      </w:r>
-      <w:r>
-        <w:t>2,</w:t>
-      </w:r>
-      <w:r>
-        <w:t xml:space="preserve"> </w:t>
-      </w:r>
-      <w:r>
-        <w:t>5,</w:t>
-      </w:r>
-      <w:r>
-        <w:t xml:space="preserve"> </w:t>
-      </w:r>
-      <w:r>
-        <w:t>10,</w:t>
-      </w:r>
-      <w:r>
-        <w:t xml:space="preserve"> </w:t>
-      </w:r>
-      <w:r>
-        <w:t>16,</w:t>
-      </w:r>
-      <w:r>
-        <w:t xml:space="preserve"> </w:t>
-      </w:r>
-      <w:r>
-        <w:t>23,</w:t>
-      </w:r>
-      <w:r>
-        <w:t xml:space="preserve"> </w:t>
-      </w:r>
-      <w:r>
-        <w:t>33,</w:t>
-      </w:r>
-      <w:r>
-        <w:t xml:space="preserve"> </w:t>
-      </w:r>
-      <w:r>
-        <w:t>35,</w:t>
-      </w:r>
-      <w:r>
-        <w:t xml:space="preserve"> </w:t>
-      </w:r>
-      <w:r>
-        <w:t>51,</w:t>
-      </w:r>
-      <w:r>
-        <w:t xml:space="preserve"> </w:t>
-      </w:r>
-      <w:r>
-        <w:t>52,</w:t>
-      </w:r>
-      <w:r>
-        <w:t xml:space="preserve"> </w:t>
-      </w:r>
-      <w:r>
-        <w:t>55,</w:t>
-      </w:r>
-      <w:r>
-        <w:t xml:space="preserve"> </w:t>
-      </w:r>
-      <w:r>
-        <w:t>60,</w:t>
-      </w:r>
-      <w:r>
-        <w:t xml:space="preserve"> </w:t>
-      </w:r>
-      <w:r>
-        <w:t>66,</w:t>
-      </w:r>
-      <w:r>
-        <w:t xml:space="preserve"> </w:t>
-      </w:r>
-      <w:r>
-        <w:t>73,</w:t>
-      </w:r>
-      <w:r>
-        <w:t xml:space="preserve"> </w:t>
-      </w:r>
-      <w:r>
-        <w:t>83,</w:t>
-      </w:r>
-      <w:r>
-        <w:t xml:space="preserve"> and </w:t>
-      </w:r>
-      <w:r>
-        <w:t>85</w:t>
-      </w:r>
-      <w:r>
-        <w:t xml:space="preserve"> </w:t>
-      </w:r>
-      <w:r>
-        <w:t xml:space="preserve">in the sequence </w:t>
-      </w:r>
-      <w:r>
-        <w:t>—</w:t>
-      </w:r>
-      <w:r>
-        <w:t xml:space="preserve"> </w:t>
-      </w:r>
-      <w:r>
-        <w:t xml:space="preserve">are </w:t>
-      </w:r>
-      <w:r>
-        <w:t xml:space="preserve">always </w:t>
-      </w:r>
-      <w:r>
-        <w:t xml:space="preserve">transmitted </w:t>
-      </w:r>
-      <w:r>
-        <w:t xml:space="preserve">at </w:t>
-      </w:r>
-      <w:r>
-        <w:t>the lowest (“tone 0”) frequency.</w:t>
-      </w:r>
-      <w:r>
-        <w:t xml:space="preserve"> </w:t>
-      </w:r>
-      <w:r>
-        <w:t xml:space="preserve">Their </w:t>
-      </w:r>
-      <w:r>
-        <w:t xml:space="preserve">frequency and their </w:t>
-      </w:r>
-      <w:r>
-        <w:t xml:space="preserve">pseudo-random </w:t>
-      </w:r>
-      <w:r>
-        <w:t>spacing</w:t>
-      </w:r>
-      <w:r>
-        <w:t>s</w:t>
-      </w:r>
-      <w:r>
-        <w:t xml:space="preserve"> </w:t>
-      </w:r>
-      <w:r>
-        <w:t>are</w:t>
-      </w:r>
-      <w:r>
-        <w:t xml:space="preserve"> </w:t>
-      </w:r>
-      <w:r>
-        <w:t xml:space="preserve">used </w:t>
-      </w:r>
-      <w:r>
-        <w:t xml:space="preserve">to establish </w:t>
-      </w:r>
-      <w:r>
-        <w:t>time and frequency synchronization</w:t>
-      </w:r>
-      <w:r>
-        <w:t xml:space="preserve"> between transmitter and receiver</w:t>
-      </w:r>
-      <w:r>
-        <w:t xml:space="preserve">.  The remaining 69 intervals use tones 1 through 8, </w:t>
-      </w:r>
-      <w:r>
-        <w:t xml:space="preserve">and they </w:t>
-      </w:r>
-      <w:r>
-        <w:t xml:space="preserve">effectively </w:t>
-      </w:r>
-      <w:r>
-        <w:t>send</w:t>
-      </w:r>
-      <w:r>
-        <w:t xml:space="preserve"> 207 information-carrying bits </w:t>
-      </w:r>
-      <w:r>
-        <w:t xml:space="preserve">(three bits per </w:t>
-      </w:r>
-      <w:proofErr w:type="spellStart"/>
-      <w:r>
-        <w:t>tone</w:t>
-      </w:r>
-      <w:proofErr w:type="spellEnd"/>
-      <w:r>
-        <w:t xml:space="preserve">) </w:t>
-      </w:r>
-      <w:r>
-        <w:t xml:space="preserve">on their way into the ether.  </w:t>
-      </w:r>
-      <w:r>
-        <w:rPr>
-          <w:i/>
-        </w:rPr>
-        <w:t>WSJT-X</w:t>
-      </w:r>
-      <w:r>
-        <w:t xml:space="preserve"> computes the </w:t>
-      </w:r>
-      <w:r>
-        <w:t>transmitted</w:t>
-      </w:r>
-      <w:r>
-        <w:t xml:space="preserve"> </w:t>
-      </w:r>
-      <w:r>
-        <w:t xml:space="preserve">audio waveform on-the-fly, </w:t>
-      </w:r>
-      <w:r>
-        <w:t xml:space="preserve">calculating </w:t>
-      </w:r>
-      <w:r>
-        <w:t xml:space="preserve">16-bit integer samples </w:t>
-      </w:r>
-      <w:r>
-        <w:t xml:space="preserve">at </w:t>
-      </w:r>
-      <w:r>
-        <w:t>a 48000 Hz sample rate</w:t>
-      </w:r>
-      <w:r>
-        <w:t xml:space="preserve"> and </w:t>
-      </w:r>
-      <w:r>
-        <w:t>maintaining phase continuity across symbol boundaries.  The</w:t>
-      </w:r>
-      <w:r>
-        <w:t xml:space="preserve"> </w:t>
-      </w:r>
-      <w:r>
-        <w:t xml:space="preserve">digital </w:t>
-      </w:r>
-      <w:r>
-        <w:t xml:space="preserve">samples are converted to an </w:t>
-      </w:r>
-      <w:r>
-        <w:t xml:space="preserve">analog </w:t>
-      </w:r>
-      <w:r>
-        <w:t xml:space="preserve">waveform in the sound card </w:t>
-      </w:r>
-      <w:r>
-        <w:t>(</w:t>
-      </w:r>
-      <w:r>
-        <w:t>or equivalent USB interface</w:t>
-      </w:r>
-      <w:r>
-        <w:t>)</w:t>
-      </w:r>
-      <w:r>
-        <w:t>.</w:t>
-      </w:r>
-    </w:p>
-    <w:p>
-      <w:r>
-        <w:rPr>
-          <w:b/>
-        </w:rPr>
-        <w:t>Receiving:</w:t>
-      </w:r>
-      <w:r>
-        <w:t xml:space="preserve">  </w:t>
-      </w:r>
-      <w:r>
-        <w:t>T</w:t>
-      </w:r>
-      <w:r>
-        <w:t xml:space="preserve">he receiving </w:t>
-      </w:r>
-      <w:r>
-        <w:t xml:space="preserve">side of </w:t>
-      </w:r>
-      <w:r>
-        <w:rPr>
-          <w:i/>
-        </w:rPr>
-        <w:t>WSJT-X</w:t>
-      </w:r>
-      <w:r>
-        <w:t xml:space="preserve"> acquires 16-bit integer samples from the sound card at a 12000 Hz rate.  </w:t>
-      </w:r>
-      <w:r>
-        <w:t xml:space="preserve">The real input signal is filtered and converted to a complex (“analytic”) signal sampled at 1500 Hz.  </w:t>
-      </w:r>
-      <w:r>
-        <w:t>Overlapping windowed s</w:t>
-      </w:r>
-      <w:r>
-        <w:t>pectra are computed for display</w:t>
-      </w:r>
-      <w:r>
-        <w:t xml:space="preserve"> and saved at intervals of</w:t>
-      </w:r>
-      <w:r>
-        <w:t xml:space="preserve"> half the symbol length.  They </w:t>
-      </w:r>
-      <w:r>
-        <w:t xml:space="preserve">are used to produce the </w:t>
-      </w:r>
-      <w:r>
-        <w:rPr>
-          <w:b/>
-        </w:rPr>
-        <w:t>Current</w:t>
-      </w:r>
-      <w:r>
-        <w:t xml:space="preserve">, </w:t>
-      </w:r>
-      <w:r>
-        <w:rPr>
-          <w:b/>
-        </w:rPr>
-        <w:t>Cumulative</w:t>
-      </w:r>
-      <w:r>
-        <w:t xml:space="preserve">, and </w:t>
-      </w:r>
-      <w:r>
-        <w:rPr>
-          <w:b/>
-        </w:rPr>
-        <w:t>JT9 Sync</w:t>
-      </w:r>
-      <w:r>
-        <w:t xml:space="preserve"> curves that can be </w:t>
-      </w:r>
-      <w:r>
-        <w:t>displayed below the waterfall in the Wide Graph window.  As shown in the screenshot on page</w:t>
-      </w:r>
-      <w:r>
-        <w:t xml:space="preserve"> 7, a   JT9-1</w:t>
-      </w:r>
-      <w:r>
-        <w:t xml:space="preserve"> signal appears </w:t>
-      </w:r>
-      <w:r>
-        <w:t xml:space="preserve">in the </w:t>
-      </w:r>
-      <w:r>
-        <w:rPr>
-          <w:b/>
-        </w:rPr>
-        <w:t>Cumulative</w:t>
-      </w:r>
-      <w:r>
-        <w:t xml:space="preserve"> spectrum </w:t>
-      </w:r>
-      <w:r>
-        <w:t>as a</w:t>
-      </w:r>
-      <w:r>
-        <w:t xml:space="preserve"> </w:t>
-      </w:r>
-      <w:r>
-        <w:t>n</w:t>
-      </w:r>
-      <w:r>
-        <w:t>early</w:t>
-      </w:r>
-      <w:r>
-        <w:t xml:space="preserve"> </w:t>
-      </w:r>
-      <w:r>
-        <w:t xml:space="preserve">rectangular pulse </w:t>
-      </w:r>
-      <w:r>
-        <w:t xml:space="preserve">about 16 Hz wide.  </w:t>
-      </w:r>
-      <w:r>
-        <w:t>By convention, the nominal frequency of a JT9 signal is tha</w:t>
-      </w:r>
-      <w:r>
-        <w:t>t of the sync tone at the left edge.</w:t>
-      </w:r>
-    </w:p>
-    <w:p>
-      <w:r>
-        <w:rPr>
-          <w:b/>
-        </w:rPr>
-        <w:t>Decoding:</w:t>
-      </w:r>
-      <w:r>
-        <w:t xml:space="preserve">  </w:t>
-      </w:r>
-      <w:r>
-        <w:t xml:space="preserve">At the end of </w:t>
-      </w:r>
-      <w:r>
-        <w:t xml:space="preserve">a reception sequence, about 50 seconds into the UTC minute for </w:t>
-      </w:r>
-      <w:r>
-        <w:t xml:space="preserve">submode </w:t>
-      </w:r>
-      <w:r>
-        <w:t xml:space="preserve">JT9-1, the acquired </w:t>
-      </w:r>
-      <w:r>
-        <w:t xml:space="preserve">complex </w:t>
-      </w:r>
-      <w:r>
-        <w:t>samples are sent to the decoder.  For op</w:t>
-      </w:r>
-      <w:r>
-        <w:t>erator convenience the decoder g</w:t>
-      </w:r>
-      <w:r>
-        <w:t xml:space="preserve">oes </w:t>
-      </w:r>
-      <w:r>
-        <w:t xml:space="preserve">through </w:t>
-      </w:r>
-      <w:r>
-        <w:t xml:space="preserve">its </w:t>
-      </w:r>
-      <w:r>
-        <w:t xml:space="preserve">full procedure </w:t>
-      </w:r>
-      <w:r>
-        <w:t xml:space="preserve">twice: first </w:t>
-      </w:r>
-      <w:r>
-        <w:t xml:space="preserve">over </w:t>
-      </w:r>
-      <w:r>
-        <w:t xml:space="preserve">a narrow range around </w:t>
-      </w:r>
-      <w:r>
-        <w:t>the selected QSO Frequency,”</w:t>
-      </w:r>
-      <w:r>
-        <w:t xml:space="preserve"> and then </w:t>
-      </w:r>
-      <w:r>
-        <w:t xml:space="preserve">in </w:t>
-      </w:r>
-      <w:r>
-        <w:t>the full range between blue</w:t>
-      </w:r>
-      <w:r>
-        <w:t xml:space="preserve"> markers at</w:t>
-      </w:r>
-      <w:r>
-        <w:t xml:space="preserve"> </w:t>
-      </w:r>
-      <w:proofErr w:type="spellStart"/>
-      <w:r>
-        <w:t>f</w:t>
-      </w:r>
-      <w:r>
-        <w:rPr>
-          <w:vertAlign w:val="subscript"/>
-        </w:rPr>
-        <w:t>min</w:t>
-      </w:r>
-      <w:proofErr w:type="spellEnd"/>
-      <w:r>
-        <w:t xml:space="preserve"> and </w:t>
-      </w:r>
-      <w:proofErr w:type="spellStart"/>
-      <w:r>
-        <w:t>f</w:t>
-      </w:r>
-      <w:r>
-        <w:rPr>
-          <w:vertAlign w:val="subscript"/>
-        </w:rPr>
-        <w:t>max</w:t>
-      </w:r>
-      <w:proofErr w:type="spellEnd"/>
-      <w:r>
-        <w:t xml:space="preserve">.  Each pass can be described as a sequence of discrete steps.  </w:t>
+        <w:rPr>
+          <w:b/>
+        </w:rPr>
+        <w:t xml:space="preserve"> JT9</w:t>
+      </w:r>
+      <w:r>
+        <w:t xml:space="preserve"> marker.  </w:t>
+      </w:r>
+      <w:r>
+        <w:t xml:space="preserve">Each pass can be described as a sequence of discrete steps.  </w:t>
       </w:r>
       <w:r>
         <w:t>F</w:t>
@@ -11754,7 +12795,6 @@
           <w:rFonts w:ascii="Courier New" w:hAnsi="Courier New"/>
           <w:sz w:val="22"/>
         </w:rPr>
-        <w:lastRenderedPageBreak/>
         <w:t xml:space="preserve"> </w:t>
       </w:r>
       <w:r>
@@ -12093,7 +13133,30 @@
           <w:rFonts w:ascii="Arial" w:hAnsi="Arial" w:cs="Arial"/>
           <w:color w:val="000000"/>
         </w:rPr>
-        <w:t xml:space="preserve">It’s useful to know that when conditions necessary for decoding are marginal, the sequential algorithm can have </w:t>
+        <w:t xml:space="preserve">It’s useful to know that when conditions necessary for decoding are marginal, the sequential </w:t>
+      </w:r>
+      <w:proofErr w:type="spellStart"/>
+      <w:r>
+        <w:rPr>
+          <w:rFonts w:ascii="Arial" w:hAnsi="Arial" w:cs="Arial"/>
+          <w:color w:val="000000"/>
+        </w:rPr>
+        <w:t>Fano</w:t>
+      </w:r>
+      <w:proofErr w:type="spellEnd"/>
+      <w:r>
+        <w:rPr>
+          <w:rFonts w:ascii="Arial" w:hAnsi="Arial" w:cs="Arial"/>
+          <w:color w:val="000000"/>
+        </w:rPr>
+        <w:t xml:space="preserve"> </w:t>
+      </w:r>
+      <w:r>
+        <w:rPr>
+          <w:rFonts w:ascii="Arial" w:hAnsi="Arial" w:cs="Arial"/>
+          <w:color w:val="000000"/>
+        </w:rPr>
+        <w:t xml:space="preserve">algorithm can have </w:t>
       </w:r>
       <w:r>
         <w:rPr>
@@ -12519,7 +13582,7 @@
         </w:rPr>
         <w:t xml:space="preserve">licensed under the </w:t>
       </w:r>
-      <w:hyperlink r:id="rId34" w:history="1">
+      <w:hyperlink r:id="rId35" w:history="1">
         <w:r>
           <w:rPr>
             <w:rStyle w:val="Hyperlink"/>
@@ -13063,7 +14126,6 @@
           <w:rFonts w:ascii="Courier New" w:hAnsi="Courier New"/>
           <w:sz w:val="22"/>
         </w:rPr>
-        <w:lastRenderedPageBreak/>
         <w:t>hamlib-winradio.dll</w:t>
       </w:r>
       <w:proofErr w:type="gramEnd"/>
@@ -13262,6 +14324,7 @@
           <w:rFonts w:ascii="Courier New" w:hAnsi="Courier New"/>
           <w:sz w:val="22"/>
         </w:rPr>
+        <w:lastRenderedPageBreak/>
         <w:t>libhamlib-2.dll</w:t>
       </w:r>
       <w:proofErr w:type="gramEnd"/>
@@ -14242,13 +15305,37 @@
         <w:spacing w:before="100" w:beforeAutospacing="1" w:after="100" w:afterAutospacing="1" w:line="276" w:lineRule="auto"/>
       </w:pPr>
       <w:r>
-        <w:t xml:space="preserve">Parameters of JT9 </w:t>
+        <w:t xml:space="preserve">During a phase of experimentation, submodes of </w:t>
+      </w:r>
+      <w:r>
+        <w:t xml:space="preserve">JT9 </w:t>
+      </w:r>
+      <w:r>
+        <w:t xml:space="preserve">were defined with transmission lengths greater than one minute.  Parameters of these </w:t>
       </w:r>
       <w:r>
         <w:t>submode</w:t>
       </w:r>
       <w:r>
-        <w:t xml:space="preserve">s are summarized in the following table, along with approximate S/N thresholds measured by simulation on an AWGN channel.  Numbers following </w:t>
+        <w:t xml:space="preserve">s are summarized in the following </w:t>
+      </w:r>
+      <w:r>
+        <w:t>table, along with approximate decoding</w:t>
+      </w:r>
+      <w:r>
+        <w:t xml:space="preserve"> thresholds measured by simulation on an </w:t>
+      </w:r>
+      <w:r>
+        <w:t>additive white Gaussian noise (</w:t>
+      </w:r>
+      <w:r>
+        <w:t>AWGN</w:t>
+      </w:r>
+      <w:r>
+        <w:t>)</w:t>
+      </w:r>
+      <w:r>
+        <w:t xml:space="preserve"> channel.  Numbers following </w:t>
       </w:r>
       <w:r>
         <w:t xml:space="preserve">“JT9-” in the </w:t>
@@ -14262,16 +15349,32 @@
       <w:r>
         <w:t xml:space="preserve">es specify </w:t>
       </w:r>
-      <w:proofErr w:type="spellStart"/>
-      <w:r>
-        <w:t>TRperiod</w:t>
-      </w:r>
-      <w:proofErr w:type="spellEnd"/>
+      <w:r>
+        <w:t xml:space="preserve">the </w:t>
+      </w:r>
+      <w:r>
+        <w:t>T</w:t>
+      </w:r>
+      <w:r>
+        <w:t>/</w:t>
+      </w:r>
+      <w:r>
+        <w:t>R</w:t>
+      </w:r>
+      <w:r>
+        <w:t xml:space="preserve"> sequence length</w:t>
+      </w:r>
       <w:r>
         <w:t xml:space="preserve"> in minutes.</w:t>
       </w:r>
       <w:r>
-        <w:t xml:space="preserve">  (NB: Submodes other than JT9-1 may not be available in a particular version of </w:t>
+        <w:t xml:space="preserve">  (NB: </w:t>
+      </w:r>
+      <w:r>
+        <w:t xml:space="preserve">When not otherwise specified, JT9 implies submode JT9-1.  </w:t>
+      </w:r>
+      <w:r>
+        <w:t xml:space="preserve">Submodes other than JT9-1 may not be available in a particular version of </w:t>
       </w:r>
       <w:r>
         <w:rPr>
@@ -15043,7 +16146,7 @@
         </w:rPr>
         <w:t xml:space="preserve">under the </w:t>
       </w:r>
-      <w:hyperlink r:id="rId35" w:history="1">
+      <w:hyperlink r:id="rId36" w:history="1">
         <w:r>
           <w:rPr>
             <w:rStyle w:val="Hyperlink"/>
@@ -15088,7 +16191,7 @@
         </w:rPr>
         <w:t xml:space="preserve">itory at </w:t>
       </w:r>
-      <w:hyperlink r:id="rId36" w:history="1">
+      <w:hyperlink r:id="rId37" w:history="1">
         <w:r>
           <w:rPr>
             <w:rStyle w:val="Hyperlink"/>
@@ -15141,20 +16244,6 @@
         </w:rPr>
         <w:t xml:space="preserve">, </w:t>
       </w:r>
-      <w:proofErr w:type="spellStart"/>
-      <w:r>
-        <w:rPr>
-          <w:rFonts w:ascii="Arial" w:hAnsi="Arial" w:cs="Arial"/>
-        </w:rPr>
-        <w:t>qwt</w:t>
-      </w:r>
-      <w:proofErr w:type="spellEnd"/>
-      <w:r>
-        <w:rPr>
-          <w:rFonts w:ascii="Arial" w:hAnsi="Arial" w:cs="Arial"/>
-        </w:rPr>
-        <w:t xml:space="preserve">, </w:t>
-      </w:r>
       <w:r>
         <w:rPr>
           <w:rFonts w:ascii="Arial" w:hAnsi="Arial" w:cs="Arial"/>
@@ -15326,7 +16415,7 @@
       </w:r>
     </w:p>
     <w:sectPr>
-      <w:footerReference w:type="default" r:id="rId37"/>
+      <w:footerReference w:type="default" r:id="rId38"/>
       <w:pgSz w:w="12240" w:h="15840" w:code="1"/>
       <w:pgMar w:top="1152" w:right="1440" w:bottom="576" w:left="1440" w:header="720" w:footer="144" w:gutter="0"/>
       <w:cols w:space="720"/>
@@ -15495,6 +16584,45 @@
       </w:r>
       <w:r>
         <w:t xml:space="preserve">These submodes require very stable oscillators in both transmitter and receiver, and are generally useful only at MF and LF.  </w:t>
+      </w:r>
+    </w:p>
+  </w:footnote>
+  <w:footnote w:id="2">
+    <w:p>
+      <w:pPr>
+        <w:pStyle w:val="FootnoteText"/>
+      </w:pPr>
+      <w:r>
+        <w:rPr>
+          <w:rStyle w:val="FootnoteReference"/>
+        </w:rPr>
+        <w:footnoteRef/>
+      </w:r>
+      <w:r>
+        <w:t xml:space="preserve"> Joe Taylor, K1JT: </w:t>
+      </w:r>
+      <w:hyperlink r:id="rId1" w:history="1">
+        <w:r>
+          <w:rPr>
+            <w:rStyle w:val="Hyperlink"/>
+          </w:rPr>
+          <w:t>"The JT65 Communication</w:t>
+        </w:r>
+        <w:r>
+          <w:rPr>
+            <w:rStyle w:val="Hyperlink"/>
+          </w:rPr>
+          <w:t>s</w:t>
+        </w:r>
+        <w:r>
+          <w:rPr>
+            <w:rStyle w:val="Hyperlink"/>
+          </w:rPr>
+          <w:t xml:space="preserve"> Protocol"</w:t>
+        </w:r>
+      </w:hyperlink>
+      <w:r>
+        <w:t xml:space="preserve">  (QEX, September-October 2005).</w:t>
       </w:r>
     </w:p>
   </w:footnote>
@@ -18752,7 +19880,7 @@
 </file>
 
 <file path=customXml/itemProps1.xml><?xml version="1.0" encoding="utf-8"?>
-<ds:datastoreItem xmlns:ds="http://schemas.openxmlformats.org/officeDocument/2006/customXml" ds:itemID="{C3B7A7A4-4801-4F0D-B359-BCD21B4DCD55}">
+<ds:datastoreItem xmlns:ds="http://schemas.openxmlformats.org/officeDocument/2006/customXml" ds:itemID="{68108A34-3FA7-426C-B123-F30C7B24FBD2}">
   <ds:schemaRefs>
     <ds:schemaRef ds:uri="http://schemas.openxmlformats.org/officeDocument/2006/bibliography"/>
   </ds:schemaRefs>

</xml_diff>